<commit_message>
first commit - thesis work in progress
</commit_message>
<xml_diff>
--- a/docs/thesis.docx
+++ b/docs/thesis.docx
@@ -10474,21 +10474,7 @@
         <w:rPr>
           <w:lang w:val="en-US"/>
         </w:rPr>
-        <w:t>, Radar operates on the principles of emitting electromagnetic waves, using a transmitter antenna (Tx</w:t>
-      </w:r>
-      <w:proofErr w:type="gramStart"/>
-      <w:r>
-        <w:rPr>
-          <w:lang w:val="en-US"/>
-        </w:rPr>
-        <w:t>)</w:t>
-      </w:r>
-      <w:proofErr w:type="gramEnd"/>
-      <w:r>
-        <w:rPr>
-          <w:lang w:val="en-US"/>
-        </w:rPr>
-        <w:t xml:space="preserve"> and receiving their echoes via a receiver antenna (Rx) after reflecting off objects and analyzing the time delay and </w:t>
+        <w:t xml:space="preserve">, Radar operates on the principles of emitting electromagnetic waves, using a transmitter antenna (Tx) and receiving their echoes via a receiver antenna (Rx) after reflecting off objects and analyzing the time delay and </w:t>
       </w:r>
       <w:r>
         <w:rPr>
@@ -11174,21 +11160,7 @@
         <w:rPr>
           <w:rFonts w:cs="Calibri"/>
         </w:rPr>
-        <w:t>By breaking down each azimuth into an array of intensity values distributed radially, radar introduces an additional dimension that Lidar lacks. This unique feature enables radar to construct a top-down, image resembling a photograph, a task that a Lidar unit cannot accomplish without incorporating multiple channels. (</w:t>
-      </w:r>
-      <w:proofErr w:type="spellStart"/>
-      <w:r>
-        <w:rPr>
-          <w:rFonts w:cs="Calibri"/>
-        </w:rPr>
-        <w:t>Navtech</w:t>
-      </w:r>
-      <w:proofErr w:type="spellEnd"/>
-      <w:r>
-        <w:rPr>
-          <w:rFonts w:cs="Calibri"/>
-        </w:rPr>
-        <w:t xml:space="preserve"> Radar, 2023)</w:t>
+        <w:t>By breaking down each azimuth into an array of intensity values distributed radially, radar introduces an additional dimension that Lidar lacks. This unique feature enables radar to construct a top-down, image resembling a photograph, a task that a Lidar unit cannot accomplish without incorporating multiple channels. (Navtech Radar, 2023)</w:t>
       </w:r>
     </w:p>
     <w:p>
@@ -11207,55 +11179,7 @@
           <w:color w:val="000000"/>
           <w:shd w:val="clear" w:color="auto" w:fill="FFFFFF"/>
         </w:rPr>
-        <w:t xml:space="preserve"> (</w:t>
-      </w:r>
-      <w:proofErr w:type="spellStart"/>
-      <w:r>
-        <w:rPr>
-          <w:color w:val="000000"/>
-          <w:shd w:val="clear" w:color="auto" w:fill="FFFFFF"/>
-        </w:rPr>
-        <w:t>Xx</w:t>
-      </w:r>
-      <w:proofErr w:type="spellEnd"/>
-      <w:r>
-        <w:rPr>
-          <w:color w:val="000000"/>
-          <w:shd w:val="clear" w:color="auto" w:fill="FFFFFF"/>
-        </w:rPr>
-        <w:t xml:space="preserve">, </w:t>
-      </w:r>
-      <w:proofErr w:type="spellStart"/>
-      <w:r>
-        <w:rPr>
-          <w:color w:val="000000"/>
-          <w:shd w:val="clear" w:color="auto" w:fill="FFFFFF"/>
-        </w:rPr>
-        <w:t>Xx</w:t>
-      </w:r>
-      <w:proofErr w:type="spellEnd"/>
-      <w:r>
-        <w:rPr>
-          <w:color w:val="000000"/>
-          <w:shd w:val="clear" w:color="auto" w:fill="FFFFFF"/>
-        </w:rPr>
-        <w:t xml:space="preserve"> and </w:t>
-      </w:r>
-      <w:proofErr w:type="spellStart"/>
-      <w:r>
-        <w:rPr>
-          <w:color w:val="000000"/>
-          <w:shd w:val="clear" w:color="auto" w:fill="FFFFFF"/>
-        </w:rPr>
-        <w:t>Xxxx</w:t>
-      </w:r>
-      <w:proofErr w:type="spellEnd"/>
-      <w:r>
-        <w:rPr>
-          <w:color w:val="000000"/>
-          <w:shd w:val="clear" w:color="auto" w:fill="FFFFFF"/>
-        </w:rPr>
-        <w:t>, n.d.)</w:t>
+        <w:t xml:space="preserve"> (Xx, Xx and Xxxx, n.d.)</w:t>
       </w:r>
     </w:p>
     <w:p>
@@ -11288,15 +11212,7 @@
         <w:t xml:space="preserve"> </w:t>
       </w:r>
       <w:r>
-        <w:t>LiDAR excels in providing higher accuracy by being able to output over 100,000 points per frame while 3D radar outputs only 1,000 points per frame. (</w:t>
-      </w:r>
-      <w:proofErr w:type="spellStart"/>
-      <w:r>
-        <w:t>Hesai</w:t>
-      </w:r>
-      <w:proofErr w:type="spellEnd"/>
-      <w:r>
-        <w:t xml:space="preserve"> Webmaster, 2023)</w:t>
+        <w:t>LiDAR excels in providing higher accuracy by being able to output over 100,000 points per frame while 3D radar outputs only 1,000 points per frame. (Hesai Webmaster, 2023)</w:t>
       </w:r>
     </w:p>
     <w:p>
@@ -11718,16 +11634,11 @@
       <w:r>
         <w:t xml:space="preserve"> </w:t>
       </w:r>
-      <w:proofErr w:type="gramStart"/>
       <w:r>
         <w:t>Following</w:t>
       </w:r>
       <w:r>
-        <w:t xml:space="preserve"> each convolutional layer, there</w:t>
-      </w:r>
-      <w:proofErr w:type="gramEnd"/>
-      <w:r>
-        <w:t xml:space="preserve"> is a pooling layer illustrated by </w:t>
+        <w:t xml:space="preserve"> each convolutional layer, there is a pooling layer illustrated by </w:t>
       </w:r>
       <w:r>
         <w:rPr>
@@ -11767,108 +11678,76 @@
           <w:color w:val="000000"/>
           <w:shd w:val="clear" w:color="auto" w:fill="FFFFFF"/>
         </w:rPr>
-        <w:t xml:space="preserve"> (</w:t>
-      </w:r>
-      <w:proofErr w:type="spellStart"/>
+        <w:t xml:space="preserve"> (Gibiansky, 2014)</w:t>
+      </w:r>
+    </w:p>
+    <w:p/>
+    <w:p>
+      <w:pPr>
+        <w:pStyle w:val="Heading3"/>
+      </w:pPr>
+      <w:bookmarkStart w:id="33" w:name="_Hlk163336079"/>
+      <w:bookmarkStart w:id="34" w:name="_Toc163352779"/>
+      <w:r>
+        <w:rPr>
+          <w:rFonts w:cs="Calibri"/>
+        </w:rPr>
+        <w:t>Recurrent Neural Networks (RNNs)</w:t>
+      </w:r>
+      <w:bookmarkEnd w:id="33"/>
+      <w:r>
+        <w:t>.</w:t>
+      </w:r>
+      <w:bookmarkEnd w:id="34"/>
+    </w:p>
+    <w:p>
+      <w:pPr>
+        <w:pStyle w:val="Paragraph"/>
+      </w:pPr>
+      <w:r>
+        <w:t>Recurrent neural networks (RNNs), like other deep learning methods, have been around since the 1980s, but their true capabilities became evident only recently. The introduction of long short-term memory (LSTM) in the 1990s, along with greater computing power and the abundance of data, has propelled RNNs to the forefront of machine learning.</w:t>
+      </w:r>
       <w:r>
         <w:rPr>
           <w:color w:val="000000"/>
           <w:shd w:val="clear" w:color="auto" w:fill="FFFFFF"/>
         </w:rPr>
-        <w:t>Gibiansky</w:t>
-      </w:r>
-      <w:proofErr w:type="spellEnd"/>
+        <w:t xml:space="preserve"> (Kalita, 2022)</w:t>
+      </w:r>
+    </w:p>
+    <w:p>
+      <w:pPr>
+        <w:pStyle w:val="Paragraph"/>
+      </w:pPr>
+      <w:r>
+        <w:t>An RNN is a neural network designed for handling sequential data, and it finds application in various fields, including temporal series analysis, such as music, video, and stock market data, as well as Natural Language Processing tasks like textual analysis and translation.</w:t>
+      </w:r>
+    </w:p>
+    <w:p>
+      <w:pPr>
+        <w:pStyle w:val="Paragraph"/>
+      </w:pPr>
+      <w:r>
+        <w:t xml:space="preserve">In </w:t>
+      </w:r>
+      <w:r>
+        <w:t>an</w:t>
+      </w:r>
+      <w:r>
+        <w:t xml:space="preserve"> RNN</w:t>
+      </w:r>
+      <w:r>
+        <w:t>,</w:t>
+      </w:r>
+      <w:r>
+        <w:t xml:space="preserve"> the output from the previous step serves as input to the current step. Unlike traditional neural networks, where inputs and outputs are treated independently.</w:t>
+      </w:r>
       <w:r>
         <w:rPr>
           <w:color w:val="000000"/>
           <w:shd w:val="clear" w:color="auto" w:fill="FFFFFF"/>
         </w:rPr>
-        <w:t>, 2014)</w:t>
-      </w:r>
-    </w:p>
-    <w:p/>
-    <w:p>
-      <w:pPr>
-        <w:pStyle w:val="Heading3"/>
-      </w:pPr>
-      <w:bookmarkStart w:id="33" w:name="_Hlk163336079"/>
-      <w:bookmarkStart w:id="34" w:name="_Toc163352779"/>
-      <w:r>
-        <w:rPr>
-          <w:rFonts w:cs="Calibri"/>
-        </w:rPr>
-        <w:t>Recurrent Neural Networks (RNNs)</w:t>
-      </w:r>
-      <w:bookmarkEnd w:id="33"/>
-      <w:r>
-        <w:t>.</w:t>
-      </w:r>
-      <w:bookmarkEnd w:id="34"/>
-    </w:p>
-    <w:p>
-      <w:pPr>
-        <w:pStyle w:val="Paragraph"/>
-      </w:pPr>
-      <w:r>
-        <w:t>Recurrent neural networks (RNNs), like other deep learning methods, have been around since the 1980s, but their true capabilities became evident only recently. The introduction of long short-term memory (LSTM) in the 1990s, along with greater computing power and the abundance of data, has propelled RNNs to the forefront of machine learning.</w:t>
-      </w:r>
-      <w:r>
-        <w:rPr>
-          <w:color w:val="000000"/>
-          <w:shd w:val="clear" w:color="auto" w:fill="FFFFFF"/>
-        </w:rPr>
-        <w:t xml:space="preserve"> (Kalita, 2022)</w:t>
-      </w:r>
-    </w:p>
-    <w:p>
-      <w:pPr>
-        <w:pStyle w:val="Paragraph"/>
-      </w:pPr>
-      <w:r>
-        <w:t>An RNN is a neural network designed for handling sequential data, and it finds application in various fields, including temporal series analysis, such as music, video, and stock market data, as well as Natural Language Processing tasks like textual analysis and translation.</w:t>
-      </w:r>
-    </w:p>
-    <w:p>
-      <w:pPr>
-        <w:pStyle w:val="Paragraph"/>
-      </w:pPr>
-      <w:r>
-        <w:t xml:space="preserve">In </w:t>
-      </w:r>
-      <w:r>
-        <w:t>an</w:t>
-      </w:r>
-      <w:r>
-        <w:t xml:space="preserve"> RNN</w:t>
-      </w:r>
-      <w:r>
-        <w:t>,</w:t>
-      </w:r>
-      <w:r>
-        <w:t xml:space="preserve"> the output from the previous step serves as input to the current step. Unlike traditional neural networks, where inputs and outputs are treated independently.</w:t>
-      </w:r>
-      <w:r>
-        <w:rPr>
-          <w:color w:val="000000"/>
-          <w:shd w:val="clear" w:color="auto" w:fill="FFFFFF"/>
-        </w:rPr>
-        <w:t xml:space="preserve"> (</w:t>
-      </w:r>
-      <w:proofErr w:type="spellStart"/>
-      <w:r>
-        <w:rPr>
-          <w:color w:val="000000"/>
-          <w:shd w:val="clear" w:color="auto" w:fill="FFFFFF"/>
-        </w:rPr>
-        <w:t>GeeksforGeeks</w:t>
-      </w:r>
-      <w:proofErr w:type="spellEnd"/>
-      <w:r>
-        <w:rPr>
-          <w:color w:val="000000"/>
-          <w:shd w:val="clear" w:color="auto" w:fill="FFFFFF"/>
-        </w:rPr>
-        <w:t>, 2018)</w:t>
+        <w:t xml:space="preserve"> (GeeksforGeeks, 2018)</w:t>
       </w:r>
     </w:p>
     <w:p>
@@ -12028,23 +11907,7 @@
           <w:color w:val="000000"/>
           <w:shd w:val="clear" w:color="auto" w:fill="FFFFFF"/>
         </w:rPr>
-        <w:t>(</w:t>
-      </w:r>
-      <w:proofErr w:type="spellStart"/>
-      <w:r>
-        <w:rPr>
-          <w:color w:val="000000"/>
-          <w:shd w:val="clear" w:color="auto" w:fill="FFFFFF"/>
-        </w:rPr>
-        <w:t>Girshick</w:t>
-      </w:r>
-      <w:proofErr w:type="spellEnd"/>
-      <w:r>
-        <w:rPr>
-          <w:color w:val="000000"/>
-          <w:shd w:val="clear" w:color="auto" w:fill="FFFFFF"/>
-        </w:rPr>
-        <w:t xml:space="preserve"> et al., 2016)</w:t>
+        <w:t>(Girshick et al., 2016)</w:t>
       </w:r>
       <w:r>
         <w:t xml:space="preserve">, combines this selective search method for region proposal generation with deep learning for object classification illustrated by </w:t>
@@ -13050,7 +12913,7 @@
         </w:rPr>
         <w:t xml:space="preserve">. [online] Available at: </w:t>
       </w:r>
-      <w:hyperlink r:id="rId25" w:history="1">
+      <w:hyperlink r:id="rId25" w:anchor="overview" w:history="1">
         <w:r>
           <w:rPr>
             <w:rStyle w:val="Hyperlink"/>
@@ -13101,7 +12964,7 @@
         </w:rPr>
         <w:t xml:space="preserve">. [online] Available at: </w:t>
       </w:r>
-      <w:hyperlink r:id="rId26" w:history="1">
+      <w:hyperlink r:id="rId26" w:anchor="overview" w:history="1">
         <w:r>
           <w:rPr>
             <w:rStyle w:val="Hyperlink"/>
@@ -13132,27 +12995,13 @@
         </w:rPr>
         <w:t xml:space="preserve">Udemy. (2024). Python for Computer Vision with OpenCV and Deep Learning. [online] Available at: </w:t>
       </w:r>
-      <w:hyperlink r:id="rId27" w:history="1">
+      <w:hyperlink r:id="rId27" w:anchor="overview" w:history="1">
         <w:r>
           <w:rPr>
             <w:rStyle w:val="Hyperlink"/>
             <w:rFonts w:cs="Calibri"/>
           </w:rPr>
-          <w:t>https://ww</w:t>
-        </w:r>
-        <w:r>
-          <w:rPr>
-            <w:rStyle w:val="Hyperlink"/>
-            <w:rFonts w:cs="Calibri"/>
-          </w:rPr>
-          <w:t>w</w:t>
-        </w:r>
-        <w:r>
-          <w:rPr>
-            <w:rStyle w:val="Hyperlink"/>
-            <w:rFonts w:cs="Calibri"/>
-          </w:rPr>
-          <w:t>.udemy.com/course/python-for-computer-vision-with-opencv-and-deep-learning/learn/lecture/12257624?start=0#overview</w:t>
+          <w:t>https://www.udemy.com/course/python-for-computer-vision-with-opencv-and-deep-learning/learn/lecture/12257624?start=0#overview</w:t>
         </w:r>
       </w:hyperlink>
     </w:p>
@@ -13196,7 +13045,7 @@
         </w:rPr>
         <w:t xml:space="preserve">. [online] Available at: </w:t>
       </w:r>
-      <w:hyperlink r:id="rId28" w:history="1">
+      <w:hyperlink r:id="rId28" w:anchor="overview" w:history="1">
         <w:r>
           <w:rPr>
             <w:rStyle w:val="Hyperlink"/>
@@ -13473,13 +13322,7 @@
         <w:t xml:space="preserve">development team </w:t>
       </w:r>
       <w:r>
-        <w:t xml:space="preserve">to collect and </w:t>
-      </w:r>
-      <w:r>
-        <w:t>analyse</w:t>
-      </w:r>
-      <w:r>
-        <w:t xml:space="preserve"> user feedback at an early stage. This feedback is invaluable as it guides subsequent development, ensuring that further enhancements and features are aligned with actual user needs and preferences. By focusing on the essentials, an MVP helps in validating product-market fit, minimizing initial investment, and reducing the risks associated with product development.</w:t>
+        <w:t>to collect and analyse user feedback at an early stage. This feedback is invaluable as it guides subsequent development, ensuring that further enhancements and features are aligned with actual user needs and preferences. By focusing on the essentials, an MVP helps in validating product-market fit, minimizing initial investment, and reducing the risks associated with product development.</w:t>
       </w:r>
     </w:p>
     <w:p>
@@ -13612,13 +13455,7 @@
         <w:t xml:space="preserve">. </w:t>
       </w:r>
       <w:r>
-        <w:t>ClickUp is a versatile project management and productivity tool that enables teams</w:t>
-      </w:r>
-      <w:r>
-        <w:t xml:space="preserve"> or solo developers</w:t>
-      </w:r>
-      <w:r>
-        <w:t xml:space="preserve"> to organize tasks, collaborate on projects, and track progress in a unified platform, facilitating the use of agile for efficient project development.</w:t>
+        <w:t>ClickUp is a versatile project management and productivity tool that enables teams or solo developers to organize tasks, collaborate on projects, and track progress in a unified platform, facilitating the use of agile for efficient project development.</w:t>
       </w:r>
       <w:r>
         <w:t xml:space="preserve"> ClickUp is a </w:t>
@@ -15414,21 +15251,8 @@
       <w:pPr>
         <w:pStyle w:val="Paragraph"/>
       </w:pPr>
-      <w:proofErr w:type="spellStart"/>
-      <w:r>
-        <w:t>Astyx</w:t>
-      </w:r>
-      <w:proofErr w:type="spellEnd"/>
-      <w:r>
-        <w:t xml:space="preserve">, an early-released dataset, provides rich data for 3D object detection but is limited by its small size of 546 frames and 3000 object annotations, lacking special scenarios and urban data. </w:t>
-      </w:r>
-      <w:proofErr w:type="spellStart"/>
-      <w:r>
-        <w:t>RADIal</w:t>
-      </w:r>
-      <w:proofErr w:type="spellEnd"/>
-      <w:r>
-        <w:t xml:space="preserve"> offers a medium-scale dataset with urban streets and highways but lacks 3D bounding boxes and tracking IDs and does not cover adverse weather conditions. View-of-Delft addresses the object tracking problems present in the other datasets with 8,693 frames and 120,000 annotated objects but has a short detection range and lacks 4D radar information for long-range mode. TJ4DRaDSet includes various driving scenarios but lacks data in middle and short-range modes and scenarios with adverse weather conditions. K-Radar provides rich driving scenarios with adverse weather conditions but lacks 4D radar point cloud in long-range mode.</w:t>
+      <w:r>
+        <w:t>Astyx, an early-released dataset, provides rich data for 3D object detection but is limited by its small size of 546 frames and 3000 object annotations, lacking special scenarios and urban data. RADIal offers a medium-scale dataset with urban streets and highways but lacks 3D bounding boxes and tracking IDs and does not cover adverse weather conditions. View-of-Delft addresses the object tracking problems present in the other datasets with 8,693 frames and 120,000 annotated objects but has a short detection range and lacks 4D radar information for long-range mode. TJ4DRaDSet includes various driving scenarios but lacks data in middle and short-range modes and scenarios with adverse weather conditions. K-Radar provides rich driving scenarios with adverse weather conditions but lacks 4D radar point cloud in long-range mode.</w:t>
       </w:r>
     </w:p>
     <w:p>
@@ -16116,10 +15940,7 @@
         <w:t>Point Net’s</w:t>
       </w:r>
       <w:r>
-        <w:t xml:space="preserve"> ability to capture detailed contextual information. The framework introduces voxel-to-key point scene encoding to condense scene features into key points and point-to-grid RoI feature abstraction for refining proposal confidence and location, effectively integrating the strengths of both network types for enhanced </w:t>
-      </w:r>
-      <w:r>
-        <w:t>performance.</w:t>
+        <w:t xml:space="preserve"> ability to capture detailed contextual information. The framework introduces voxel-to-key point scene encoding to condense scene features into key points and point-to-grid RoI feature abstraction for refining proposal confidence and location, effectively integrating the strengths of both network types for enhanced performance.</w:t>
       </w:r>
     </w:p>
     <w:p>
@@ -17624,18 +17445,38 @@
         <w:pStyle w:val="Paragraph"/>
       </w:pPr>
       <w:r>
+        <w:t xml:space="preserve">To facilitate model training and validation on the dataset which is 26.1 GB in total, it is partitioned into training and testing subsets. This partitioning is guided by predefined indices listed in 'train.txt' and 'test.txt' files, ensuring a consistent and reproducible split across different experimental runs. This approach adheres to best practices in machine learning by preventing data leakage and ensuring the model's performance is evaluated on unseen data. </w:t>
+      </w:r>
+    </w:p>
+    <w:p>
+      <w:pPr>
+        <w:pStyle w:val="Paragraph"/>
+      </w:pPr>
+      <w:r>
+        <w:t>Data loader</w:t>
+      </w:r>
+      <w:r>
+        <w:t xml:space="preserve"> code…</w:t>
+      </w:r>
+    </w:p>
+    <w:p>
+      <w:pPr>
+        <w:pStyle w:val="Paragraph"/>
+      </w:pPr>
+      <w:r>
         <w:rPr>
           <w:rFonts w:cs="Calibri"/>
           <w:noProof/>
         </w:rPr>
+        <w:lastRenderedPageBreak/>
         <w:drawing>
-          <wp:anchor distT="0" distB="0" distL="114300" distR="114300" simplePos="0" relativeHeight="251661312" behindDoc="0" locked="0" layoutInCell="1" allowOverlap="1" wp14:anchorId="18F50C0E" wp14:editId="11E6F27E">
+          <wp:anchor distT="0" distB="0" distL="114300" distR="114300" simplePos="0" relativeHeight="251661312" behindDoc="0" locked="0" layoutInCell="1" allowOverlap="1" wp14:anchorId="390E8CB6" wp14:editId="7E3907A4">
             <wp:simplePos x="0" y="0"/>
             <wp:positionH relativeFrom="column">
-              <wp:posOffset>-18691</wp:posOffset>
+              <wp:posOffset>0</wp:posOffset>
             </wp:positionH>
             <wp:positionV relativeFrom="paragraph">
-              <wp:posOffset>1708150</wp:posOffset>
+              <wp:posOffset>367665</wp:posOffset>
             </wp:positionV>
             <wp:extent cx="3394075" cy="2990215"/>
             <wp:effectExtent l="0" t="0" r="0" b="635"/>
@@ -17687,13 +17528,13 @@
           <w:noProof/>
         </w:rPr>
         <w:drawing>
-          <wp:anchor distT="0" distB="0" distL="114300" distR="114300" simplePos="0" relativeHeight="251662336" behindDoc="0" locked="0" layoutInCell="1" allowOverlap="1" wp14:anchorId="1C3D1DC0" wp14:editId="39AED63D">
+          <wp:anchor distT="0" distB="0" distL="114300" distR="114300" simplePos="0" relativeHeight="251662336" behindDoc="0" locked="0" layoutInCell="1" allowOverlap="1" wp14:anchorId="6CE72380" wp14:editId="7A49C854">
             <wp:simplePos x="0" y="0"/>
             <wp:positionH relativeFrom="column">
-              <wp:posOffset>2336165</wp:posOffset>
+              <wp:posOffset>2354580</wp:posOffset>
             </wp:positionH>
             <wp:positionV relativeFrom="paragraph">
-              <wp:posOffset>1705610</wp:posOffset>
+              <wp:posOffset>365125</wp:posOffset>
             </wp:positionV>
             <wp:extent cx="3163570" cy="2993390"/>
             <wp:effectExtent l="0" t="0" r="0" b="0"/>
@@ -17739,9 +17580,6 @@
           </wp:anchor>
         </w:drawing>
       </w:r>
-      <w:r>
-        <w:t xml:space="preserve">To facilitate model training and validation on the dataset which is 26.1 GB in total, it is partitioned into training and testing subsets. This partitioning is guided by predefined indices listed in 'train.txt' and 'test.txt' files, ensuring a consistent and reproducible split across different experimental runs. This approach adheres to best practices in machine learning by preventing data leakage and ensuring the model's performance is evaluated on unseen data. </w:t>
-      </w:r>
     </w:p>
     <w:p>
       <w:pPr>
@@ -17756,7 +17594,6 @@
           <w:b/>
           <w:bCs/>
         </w:rPr>
-        <w:lastRenderedPageBreak/>
         <w:t>Fig 16:</w:t>
       </w:r>
       <w:r>
@@ -17764,6 +17601,85 @@
           <w:rFonts w:cs="Calibri"/>
         </w:rPr>
         <w:t xml:space="preserve"> Data Loader output</w:t>
+      </w:r>
+    </w:p>
+    <w:p>
+      <w:pPr>
+        <w:pStyle w:val="Paragraph"/>
+      </w:pPr>
+      <w:r>
+        <w:t xml:space="preserve">Illustrated by </w:t>
+      </w:r>
+      <w:r>
+        <w:rPr>
+          <w:b/>
+          <w:bCs/>
+        </w:rPr>
+        <w:t>Fig 16:</w:t>
+      </w:r>
+      <w:r>
+        <w:t xml:space="preserve"> An output for the number of labels loaded for each .bin file in the training set was given. Then the loader gets a total number of the labels loaded for the training set, along with the number of points in the first point cloud. Lastly the loader attempts to load in the testing set and prints out the number of the points in the first .bin file.</w:t>
+      </w:r>
+    </w:p>
+    <w:p>
+      <w:pPr>
+        <w:pStyle w:val="Paragraph"/>
+        <w:rPr>
+          <w:i/>
+          <w:iCs/>
+        </w:rPr>
+      </w:pPr>
+      <w:r>
+        <w:t xml:space="preserve">During the data loading process and assumption is made </w:t>
+      </w:r>
+      <w:r>
+        <w:rPr>
+          <w:i/>
+          <w:iCs/>
+        </w:rPr>
+        <w:t>“</w:t>
+      </w:r>
+      <w:r>
+        <w:rPr>
+          <w:i/>
+          <w:iCs/>
+        </w:rPr>
+        <w:t>Assuming 7 features</w:t>
+      </w:r>
+      <w:r>
+        <w:rPr>
+          <w:i/>
+          <w:iCs/>
+        </w:rPr>
+        <w:t xml:space="preserve"> (which is correct since the point cloud is a N7 array)</w:t>
+      </w:r>
+      <w:r>
+        <w:rPr>
+          <w:i/>
+          <w:iCs/>
+        </w:rPr>
+        <w:t xml:space="preserve"> x 4 bytes each</w:t>
+      </w:r>
+      <w:r>
+        <w:rPr>
+          <w:i/>
+          <w:iCs/>
+        </w:rPr>
+        <w:t>”</w:t>
+      </w:r>
+    </w:p>
+    <w:p>
+      <w:pPr>
+        <w:pStyle w:val="Paragraph"/>
+      </w:pPr>
+      <w:r>
+        <w:t xml:space="preserve">This assumption is verified in </w:t>
+      </w:r>
+      <w:r>
+        <w:t xml:space="preserve">check_data_structure.py by </w:t>
+      </w:r>
+      <w:r>
+        <w:t>the following code:</w:t>
       </w:r>
     </w:p>
     <w:p>
@@ -19548,6 +19464,7 @@
           <w:sz w:val="17"/>
           <w:szCs w:val="17"/>
         </w:rPr>
+        <w:lastRenderedPageBreak/>
         <w:t xml:space="preserve">21. </w:t>
       </w:r>
       <w:r>
@@ -20441,71 +20358,153 @@
     </w:p>
     <w:p>
       <w:pPr>
-        <w:pStyle w:val="NormalWeb"/>
-        <w:pBdr>
-          <w:top w:val="single" w:sz="6" w:space="2" w:color="888888"/>
-          <w:left w:val="single" w:sz="6" w:space="2" w:color="888888"/>
-          <w:bottom w:val="single" w:sz="6" w:space="2" w:color="888888"/>
-          <w:right w:val="single" w:sz="6" w:space="2" w:color="888888"/>
-        </w:pBdr>
-        <w:tabs>
-          <w:tab w:val="left" w:pos="916"/>
-          <w:tab w:val="left" w:pos="1832"/>
-          <w:tab w:val="left" w:pos="2748"/>
-          <w:tab w:val="left" w:pos="3664"/>
-          <w:tab w:val="left" w:pos="4580"/>
-          <w:tab w:val="left" w:pos="5496"/>
-          <w:tab w:val="left" w:pos="6412"/>
-          <w:tab w:val="left" w:pos="7328"/>
-          <w:tab w:val="left" w:pos="8244"/>
-          <w:tab w:val="left" w:pos="9160"/>
-          <w:tab w:val="left" w:pos="10076"/>
-          <w:tab w:val="left" w:pos="10992"/>
-          <w:tab w:val="left" w:pos="11908"/>
-          <w:tab w:val="left" w:pos="12824"/>
-          <w:tab w:val="left" w:pos="13740"/>
-          <w:tab w:val="left" w:pos="14656"/>
-        </w:tabs>
-        <w:spacing w:before="0" w:beforeAutospacing="0" w:after="0" w:afterAutospacing="0"/>
-        <w:rPr>
-          <w:rFonts w:ascii="Consolas" w:hAnsi="Consolas" w:cs="Courier New"/>
-          <w:sz w:val="17"/>
-          <w:szCs w:val="17"/>
-        </w:rPr>
-      </w:pPr>
-      <w:r>
-        <w:rPr>
-          <w:rFonts w:ascii="Consolas" w:hAnsi="Consolas" w:cs="Courier New"/>
-          <w:sz w:val="17"/>
-          <w:szCs w:val="17"/>
-        </w:rPr>
-        <w:t>28.</w:t>
-      </w:r>
-    </w:p>
-    <w:p>
-      <w:pPr>
-        <w:rPr>
-          <w:rFonts w:cs="Calibri"/>
-        </w:rPr>
-      </w:pPr>
-    </w:p>
-    <w:p>
-      <w:pPr>
         <w:pStyle w:val="Paragraph"/>
       </w:pPr>
-      <w:r>
-        <w:t xml:space="preserve">Illustrated by </w:t>
+    </w:p>
+    <w:p>
+      <w:pPr>
+        <w:pStyle w:val="Paragraph"/>
+      </w:pPr>
+      <w:r>
+        <w:t xml:space="preserve">Verified by using a frame </w:t>
+      </w:r>
+      <w:r>
+        <w:t>00544</w:t>
+      </w:r>
+      <w:r>
+        <w:t xml:space="preserve">, </w:t>
+      </w:r>
+      <w:r>
+        <w:t>the assumption is true as</w:t>
+      </w:r>
+      <w:r>
+        <w:t xml:space="preserve"> </w:t>
+      </w:r>
+      <w:r>
+        <w:t>t</w:t>
+      </w:r>
+      <w:r>
+        <w:t>he remainder should ideally be 0 if the assumption that each point is exactly 28 bytes</w:t>
+      </w:r>
+      <w:r>
+        <w:t>,</w:t>
+      </w:r>
+      <w:r>
+        <w:t xml:space="preserve"> </w:t>
+      </w:r>
+      <w:r>
+        <w:t>which is</w:t>
+      </w:r>
+      <w:r>
+        <w:t xml:space="preserve"> correct</w:t>
+      </w:r>
+      <w:r>
+        <w:t xml:space="preserve">, illustrated by </w:t>
       </w:r>
       <w:r>
         <w:rPr>
           <w:b/>
           <w:bCs/>
         </w:rPr>
-        <w:t>Fig 16:</w:t>
-      </w:r>
-      <w:r>
-        <w:t xml:space="preserve"> An output for the number of labels loaded for each .bin file in the training set was given. Then the loader gets a total number of the labels loaded for the training set, along with the number of points in the first point cloud. Lastly the loader attempts to load in the testing set and prints out the number of the points in the first .bin file.</w:t>
-      </w:r>
+        <w:t>Figure 17</w:t>
+      </w:r>
+    </w:p>
+    <w:p>
+      <w:pPr>
+        <w:pStyle w:val="Paragraph"/>
+      </w:pPr>
+      <w:r>
+        <w:drawing>
+          <wp:inline distT="0" distB="0" distL="0" distR="0" wp14:anchorId="7265B400" wp14:editId="0CC6299E">
+            <wp:extent cx="5400040" cy="1259205"/>
+            <wp:effectExtent l="0" t="0" r="0" b="0"/>
+            <wp:docPr id="1232844765" name="Picture 1" descr="A screenshot of a computer program&#10;&#10;Description automatically generated"/>
+            <wp:cNvGraphicFramePr>
+              <a:graphicFrameLocks xmlns:a="http://schemas.openxmlformats.org/drawingml/2006/main" noChangeAspect="1"/>
+            </wp:cNvGraphicFramePr>
+            <a:graphic xmlns:a="http://schemas.openxmlformats.org/drawingml/2006/main">
+              <a:graphicData uri="http://schemas.openxmlformats.org/drawingml/2006/picture">
+                <pic:pic xmlns:pic="http://schemas.openxmlformats.org/drawingml/2006/picture">
+                  <pic:nvPicPr>
+                    <pic:cNvPr id="1232844765" name="Picture 1" descr="A screenshot of a computer program&#10;&#10;Description automatically generated"/>
+                    <pic:cNvPicPr/>
+                  </pic:nvPicPr>
+                  <pic:blipFill>
+                    <a:blip r:embed="rId37"/>
+                    <a:stretch>
+                      <a:fillRect/>
+                    </a:stretch>
+                  </pic:blipFill>
+                  <pic:spPr>
+                    <a:xfrm>
+                      <a:off x="0" y="0"/>
+                      <a:ext cx="5400040" cy="1259205"/>
+                    </a:xfrm>
+                    <a:prstGeom prst="rect">
+                      <a:avLst/>
+                    </a:prstGeom>
+                  </pic:spPr>
+                </pic:pic>
+              </a:graphicData>
+            </a:graphic>
+          </wp:inline>
+        </w:drawing>
+      </w:r>
+    </w:p>
+    <w:p>
+      <w:pPr>
+        <w:jc w:val="center"/>
+        <w:rPr>
+          <w:rFonts w:cs="Calibri"/>
+        </w:rPr>
+      </w:pPr>
+      <w:r>
+        <w:rPr>
+          <w:rFonts w:cs="Calibri"/>
+          <w:b/>
+          <w:bCs/>
+        </w:rPr>
+        <w:t>Fig 1</w:t>
+      </w:r>
+      <w:r>
+        <w:rPr>
+          <w:rFonts w:cs="Calibri"/>
+          <w:b/>
+          <w:bCs/>
+        </w:rPr>
+        <w:t>7</w:t>
+      </w:r>
+      <w:r>
+        <w:rPr>
+          <w:rFonts w:cs="Calibri"/>
+          <w:b/>
+          <w:bCs/>
+        </w:rPr>
+        <w:t>:</w:t>
+      </w:r>
+      <w:r>
+        <w:rPr>
+          <w:rFonts w:cs="Calibri"/>
+        </w:rPr>
+        <w:t xml:space="preserve"> </w:t>
+      </w:r>
+      <w:r>
+        <w:rPr>
+          <w:rFonts w:cs="Calibri"/>
+        </w:rPr>
+        <w:t xml:space="preserve">check_data_structure.py </w:t>
+      </w:r>
+      <w:r>
+        <w:rPr>
+          <w:rFonts w:cs="Calibri"/>
+        </w:rPr>
+        <w:t>output</w:t>
+      </w:r>
+    </w:p>
+    <w:p>
+      <w:pPr>
+        <w:pStyle w:val="Paragraph"/>
+      </w:pPr>
     </w:p>
     <w:p>
       <w:pPr>
@@ -20526,7 +20525,7 @@
                     <pic:cNvPicPr/>
                   </pic:nvPicPr>
                   <pic:blipFill>
-                    <a:blip r:embed="rId37"/>
+                    <a:blip r:embed="rId38"/>
                     <a:stretch>
                       <a:fillRect/>
                     </a:stretch>
@@ -20579,7 +20578,6 @@
         <w:pStyle w:val="Paragraph"/>
       </w:pPr>
       <w:r>
-        <w:lastRenderedPageBreak/>
         <w:t xml:space="preserve">Loading and visualizing the large-scale point cloud data consumes substantial memory, as evident from </w:t>
       </w:r>
       <w:r>
@@ -20598,6 +20596,7 @@
         <w:pStyle w:val="Heading2"/>
       </w:pPr>
       <w:r>
+        <w:lastRenderedPageBreak/>
         <w:t>Point Cloud Visualization in Open3d</w:t>
       </w:r>
     </w:p>
@@ -20621,7 +20620,7 @@
                     <pic:cNvPicPr/>
                   </pic:nvPicPr>
                   <pic:blipFill>
-                    <a:blip r:embed="rId38"/>
+                    <a:blip r:embed="rId39"/>
                     <a:stretch>
                       <a:fillRect/>
                     </a:stretch>
@@ -20686,7 +20685,6 @@
           <w:rFonts w:cs="Calibri"/>
           <w:noProof/>
         </w:rPr>
-        <w:lastRenderedPageBreak/>
         <w:drawing>
           <wp:inline distT="0" distB="0" distL="0" distR="0" wp14:anchorId="6A7B9F41" wp14:editId="096E9849">
             <wp:extent cx="5400040" cy="3245050"/>
@@ -20701,7 +20699,7 @@
                     <pic:cNvPicPr/>
                   </pic:nvPicPr>
                   <pic:blipFill>
-                    <a:blip r:embed="rId39"/>
+                    <a:blip r:embed="rId40"/>
                     <a:stretch>
                       <a:fillRect/>
                     </a:stretch>
@@ -20784,7 +20782,7 @@
                     <pic:cNvPicPr/>
                   </pic:nvPicPr>
                   <pic:blipFill>
-                    <a:blip r:embed="rId40"/>
+                    <a:blip r:embed="rId41"/>
                     <a:stretch>
                       <a:fillRect/>
                     </a:stretch>
@@ -21424,7 +21422,7 @@
                     <pic:cNvPicPr/>
                   </pic:nvPicPr>
                   <pic:blipFill>
-                    <a:blip r:embed="rId41"/>
+                    <a:blip r:embed="rId42"/>
                     <a:stretch>
                       <a:fillRect/>
                     </a:stretch>
@@ -21725,15 +21723,7 @@
         <w:t>Sensors</w:t>
       </w:r>
       <w:r>
-        <w:t xml:space="preserve">, [online] 22(11), pp.4208–4208. </w:t>
-      </w:r>
-      <w:proofErr w:type="gramStart"/>
-      <w:r>
-        <w:t>doi:https://doi.org/10.3390/s22114208</w:t>
-      </w:r>
-      <w:proofErr w:type="gramEnd"/>
-      <w:r>
-        <w:t>.</w:t>
+        <w:t>, [online] 22(11), pp.4208–4208. doi:https://doi.org/10.3390/s22114208.</w:t>
       </w:r>
     </w:p>
     <w:p>
@@ -21989,15 +21979,7 @@
         <w:t>Elsevier eBooks</w:t>
       </w:r>
       <w:r>
-        <w:t xml:space="preserve">, [online] pp.1–91. </w:t>
-      </w:r>
-      <w:proofErr w:type="gramStart"/>
-      <w:r>
-        <w:t>doi:https://doi.org/10.1016/b978-0-12-822109-9.00010-2</w:t>
-      </w:r>
-      <w:proofErr w:type="gramEnd"/>
-      <w:r>
-        <w:t>.</w:t>
+        <w:t>, [online] pp.1–91. doi:https://doi.org/10.1016/b978-0-12-822109-9.00010-2.</w:t>
       </w:r>
     </w:p>
     <w:p>
@@ -22077,19 +22059,11 @@
       <w:pPr>
         <w:pStyle w:val="Paragraph"/>
       </w:pPr>
-      <w:proofErr w:type="spellStart"/>
       <w:r>
         <w:rPr>
           <w:lang w:eastAsia="en-GB"/>
         </w:rPr>
-        <w:t>Gibiansky</w:t>
-      </w:r>
-      <w:proofErr w:type="spellEnd"/>
-      <w:r>
-        <w:rPr>
-          <w:lang w:eastAsia="en-GB"/>
-        </w:rPr>
-        <w:t>, A. (2014). </w:t>
+        <w:t>Gibiansky, A. (2014). </w:t>
       </w:r>
       <w:r>
         <w:rPr>
@@ -22097,23 +22071,38 @@
           <w:iCs/>
           <w:lang w:eastAsia="en-GB"/>
         </w:rPr>
-        <w:t xml:space="preserve">Convolutional Neural Networks - Andrew </w:t>
-      </w:r>
-      <w:proofErr w:type="spellStart"/>
+        <w:t>Convolutional Neural Networks - Andrew Gibiansky</w:t>
+      </w:r>
+      <w:r>
+        <w:rPr>
+          <w:lang w:eastAsia="en-GB"/>
+        </w:rPr>
+        <w:t xml:space="preserve">. [online] Gibiansky.com. Available at: https://andrew.gibiansky.com/blog/machine-learning/convolutional-neural-networks/#:~:text=If%20we%20use%20an%20m,)(j%2Bb). </w:t>
+      </w:r>
+    </w:p>
+    <w:p>
+      <w:pPr>
+        <w:pStyle w:val="Paragraph"/>
+      </w:pPr>
+      <w:r>
+        <w:rPr>
+          <w:lang w:eastAsia="en-GB"/>
+        </w:rPr>
+        <w:t>Gillis, A.S., Burns, E. and Brush, K. (2023). </w:t>
+      </w:r>
       <w:r>
         <w:rPr>
           <w:i/>
           <w:iCs/>
           <w:lang w:eastAsia="en-GB"/>
         </w:rPr>
-        <w:t>Gibiansky</w:t>
-      </w:r>
-      <w:proofErr w:type="spellEnd"/>
+        <w:t>deep learning</w:t>
+      </w:r>
       <w:r>
         <w:rPr>
           <w:lang w:eastAsia="en-GB"/>
         </w:rPr>
-        <w:t xml:space="preserve">. [online] Gibiansky.com. Available at: https://andrew.gibiansky.com/blog/machine-learning/convolutional-neural-networks/#:~:text=If%20we%20use%20an%20m,)(j%2Bb). </w:t>
+        <w:t xml:space="preserve">. [online] Enterprise AI. Available at: https://www.techtarget.com/searchenterpriseai/definition/deep-learning-deep-neural-network </w:t>
       </w:r>
     </w:p>
     <w:p>
@@ -22121,10 +22110,101 @@
         <w:pStyle w:val="Paragraph"/>
       </w:pPr>
       <w:r>
+        <w:t>Girshick, R., Donahue, J., Darrell, T. and Malik, J. (2016). Region-Based Convolutional Networks for Accurate Object Detection and Segmentation. </w:t>
+      </w:r>
+      <w:r>
+        <w:rPr>
+          <w:i/>
+          <w:iCs/>
+        </w:rPr>
+        <w:t>IEEE Transactions on Pattern Analysis and Machine Intelligence</w:t>
+      </w:r>
+      <w:r>
+        <w:t>, 38(1), pp.142–158. doi:https://doi.org/10.1109/tpami.2015.2437384.</w:t>
+      </w:r>
+    </w:p>
+    <w:p>
+      <w:pPr>
+        <w:pStyle w:val="Paragraph"/>
+      </w:pPr>
+      <w:r>
+        <w:t>GitHub. (2023). </w:t>
+      </w:r>
+      <w:r>
+        <w:rPr>
+          <w:i/>
+          <w:iCs/>
+        </w:rPr>
+        <w:t>view-of-delft-dataset/figures/example_frame_2.png at main · tudelft-iv/view-of-delft-dataset</w:t>
+      </w:r>
+      <w:r>
+        <w:t>. [online] Available at: https://github.com/tudelft-iv/view-of-delft-dataset/blob/main/figures/example_frame_2.png [Accessed 24 Oct. 2023].</w:t>
+      </w:r>
+    </w:p>
+    <w:p>
+      <w:pPr>
+        <w:pStyle w:val="Paragraph"/>
+      </w:pPr>
+      <w:r>
+        <w:t>Hearst, M.A., Dumais, S.T., Osman, M., Platt, J. and Bernhard Schölkopf (1998). Support vector machines. </w:t>
+      </w:r>
+      <w:r>
+        <w:rPr>
+          <w:i/>
+          <w:iCs/>
+        </w:rPr>
+        <w:t>IEEE Intelligent Systems &amp; Their Applications</w:t>
+      </w:r>
+      <w:r>
+        <w:t>, [online] 13(4), pp.18–28. doi:https://doi.org/10.1109/5254.708428.</w:t>
+      </w:r>
+    </w:p>
+    <w:p>
+      <w:pPr>
+        <w:pStyle w:val="Paragraph"/>
+      </w:pPr>
+      <w:r>
+        <w:t>Hesai Webmaster (2023). </w:t>
+      </w:r>
+      <w:r>
+        <w:rPr>
+          <w:i/>
+          <w:iCs/>
+        </w:rPr>
+        <w:t>What You Need to Know About Lidar: The Strengths and Limitations of Camera, Radar, and Lidar. | HESAI</w:t>
+      </w:r>
+      <w:r>
+        <w:t>. [online] HESAI. Available at: https://www.hesaitech.com/what-you-need-to-know-about-lidar-the-strengths-and-limitations-of-camera-radar-and-lidar/#:~:text=Compared%20to%20the%20traditional%203D,over%20100%2C000%20points%20per%20frame. [Accessed 24 Oct. 2023].</w:t>
+      </w:r>
+    </w:p>
+    <w:p>
+      <w:pPr>
+        <w:pStyle w:val="Paragraph"/>
+      </w:pPr>
+      <w:r>
+        <w:t>Jessica Van Brummelen, O’Brien, M., Gruyer, D. and Homayoun Najjaran (2018). Autonomous vehicle perception: The technology of today and tomorrow. </w:t>
+      </w:r>
+      <w:r>
+        <w:rPr>
+          <w:i/>
+          <w:iCs/>
+        </w:rPr>
+        <w:t>Transportation Research Part C-emerging Technologies</w:t>
+      </w:r>
+      <w:r>
+        <w:t>, [online] 89, pp.384–406. doi:https://doi.org/10.1016/j.trc.2018.02.012.</w:t>
+      </w:r>
+    </w:p>
+    <w:p>
+      <w:pPr>
+        <w:pStyle w:val="Paragraph"/>
+      </w:pPr>
+      <w:r>
         <w:rPr>
           <w:lang w:eastAsia="en-GB"/>
         </w:rPr>
-        <w:t>Gillis, A.S., Burns, E. and Brush, K. (2023). </w:t>
+        <w:lastRenderedPageBreak/>
+        <w:t>Levity.ai. (2023). </w:t>
       </w:r>
       <w:r>
         <w:rPr>
@@ -22132,13 +22212,13 @@
           <w:iCs/>
           <w:lang w:eastAsia="en-GB"/>
         </w:rPr>
-        <w:t>deep learning</w:t>
+        <w:t>Deep Learning vs. Machine Learning – What’s The Difference?</w:t>
       </w:r>
       <w:r>
         <w:rPr>
           <w:lang w:eastAsia="en-GB"/>
         </w:rPr>
-        <w:t xml:space="preserve">. [online] Enterprise AI. Available at: https://www.techtarget.com/searchenterpriseai/definition/deep-learning-deep-neural-network </w:t>
+        <w:t xml:space="preserve"> [online] Available at: https://levity.ai/blog/difference-machine-learning-deep-learning </w:t>
       </w:r>
     </w:p>
     <w:p>
@@ -22146,25 +22226,17 @@
         <w:pStyle w:val="Paragraph"/>
       </w:pPr>
       <w:r>
-        <w:t>Girshick, R., Donahue, J., Darrell, T. and Malik, J. (2016). Region-Based Convolutional Networks for Accurate Object Detection and Segmentation. </w:t>
+        <w:t>‌Mathworks.com. (2023). </w:t>
       </w:r>
       <w:r>
         <w:rPr>
           <w:i/>
           <w:iCs/>
         </w:rPr>
-        <w:t>IEEE Transactions on Pattern Analysis and Machine Intelligence</w:t>
-      </w:r>
-      <w:r>
-        <w:t xml:space="preserve">, 38(1), pp.142–158. </w:t>
-      </w:r>
-      <w:proofErr w:type="gramStart"/>
-      <w:r>
-        <w:t>doi:https://doi.org/10.1109/tpami.2015.2437384</w:t>
-      </w:r>
-      <w:proofErr w:type="gramEnd"/>
-      <w:r>
-        <w:t>.</w:t>
+        <w:t>What Is SLAM (Simultaneous Localization and Mapping) – MATLAB &amp; Simulink</w:t>
+      </w:r>
+      <w:r>
+        <w:t>. [online] Available at: https://www.mathworks.com/discovery/slam.html#:~:text=SLAM%20(simultaneous%20localization%20and%20mapping)%20is%20a%20method%20used%20for,to%20map%20out%20unknown%20environments. [Accessed 10 Oct. 2023].</w:t>
       </w:r>
     </w:p>
     <w:p>
@@ -22172,17 +22244,17 @@
         <w:pStyle w:val="Paragraph"/>
       </w:pPr>
       <w:r>
-        <w:t>GitHub. (2023). </w:t>
+        <w:t>Navtech Radar. (2023). </w:t>
       </w:r>
       <w:r>
         <w:rPr>
           <w:i/>
           <w:iCs/>
         </w:rPr>
-        <w:t>view-of-delft-dataset/figures/example_frame_2.png at main · tudelft-iv/view-of-delft-dataset</w:t>
-      </w:r>
-      <w:r>
-        <w:t>. [online] Available at: https://github.com/tudelft-iv/view-of-delft-dataset/blob/main/figures/example_frame_2.png [Accessed 24 Oct. 2023].</w:t>
+        <w:t>FMCW Radar</w:t>
+      </w:r>
+      <w:r>
+        <w:t>. [online] Available at: https://navtechradar.com/explore/fmcw-radar/#:~:text=Frequency%20Modulated%20Continuous%20Wave%20(FMCW,by%20the%20radar%20and%20compared. [Accessed 10 Oct. 2023].</w:t>
       </w:r>
     </w:p>
     <w:p>
@@ -22190,33 +22262,17 @@
         <w:pStyle w:val="Paragraph"/>
       </w:pPr>
       <w:r>
-        <w:t xml:space="preserve">Hearst, M.A., Dumais, S.T., Osman, M., Platt, </w:t>
-      </w:r>
-      <w:proofErr w:type="gramStart"/>
-      <w:r>
-        <w:t>J.</w:t>
-      </w:r>
-      <w:proofErr w:type="gramEnd"/>
-      <w:r>
-        <w:t xml:space="preserve"> and Bernhard Schölkopf (1998). Support vector machines. </w:t>
+        <w:t>NHTSA. (2020). </w:t>
       </w:r>
       <w:r>
         <w:rPr>
           <w:i/>
           <w:iCs/>
         </w:rPr>
-        <w:t>IEEE Intelligent Systems &amp; Their Applications</w:t>
-      </w:r>
-      <w:r>
-        <w:t xml:space="preserve">, [online] 13(4), pp.18–28. </w:t>
-      </w:r>
-      <w:proofErr w:type="gramStart"/>
-      <w:r>
-        <w:t>doi:https://doi.org/10.1109/5254.708428</w:t>
-      </w:r>
-      <w:proofErr w:type="gramEnd"/>
-      <w:r>
-        <w:t>.</w:t>
+        <w:t>NHTSA</w:t>
+      </w:r>
+      <w:r>
+        <w:t>. [online] Available at: https://www.nhtsa.gov/technology-innovation/automated-vehicles-safety [Accessed 23 Oct. 2023].</w:t>
       </w:r>
     </w:p>
     <w:p>
@@ -22224,17 +22280,17 @@
         <w:pStyle w:val="Paragraph"/>
       </w:pPr>
       <w:r>
-        <w:t>Hesai Webmaster (2023). </w:t>
+        <w:t>‌Ouaknine, A. (2022). </w:t>
       </w:r>
       <w:r>
         <w:rPr>
           <w:i/>
           <w:iCs/>
         </w:rPr>
-        <w:t>What You Need to Know About Lidar: The Strengths and Limitations of Camera, Radar, and Lidar. | HESAI</w:t>
-      </w:r>
-      <w:r>
-        <w:t>. [online] HESAI. Available at: https://www.hesaitech.com/what-you-need-to-know-about-lidar-the-strengths-and-limitations-of-camera-radar-and-lidar/#:~:text=Compared%20to%20the%20traditional%203D,over%20100%2C000%20points%20per%20frame. [Accessed 24 Oct. 2023].</w:t>
+        <w:t>Deep learning for radar data exploitation of autonomous vehicle</w:t>
+      </w:r>
+      <w:r>
+        <w:t xml:space="preserve">. [online] arXiv.org. Available at: https://arxiv.org/abs/2203.08038 </w:t>
       </w:r>
     </w:p>
     <w:p>
@@ -22242,25 +22298,17 @@
         <w:pStyle w:val="Paragraph"/>
       </w:pPr>
       <w:r>
-        <w:t>Jessica Van Brummelen, O’Brien, M., Gruyer, D. and Homayoun Najjaran (2018). Autonomous vehicle perception: The technology of today and tomorrow. </w:t>
+        <w:t>ResearchGate. (2019). </w:t>
       </w:r>
       <w:r>
         <w:rPr>
           <w:i/>
           <w:iCs/>
         </w:rPr>
-        <w:t>Transportation Research Part C-emerging Technologies</w:t>
-      </w:r>
-      <w:r>
-        <w:t xml:space="preserve">, [online] 89, pp.384–406. </w:t>
-      </w:r>
-      <w:proofErr w:type="gramStart"/>
-      <w:r>
-        <w:t>doi:https://doi.org/10.1016/j.trc.2018.02.012</w:t>
-      </w:r>
-      <w:proofErr w:type="gramEnd"/>
-      <w:r>
-        <w:t>.</w:t>
+        <w:t>Figure 1. Schematic diagram of a basic convolutional neural network...</w:t>
+      </w:r>
+      <w:r>
+        <w:t xml:space="preserve"> [online] Available at: https://www.researchgate.net/figure/Schematic-diagram-of-a-basic-convolutional-neural-network-CNN-architecture-26_fig1_336805909 </w:t>
       </w:r>
     </w:p>
     <w:p>
@@ -22268,11 +22316,228 @@
         <w:pStyle w:val="Paragraph"/>
       </w:pPr>
       <w:r>
+        <w:t>Synopsys.com. (2023). </w:t>
+      </w:r>
+      <w:r>
+        <w:rPr>
+          <w:i/>
+          <w:iCs/>
+        </w:rPr>
+        <w:t>What is an Autonomous Car? – How Self-Driving Cars Work | Synopsys</w:t>
+      </w:r>
+      <w:r>
+        <w:t>. [online] Available at: https://www.synopsys.com/automotive/what-is-autonomous-car.html#:~:text=Definition,in%20the%20vehicle%20at%20all. [Accessed 10 Oct. 2023].</w:t>
+      </w:r>
+    </w:p>
+    <w:p>
+      <w:pPr>
+        <w:pStyle w:val="Paragraph"/>
+      </w:pPr>
+      <w:r>
+        <w:t>Tyagi, M. (2021). </w:t>
+      </w:r>
+      <w:r>
+        <w:rPr>
+          <w:i/>
+          <w:iCs/>
+        </w:rPr>
+        <w:t>HOG (Histogram of Oriented Gradients): An Overview - Towards Data Science</w:t>
+      </w:r>
+      <w:r>
+        <w:t>. [online] Medium. Available at: https://towardsdatascience.com/hog-histogram-of-oriented-gradients-67ecd887675f [Accessed 25 Oct. 2023].</w:t>
+      </w:r>
+    </w:p>
+    <w:p>
+      <w:pPr>
+        <w:pStyle w:val="Paragraph"/>
+      </w:pPr>
+      <w:r>
+        <w:t>Udemy. (2023). </w:t>
+      </w:r>
+      <w:r>
+        <w:rPr>
+          <w:i/>
+          <w:iCs/>
+        </w:rPr>
+        <w:t>Automotive Radar</w:t>
+      </w:r>
+      <w:r>
+        <w:t>. [online] Available at: https://www.udemy.com/course/automotive-radar-basics-to-advance/ [Accessed 10 Oct. 2023].</w:t>
+      </w:r>
+    </w:p>
+    <w:p>
+      <w:pPr>
+        <w:pStyle w:val="Paragraph"/>
+      </w:pPr>
+      <w:r>
+        <w:lastRenderedPageBreak/>
+        <w:t>Xx, N., Xx, X. and Xxxx (n.d.). Millimeter Wave Sensing: A Review of Application Pipelines and Building Blocks. </w:t>
+      </w:r>
+      <w:r>
+        <w:rPr>
+          <w:i/>
+          <w:iCs/>
+        </w:rPr>
+        <w:t>IEEE SENSORS JOURNAL</w:t>
+      </w:r>
+      <w:r>
+        <w:t>, [online] (1). Available at: https://arxiv.org/pdf/2012.13664.pdf.</w:t>
+      </w:r>
+    </w:p>
+    <w:p>
+      <w:pPr>
+        <w:pStyle w:val="Paragraph"/>
+      </w:pPr>
+      <w:r>
+        <w:t>Yang, B., Guo, R., Liang, M., Casas, S. and Urtasun, R. (n.d.). </w:t>
+      </w:r>
+      <w:r>
+        <w:rPr>
+          <w:i/>
+          <w:iCs/>
+        </w:rPr>
+        <w:t>RadarNet: Exploiting Radar for Robust Perception of Dynamic Objects</w:t>
+      </w:r>
+      <w:r>
+        <w:t>. [online] Available at: https://arxiv.org/pdf/2007.14366.pdf.</w:t>
+      </w:r>
+    </w:p>
+    <w:p>
+      <w:pPr>
+        <w:pStyle w:val="Paragraph"/>
+      </w:pPr>
+      <w:r>
+        <w:t>Zhou, T., Yang, M., Jiang, K., Wong, H.T. and Yang, D. (2020). MMW Radar-Based Technologies in Autonomous Driving: A Review. </w:t>
+      </w:r>
+      <w:r>
+        <w:rPr>
+          <w:i/>
+          <w:iCs/>
+        </w:rPr>
+        <w:t>Sensors</w:t>
+      </w:r>
+      <w:r>
+        <w:t>, [online] 20(24), pp.7283–7283. doi:https://doi.org/10.3390/s20247283.</w:t>
+      </w:r>
+    </w:p>
+    <w:p>
+      <w:pPr>
+        <w:pStyle w:val="Paragraph"/>
+      </w:pPr>
+      <w:r>
+        <w:t>Zhou, Y. and Yue, Y. (2022). </w:t>
+      </w:r>
+      <w:r>
+        <w:rPr>
+          <w:i/>
+          <w:iCs/>
+        </w:rPr>
+        <w:t>Radar Signal Processing Fundamentals</w:t>
+      </w:r>
+      <w:r>
+        <w:t>. [online] Encyclopedia.pub. Available at: https://encyclopedia.pub/entry/23781 [Accessed 23 Oct. 2023].</w:t>
+      </w:r>
+    </w:p>
+    <w:p>
+      <w:pPr>
+        <w:pStyle w:val="Paragraph"/>
+      </w:pPr>
+      <w:r>
+        <w:t>‌Joel Markus Vaz and Balaji, S. (2021). Convolutional neural networks (CNNs): concepts and applications in pharmacogenomics. </w:t>
+      </w:r>
+      <w:r>
+        <w:rPr>
+          <w:i/>
+          <w:iCs/>
+        </w:rPr>
+        <w:t>Molecular Diversity</w:t>
+      </w:r>
+      <w:r>
+        <w:t>, [online] 25(3), pp.1569–1584. doi:https://doi.org/10.1007/s11030-021-10225-3.</w:t>
+      </w:r>
+    </w:p>
+    <w:p>
+      <w:pPr>
+        <w:pStyle w:val="Paragraph"/>
+      </w:pPr>
+      <w:r>
+        <w:t>‌ Deng, J., Dong, W., Socher, R., Li, L., Li, K. and Li, F. (2009). ImageNet: A large-scale hierarchical image database. </w:t>
+      </w:r>
+      <w:r>
+        <w:rPr>
+          <w:i/>
+          <w:iCs/>
+        </w:rPr>
+        <w:t>2009 IEEE Conference on Computer Vision and Pattern Recognition</w:t>
+      </w:r>
+      <w:r>
+        <w:t>. [online] doi:https://doi.org/10.1109/cvpr.2009.5206848.</w:t>
+      </w:r>
+    </w:p>
+    <w:p>
+      <w:pPr>
+        <w:pStyle w:val="Paragraph"/>
+      </w:pPr>
+      <w:r>
+        <w:t>‌ Hironobu Fujiyoshi, Hirakawa, T. and Yamashita, T. (2019). Deep learning-based image recognition for autonomous driving. </w:t>
+      </w:r>
+      <w:r>
+        <w:rPr>
+          <w:i/>
+          <w:iCs/>
+        </w:rPr>
+        <w:t>IATSS Research</w:t>
+      </w:r>
+      <w:r>
+        <w:t>, [online] 43(4), pp.244–252. doi:https://doi.org/10.1016/j.iatssr.2019.11.008.</w:t>
+      </w:r>
+    </w:p>
+    <w:p>
+      <w:pPr>
+        <w:pStyle w:val="Paragraph"/>
+      </w:pPr>
+      <w:r>
+        <w:t>‌Balasubramaniam, A. and Pasricha, S. (n.d.). </w:t>
+      </w:r>
+      <w:r>
+        <w:rPr>
+          <w:i/>
+          <w:iCs/>
+        </w:rPr>
+        <w:t>Object Detection in Autonomous Vehicles: Status and Open Challenges</w:t>
+      </w:r>
+      <w:r>
+        <w:t>. [online] Available at: https://arxiv.org/ftp/arxiv/papers/2201/2201.07706.pdf#:~:text=Object%20detection%20consists%20of%20two.</w:t>
+      </w:r>
+    </w:p>
+    <w:p>
+      <w:pPr>
+        <w:pStyle w:val="Paragraph"/>
+      </w:pPr>
+      <w:r>
+        <w:t>‌Nitin Kushwaha (2023). </w:t>
+      </w:r>
+      <w:r>
+        <w:rPr>
+          <w:i/>
+          <w:iCs/>
+        </w:rPr>
+        <w:t>A Brief History of the Evolution of Image Classification</w:t>
+      </w:r>
+      <w:r>
+        <w:t xml:space="preserve">. [online] Medium. Available at: https://python.plainenglish.io/a-brief-history-of-the-evolution-of-image-classification-402c63baf50 </w:t>
+      </w:r>
+    </w:p>
+    <w:p>
+      <w:pPr>
+        <w:pStyle w:val="Paragraph"/>
+      </w:pPr>
+      <w:r>
         <w:rPr>
           <w:lang w:eastAsia="en-GB"/>
         </w:rPr>
         <w:lastRenderedPageBreak/>
-        <w:t>Levity.ai. (2023). </w:t>
+        <w:t>Deepchecks. (2021). </w:t>
       </w:r>
       <w:r>
         <w:rPr>
@@ -22280,13 +22545,13 @@
           <w:iCs/>
           <w:lang w:eastAsia="en-GB"/>
         </w:rPr>
-        <w:t>Deep Learning vs. Machine Learning – What’s The Difference?</w:t>
+        <w:t>What is VGGNet | Deepchecks</w:t>
       </w:r>
       <w:r>
         <w:rPr>
           <w:lang w:eastAsia="en-GB"/>
         </w:rPr>
-        <w:t xml:space="preserve"> [online] Available at: https://levity.ai/blog/difference-machine-learning-deep-learning </w:t>
+        <w:t xml:space="preserve">. [online] Available at: https://deepchecks.com/glossary/vggnet/#:~:text=Its%20object%20recognition%20method%20developed,dataset%20by%20a%20wide%20margin. </w:t>
       </w:r>
     </w:p>
     <w:p>
@@ -22294,17 +22559,17 @@
         <w:pStyle w:val="Paragraph"/>
       </w:pPr>
       <w:r>
-        <w:t>‌Mathworks.com. (2023). </w:t>
+        <w:t>‌Great Learning Team (2020). </w:t>
       </w:r>
       <w:r>
         <w:rPr>
           <w:i/>
           <w:iCs/>
         </w:rPr>
-        <w:t>What Is SLAM (Simultaneous Localization and Mapping) – MATLAB &amp; Simulink</w:t>
-      </w:r>
-      <w:r>
-        <w:t>. [online] Available at: https://www.mathworks.com/discovery/slam.html#:~:text=SLAM%20(simultaneous%20localization%20and%20mapping)%20is%20a%20method%20used%20for,to%20map%20out%20unknown%20environments. [Accessed 10 Oct. 2023].</w:t>
+        <w:t>Introduction to Resnet or Residual Network</w:t>
+      </w:r>
+      <w:r>
+        <w:t>. [online] Great Learning Blog: Free Resources what Matters to shape your Career! Available at: https://www.mygreatlearning.com/blog/resnet/#:~:text=ResNet%2C%20short%20for%20Residual%20Network,Residual%20Learning%20for%20Image%20Recognition%E2%80%9D.</w:t>
       </w:r>
     </w:p>
     <w:p>
@@ -22312,17 +22577,17 @@
         <w:pStyle w:val="Paragraph"/>
       </w:pPr>
       <w:r>
-        <w:t>Navtech Radar. (2023). </w:t>
+        <w:t>‌Paperswithcode.com. (2020). </w:t>
       </w:r>
       <w:r>
         <w:rPr>
           <w:i/>
           <w:iCs/>
         </w:rPr>
-        <w:t>FMCW Radar</w:t>
-      </w:r>
-      <w:r>
-        <w:t>. [online] Available at: https://navtechradar.com/explore/fmcw-radar/#:~:text=Frequency%20Modulated%20Continuous%20Wave%20(FMCW,by%20the%20radar%20and%20compared. [Accessed 10 Oct. 2023].</w:t>
+        <w:t>Papers with Code - DenseNet Explained</w:t>
+      </w:r>
+      <w:r>
+        <w:t>. [online] Available at: https://paperswithcode.com/method/densenet#:~:text=A%20DenseNet%20is%20a%20type,sizes)%20directly%20with%20each%20other.</w:t>
       </w:r>
     </w:p>
     <w:p>
@@ -22330,35 +22595,31 @@
         <w:pStyle w:val="Paragraph"/>
       </w:pPr>
       <w:r>
-        <w:t>NHTSA. (2020). </w:t>
+        <w:t>‌Dosovitskiy, A., Beyer, L., Kolesnikov, A., Weissenborn, D., Zhai, X., Unterthiner, T., Dehghani, M., Minderer, M., Heigold, G., Gelly, S., Uszkoreit, J. and Houlsby, N. (2020). </w:t>
       </w:r>
       <w:r>
         <w:rPr>
           <w:i/>
           <w:iCs/>
         </w:rPr>
-        <w:t>NHTSA</w:t>
-      </w:r>
-      <w:r>
-        <w:t>. [online] Available at: https://www.nhtsa.gov/technology-innovation/automated-vehicles-safety [Accessed 23 Oct. 2023].</w:t>
+        <w:t>An Image is Worth 16x16 Words: Transformers for Image Recognition at Scale</w:t>
+      </w:r>
+      <w:r>
+        <w:t>. [online] arXiv.org. Available at: https://arxiv.org/abs/2010.11929 .</w:t>
       </w:r>
     </w:p>
     <w:p>
       <w:pPr>
         <w:pStyle w:val="Paragraph"/>
-      </w:pPr>
-      <w:r>
-        <w:t>‌Ouaknine, A. (2022). </w:t>
-      </w:r>
-      <w:r>
-        <w:rPr>
-          <w:i/>
-          <w:iCs/>
-        </w:rPr>
-        <w:t>Deep learning for radar data exploitation of autonomous vehicle</w:t>
-      </w:r>
-      <w:r>
-        <w:t xml:space="preserve">. [online] arXiv.org. Available at: https://arxiv.org/abs/2203.08038 </w:t>
+        <w:rPr>
+          <w:lang w:eastAsia="en-GB"/>
+        </w:rPr>
+      </w:pPr>
+      <w:r>
+        <w:rPr>
+          <w:lang w:eastAsia="en-GB"/>
+        </w:rPr>
+        <w:t>‌</w:t>
       </w:r>
     </w:p>
     <w:p>
@@ -22366,408 +22627,12 @@
         <w:pStyle w:val="Paragraph"/>
       </w:pPr>
       <w:r>
-        <w:t>ResearchGate. (2019). </w:t>
-      </w:r>
-      <w:r>
-        <w:rPr>
-          <w:i/>
-          <w:iCs/>
-        </w:rPr>
-        <w:t>Figure 1. Schematic diagram of a basic convolutional neural network...</w:t>
-      </w:r>
-      <w:r>
-        <w:t xml:space="preserve"> [online] Available at: https://www.researchgate.net/figure/Schematic-diagram-of-a-basic-convolutional-neural-network-CNN-architecture-26_fig1_336805909 </w:t>
-      </w:r>
-    </w:p>
-    <w:p>
-      <w:pPr>
-        <w:pStyle w:val="Paragraph"/>
-      </w:pPr>
-      <w:r>
-        <w:t>Synopsys.com. (2023). </w:t>
-      </w:r>
-      <w:r>
-        <w:rPr>
-          <w:i/>
-          <w:iCs/>
-        </w:rPr>
-        <w:t xml:space="preserve">What is an Autonomous Car? – </w:t>
-      </w:r>
-      <w:proofErr w:type="gramStart"/>
-      <w:r>
-        <w:rPr>
-          <w:i/>
-          <w:iCs/>
-        </w:rPr>
-        <w:t>How</w:t>
-      </w:r>
-      <w:proofErr w:type="gramEnd"/>
-      <w:r>
-        <w:rPr>
-          <w:i/>
-          <w:iCs/>
-        </w:rPr>
-        <w:t xml:space="preserve"> Self-Driving Cars Work | Synopsys</w:t>
-      </w:r>
-      <w:r>
-        <w:t>. [online] Available at: https://www.synopsys.com/automotive/what-is-autonomous-car.html#:~:text=Definition,in%20the%20vehicle%20at%20all. [Accessed 10 Oct. 2023].</w:t>
-      </w:r>
-    </w:p>
-    <w:p>
-      <w:pPr>
-        <w:pStyle w:val="Paragraph"/>
-      </w:pPr>
-      <w:r>
-        <w:t>Tyagi, M. (2021). </w:t>
-      </w:r>
-      <w:r>
-        <w:rPr>
-          <w:i/>
-          <w:iCs/>
-        </w:rPr>
-        <w:t>HOG (Histogram of Oriented Gradients): An Overview - Towards Data Science</w:t>
-      </w:r>
-      <w:r>
-        <w:t>. [online] Medium. Available at: https://towardsdatascience.com/hog-histogram-of-oriented-gradients-67ecd887675f [Accessed 25 Oct. 2023].</w:t>
-      </w:r>
-    </w:p>
-    <w:p>
-      <w:pPr>
-        <w:pStyle w:val="Paragraph"/>
-      </w:pPr>
-      <w:r>
-        <w:t>Udemy. (2023). </w:t>
-      </w:r>
-      <w:r>
-        <w:rPr>
-          <w:i/>
-          <w:iCs/>
-        </w:rPr>
-        <w:t>Automotive Radar</w:t>
-      </w:r>
-      <w:r>
-        <w:t>. [online] Available at: https://www.udemy.com/course/automotive-radar-basics-to-advance/ [Accessed 10 Oct. 2023].</w:t>
-      </w:r>
-    </w:p>
-    <w:p>
-      <w:pPr>
-        <w:pStyle w:val="Paragraph"/>
-      </w:pPr>
-      <w:r>
-        <w:lastRenderedPageBreak/>
-        <w:t>Xx, N., Xx, X. and Xxxx (n.d.). Millimeter Wave Sensing: A Review of Application Pipelines and Building Blocks. </w:t>
-      </w:r>
-      <w:r>
-        <w:rPr>
-          <w:i/>
-          <w:iCs/>
-        </w:rPr>
-        <w:t>IEEE SENSORS JOURNAL</w:t>
-      </w:r>
-      <w:r>
-        <w:t>, [online] (1). Available at: https://arxiv.org/pdf/2012.13664.pdf.</w:t>
-      </w:r>
-    </w:p>
-    <w:p>
-      <w:pPr>
-        <w:pStyle w:val="Paragraph"/>
-      </w:pPr>
-      <w:r>
-        <w:t>Yang, B., Guo, R., Liang, M., Casas, S. and Urtasun, R. (n.d.). </w:t>
-      </w:r>
-      <w:r>
-        <w:rPr>
-          <w:i/>
-          <w:iCs/>
-        </w:rPr>
-        <w:t>RadarNet: Exploiting Radar for Robust Perception of Dynamic Objects</w:t>
-      </w:r>
-      <w:r>
-        <w:t>. [online] Available at: https://arxiv.org/pdf/2007.14366.pdf.</w:t>
-      </w:r>
-    </w:p>
-    <w:p>
-      <w:pPr>
-        <w:pStyle w:val="Paragraph"/>
-      </w:pPr>
-      <w:r>
-        <w:t>Zhou, T., Yang, M., Jiang, K., Wong, H.T. and Yang, D. (2020). MMW Radar-Based Technologies in Autonomous Driving: A Review. </w:t>
-      </w:r>
-      <w:r>
-        <w:rPr>
-          <w:i/>
-          <w:iCs/>
-        </w:rPr>
-        <w:t>Sensors</w:t>
-      </w:r>
-      <w:r>
-        <w:t xml:space="preserve">, [online] 20(24), pp.7283–7283. </w:t>
-      </w:r>
-      <w:proofErr w:type="gramStart"/>
-      <w:r>
-        <w:t>doi:https://doi.org/10.3390/s20247283</w:t>
-      </w:r>
-      <w:proofErr w:type="gramEnd"/>
-      <w:r>
-        <w:t>.</w:t>
-      </w:r>
-    </w:p>
-    <w:p>
-      <w:pPr>
-        <w:pStyle w:val="Paragraph"/>
-      </w:pPr>
-      <w:r>
-        <w:t>Zhou, Y. and Yue, Y. (2022). </w:t>
-      </w:r>
-      <w:r>
-        <w:rPr>
-          <w:i/>
-          <w:iCs/>
-        </w:rPr>
-        <w:t>Radar Signal Processing Fundamentals</w:t>
-      </w:r>
-      <w:r>
-        <w:t>. [online] Encyclopedia.pub. Available at: https://encyclopedia.pub/entry/23781 [Accessed 23 Oct. 2023].</w:t>
-      </w:r>
-    </w:p>
-    <w:p>
-      <w:pPr>
-        <w:pStyle w:val="Paragraph"/>
-      </w:pPr>
-      <w:r>
-        <w:t>‌Joel Markus Vaz and Balaji, S. (2021). Convolutional neural networks (CNNs): concepts and applications in pharmacogenomics. </w:t>
-      </w:r>
-      <w:r>
-        <w:rPr>
-          <w:i/>
-          <w:iCs/>
-        </w:rPr>
-        <w:t>Molecular Diversity</w:t>
-      </w:r>
-      <w:r>
-        <w:t xml:space="preserve">, [online] 25(3), pp.1569–1584. </w:t>
-      </w:r>
-      <w:proofErr w:type="gramStart"/>
-      <w:r>
-        <w:t>doi:https://doi.org/10.1007/s11030-021-10225-3</w:t>
-      </w:r>
-      <w:proofErr w:type="gramEnd"/>
-      <w:r>
-        <w:t>.</w:t>
-      </w:r>
-    </w:p>
-    <w:p>
-      <w:pPr>
-        <w:pStyle w:val="Paragraph"/>
-      </w:pPr>
-      <w:r>
-        <w:t>‌ Deng, J., Dong, W., Socher, R., Li, L., Li, K. and Li, F. (2009). ImageNet: A large-scale hierarchical image database. </w:t>
-      </w:r>
-      <w:r>
-        <w:rPr>
-          <w:i/>
-          <w:iCs/>
-        </w:rPr>
-        <w:t>2009 IEEE Conference on Computer Vision and Pattern Recognition</w:t>
-      </w:r>
-      <w:r>
-        <w:t xml:space="preserve">. [online] </w:t>
-      </w:r>
-      <w:proofErr w:type="gramStart"/>
-      <w:r>
-        <w:t>doi:https://doi.org/10.1109/cvpr.2009.5206848</w:t>
-      </w:r>
-      <w:proofErr w:type="gramEnd"/>
-      <w:r>
-        <w:t>.</w:t>
-      </w:r>
-    </w:p>
-    <w:p>
-      <w:pPr>
-        <w:pStyle w:val="Paragraph"/>
-      </w:pPr>
-      <w:r>
-        <w:t>‌ Hironobu Fujiyoshi, Hirakawa, T. and Yamashita, T. (2019). Deep learning-based image recognition for autonomous driving. </w:t>
-      </w:r>
-      <w:r>
-        <w:rPr>
-          <w:i/>
-          <w:iCs/>
-        </w:rPr>
-        <w:t>IATSS Research</w:t>
-      </w:r>
-      <w:r>
-        <w:t xml:space="preserve">, [online] 43(4), pp.244–252. </w:t>
-      </w:r>
-      <w:proofErr w:type="gramStart"/>
-      <w:r>
-        <w:t>doi:https://doi.org/10.1016/j.iatssr.2019.11.008</w:t>
-      </w:r>
-      <w:proofErr w:type="gramEnd"/>
-      <w:r>
-        <w:t>.</w:t>
-      </w:r>
-    </w:p>
-    <w:p>
-      <w:pPr>
-        <w:pStyle w:val="Paragraph"/>
-      </w:pPr>
-      <w:r>
-        <w:t>‌Balasubramaniam, A. and Pasricha, S. (n.d.). </w:t>
-      </w:r>
-      <w:r>
-        <w:rPr>
-          <w:i/>
-          <w:iCs/>
-        </w:rPr>
-        <w:t>Object Detection in Autonomous Vehicles: Status and Open Challenges</w:t>
-      </w:r>
-      <w:r>
-        <w:t>. [online] Available at: https://arxiv.org/ftp/arxiv/papers/2201/2201.07706.pdf#:~:text=Object%20detection%20consists%20of%20two.</w:t>
-      </w:r>
-    </w:p>
-    <w:p>
-      <w:pPr>
-        <w:pStyle w:val="Paragraph"/>
-      </w:pPr>
-      <w:r>
-        <w:t>‌Nitin Kushwaha (2023). </w:t>
-      </w:r>
-      <w:r>
-        <w:rPr>
-          <w:i/>
-          <w:iCs/>
-        </w:rPr>
-        <w:t>A Brief History of the Evolution of Image Classification</w:t>
-      </w:r>
-      <w:r>
-        <w:t xml:space="preserve">. [online] Medium. Available at: https://python.plainenglish.io/a-brief-history-of-the-evolution-of-image-classification-402c63baf50 </w:t>
-      </w:r>
-    </w:p>
-    <w:p>
-      <w:pPr>
-        <w:pStyle w:val="Paragraph"/>
-      </w:pPr>
-      <w:r>
         <w:rPr>
           <w:lang w:eastAsia="en-GB"/>
         </w:rPr>
-        <w:lastRenderedPageBreak/>
-        <w:t>Deepchecks. (2021). </w:t>
-      </w:r>
-      <w:r>
-        <w:rPr>
-          <w:i/>
-          <w:iCs/>
-          <w:lang w:eastAsia="en-GB"/>
-        </w:rPr>
-        <w:t>What is VGGNet | Deepchecks</w:t>
-      </w:r>
-      <w:r>
-        <w:rPr>
-          <w:lang w:eastAsia="en-GB"/>
-        </w:rPr>
-        <w:t xml:space="preserve">. [online] Available at: https://deepchecks.com/glossary/vggnet/#:~:text=Its%20object%20recognition%20method%20developed,dataset%20by%20a%20wide%20margin. </w:t>
-      </w:r>
-    </w:p>
-    <w:p>
-      <w:pPr>
-        <w:pStyle w:val="Paragraph"/>
-      </w:pPr>
-      <w:r>
-        <w:t>‌Great Learning Team (2020). </w:t>
-      </w:r>
-      <w:r>
-        <w:rPr>
-          <w:i/>
-          <w:iCs/>
-        </w:rPr>
-        <w:t>Introduction to Resnet or Residual Network</w:t>
-      </w:r>
-      <w:r>
-        <w:t>. [online] Great Learning Blog: Free Resources what Matters to shape your Career! Available at: https://www.mygreatlearning.com/blog/resnet/#:~:text=ResNet%2C%20short%20for%20Residual%20Network,Residual%20Learning%20for%20Image%20Recognition%E2%80%9D.</w:t>
-      </w:r>
-    </w:p>
-    <w:p>
-      <w:pPr>
-        <w:pStyle w:val="Paragraph"/>
-      </w:pPr>
-      <w:r>
-        <w:t>‌Paperswithcode.com. (2020). </w:t>
-      </w:r>
-      <w:r>
-        <w:rPr>
-          <w:i/>
-          <w:iCs/>
-        </w:rPr>
-        <w:t>Papers with Code - DenseNet Explained</w:t>
-      </w:r>
-      <w:r>
-        <w:t>. [online] Available at: https://paperswithcode.com/method/densenet#:~:text=A%20DenseNet%20is%20a%20type,sizes)%20directly%20with%20each%20other.</w:t>
-      </w:r>
-    </w:p>
-    <w:p>
-      <w:pPr>
-        <w:pStyle w:val="Paragraph"/>
-      </w:pPr>
-      <w:r>
-        <w:t>‌Dosovitskiy, A., Beyer, L., Kolesnikov, A., Weissenborn, D., Zhai, X., Unterthiner, T., Dehghani, M., Minderer, M., Heigold, G., Gelly, S., Uszkoreit, J. and Houlsby, N. (2020). </w:t>
-      </w:r>
-      <w:r>
-        <w:rPr>
-          <w:i/>
-          <w:iCs/>
-        </w:rPr>
-        <w:t>An Image is Worth 16x16 Words: Transformers for Image Recognition at Scale</w:t>
-      </w:r>
-      <w:r>
-        <w:t xml:space="preserve">. [online] arXiv.org. Available at: </w:t>
-      </w:r>
-      <w:proofErr w:type="gramStart"/>
-      <w:r>
-        <w:t>https://arxiv.org/abs/2010.11929 .</w:t>
-      </w:r>
-      <w:proofErr w:type="gramEnd"/>
-    </w:p>
-    <w:p>
-      <w:pPr>
-        <w:pStyle w:val="Paragraph"/>
-        <w:rPr>
-          <w:lang w:eastAsia="en-GB"/>
-        </w:rPr>
-      </w:pPr>
-      <w:r>
-        <w:rPr>
-          <w:lang w:eastAsia="en-GB"/>
-        </w:rPr>
-        <w:t>‌</w:t>
-      </w:r>
-    </w:p>
-    <w:p>
-      <w:pPr>
-        <w:pStyle w:val="Paragraph"/>
-      </w:pPr>
-      <w:r>
-        <w:rPr>
-          <w:lang w:eastAsia="en-GB"/>
-        </w:rPr>
-        <w:t>GitHub. (2024). </w:t>
-      </w:r>
-      <w:proofErr w:type="spellStart"/>
-      <w:r>
-        <w:rPr>
-          <w:lang w:eastAsia="en-GB"/>
-        </w:rPr>
-        <w:t>tudelft</w:t>
-      </w:r>
-      <w:proofErr w:type="spellEnd"/>
-      <w:r>
-        <w:rPr>
-          <w:lang w:eastAsia="en-GB"/>
-        </w:rPr>
-        <w:t xml:space="preserve">-iv/view-of-delft-dataset: This repository shares the documentation and development kit of the View of Delft automotive dataset. [online] Available at: </w:t>
-      </w:r>
-      <w:hyperlink r:id="rId42" w:anchor="introduction" w:history="1">
+        <w:t xml:space="preserve">GitHub. (2024). tudelft-iv/view-of-delft-dataset: This repository shares the documentation and development kit of the View of Delft automotive dataset. [online] Available at: </w:t>
+      </w:r>
+      <w:hyperlink r:id="rId43" w:anchor="introduction" w:history="1">
         <w:r>
           <w:rPr>
             <w:rStyle w:val="Hyperlink"/>
@@ -22880,25 +22745,7 @@
           <w:iCs/>
           <w:lang w:eastAsia="en-GB"/>
         </w:rPr>
-        <w:t xml:space="preserve">AV PV-RCNN: Improving 3D Object Detection with Adaptive Deformation and </w:t>
-      </w:r>
-      <w:proofErr w:type="spellStart"/>
-      <w:r>
-        <w:rPr>
-          <w:i/>
-          <w:iCs/>
-          <w:lang w:eastAsia="en-GB"/>
-        </w:rPr>
-        <w:t>VectorPool</w:t>
-      </w:r>
-      <w:proofErr w:type="spellEnd"/>
-      <w:r>
-        <w:rPr>
-          <w:i/>
-          <w:iCs/>
-          <w:lang w:eastAsia="en-GB"/>
-        </w:rPr>
-        <w:t xml:space="preserve"> Aggregation</w:t>
+        <w:t>AV PV-RCNN: Improving 3D Object Detection with Adaptive Deformation and VectorPool Aggregation</w:t>
       </w:r>
       <w:r>
         <w:rPr>
@@ -22951,7 +22798,7 @@
     </w:p>
     <w:p/>
     <w:sectPr>
-      <w:footerReference w:type="default" r:id="rId43"/>
+      <w:footerReference w:type="default" r:id="rId44"/>
       <w:pgSz w:w="11906" w:h="16838"/>
       <w:pgMar w:top="1418" w:right="1134" w:bottom="1418" w:left="2268" w:header="709" w:footer="709" w:gutter="0"/>
       <w:cols w:space="708"/>
@@ -28785,7 +28632,7 @@
   <w:style w:type="paragraph" w:default="1" w:styleId="Normal">
     <w:name w:val="Normal"/>
     <w:qFormat/>
-    <w:rsid w:val="005F0CF0"/>
+    <w:rsid w:val="00B05AD7"/>
     <w:rPr>
       <w:rFonts w:ascii="Times New Roman" w:hAnsi="Times New Roman"/>
     </w:rPr>
@@ -30224,6 +30071,12 @@
 </file>
 
 <file path=customXml/item1.xml><?xml version="1.0" encoding="utf-8"?>
+<p:properties xmlns:p="http://schemas.microsoft.com/office/2006/metadata/properties" xmlns:xsi="http://www.w3.org/2001/XMLSchema-instance" xmlns:pc="http://schemas.microsoft.com/office/infopath/2007/PartnerControls">
+  <documentManagement/>
+</p:properties>
+</file>
+
+<file path=customXml/item2.xml><?xml version="1.0" encoding="utf-8"?>
 <?mso-contentType ?>
 <FormTemplates xmlns="http://schemas.microsoft.com/sharepoint/v3/contenttype/forms">
   <Display>DocumentLibraryForm</Display>
@@ -30232,230 +30085,7 @@
 </FormTemplates>
 </file>
 
-<file path=customXml/item2.xml><?xml version="1.0" encoding="utf-8"?>
-<p:properties xmlns:p="http://schemas.microsoft.com/office/2006/metadata/properties" xmlns:xsi="http://www.w3.org/2001/XMLSchema-instance" xmlns:pc="http://schemas.microsoft.com/office/infopath/2007/PartnerControls">
-  <documentManagement/>
-</p:properties>
-</file>
-
 <file path=customXml/item3.xml><?xml version="1.0" encoding="utf-8"?>
-<ct:contentTypeSchema xmlns:ct="http://schemas.microsoft.com/office/2006/metadata/contentType" xmlns:ma="http://schemas.microsoft.com/office/2006/metadata/properties/metaAttributes" ct:_="" ma:_="" ma:contentTypeName="Document" ma:contentTypeID="0x010100CB75F3DED5164C41A0A8A3FD9050F261" ma:contentTypeVersion="12" ma:contentTypeDescription="Create a new document." ma:contentTypeScope="" ma:versionID="35869433aa8b444384c558a2d742b35b">
-  <xsd:schema xmlns:xsd="http://www.w3.org/2001/XMLSchema" xmlns:xs="http://www.w3.org/2001/XMLSchema" xmlns:p="http://schemas.microsoft.com/office/2006/metadata/properties" xmlns:ns3="9b5ea52e-df64-426a-98c7-e5e545cd8b47" xmlns:ns4="606e43b9-5a92-440d-8c28-abd8f5db2e1d" targetNamespace="http://schemas.microsoft.com/office/2006/metadata/properties" ma:root="true" ma:fieldsID="cc0cb3e38471de9737f5028332a830c0" ns3:_="" ns4:_="">
-    <xsd:import namespace="9b5ea52e-df64-426a-98c7-e5e545cd8b47"/>
-    <xsd:import namespace="606e43b9-5a92-440d-8c28-abd8f5db2e1d"/>
-    <xsd:element name="properties">
-      <xsd:complexType>
-        <xsd:sequence>
-          <xsd:element name="documentManagement">
-            <xsd:complexType>
-              <xsd:all>
-                <xsd:element ref="ns3:SharedWithUsers" minOccurs="0"/>
-                <xsd:element ref="ns3:SharedWithDetails" minOccurs="0"/>
-                <xsd:element ref="ns3:SharingHintHash" minOccurs="0"/>
-                <xsd:element ref="ns4:MediaServiceMetadata" minOccurs="0"/>
-                <xsd:element ref="ns4:MediaServiceFastMetadata" minOccurs="0"/>
-                <xsd:element ref="ns4:MediaServiceAutoTags" minOccurs="0"/>
-                <xsd:element ref="ns4:MediaServiceOCR" minOccurs="0"/>
-                <xsd:element ref="ns4:MediaServiceGenerationTime" minOccurs="0"/>
-                <xsd:element ref="ns4:MediaServiceEventHashCode" minOccurs="0"/>
-                <xsd:element ref="ns4:MediaServiceAutoKeyPoints" minOccurs="0"/>
-                <xsd:element ref="ns4:MediaServiceKeyPoints" minOccurs="0"/>
-                <xsd:element ref="ns4:MediaServiceDateTaken" minOccurs="0"/>
-              </xsd:all>
-            </xsd:complexType>
-          </xsd:element>
-        </xsd:sequence>
-      </xsd:complexType>
-    </xsd:element>
-  </xsd:schema>
-  <xsd:schema xmlns:xsd="http://www.w3.org/2001/XMLSchema" xmlns:xs="http://www.w3.org/2001/XMLSchema" xmlns:dms="http://schemas.microsoft.com/office/2006/documentManagement/types" xmlns:pc="http://schemas.microsoft.com/office/infopath/2007/PartnerControls" targetNamespace="9b5ea52e-df64-426a-98c7-e5e545cd8b47" elementFormDefault="qualified">
-    <xsd:import namespace="http://schemas.microsoft.com/office/2006/documentManagement/types"/>
-    <xsd:import namespace="http://schemas.microsoft.com/office/infopath/2007/PartnerControls"/>
-    <xsd:element name="SharedWithUsers" ma:index="8" nillable="true" ma:displayName="Shared With" ma:internalName="SharedWithUsers" ma:readOnly="true">
-      <xsd:complexType>
-        <xsd:complexContent>
-          <xsd:extension base="dms:UserMulti">
-            <xsd:sequence>
-              <xsd:element name="UserInfo" minOccurs="0" maxOccurs="unbounded">
-                <xsd:complexType>
-                  <xsd:sequence>
-                    <xsd:element name="DisplayName" type="xsd:string" minOccurs="0"/>
-                    <xsd:element name="AccountId" type="dms:UserId" minOccurs="0" nillable="true"/>
-                    <xsd:element name="AccountType" type="xsd:string" minOccurs="0"/>
-                  </xsd:sequence>
-                </xsd:complexType>
-              </xsd:element>
-            </xsd:sequence>
-          </xsd:extension>
-        </xsd:complexContent>
-      </xsd:complexType>
-    </xsd:element>
-    <xsd:element name="SharedWithDetails" ma:index="9" nillable="true" ma:displayName="Shared With Details" ma:internalName="SharedWithDetails" ma:readOnly="true">
-      <xsd:simpleType>
-        <xsd:restriction base="dms:Note">
-          <xsd:maxLength value="255"/>
-        </xsd:restriction>
-      </xsd:simpleType>
-    </xsd:element>
-    <xsd:element name="SharingHintHash" ma:index="10" nillable="true" ma:displayName="Sharing Hint Hash" ma:hidden="true" ma:internalName="SharingHintHash" ma:readOnly="true">
-      <xsd:simpleType>
-        <xsd:restriction base="dms:Text"/>
-      </xsd:simpleType>
-    </xsd:element>
-  </xsd:schema>
-  <xsd:schema xmlns:xsd="http://www.w3.org/2001/XMLSchema" xmlns:xs="http://www.w3.org/2001/XMLSchema" xmlns:dms="http://schemas.microsoft.com/office/2006/documentManagement/types" xmlns:pc="http://schemas.microsoft.com/office/infopath/2007/PartnerControls" targetNamespace="606e43b9-5a92-440d-8c28-abd8f5db2e1d" elementFormDefault="qualified">
-    <xsd:import namespace="http://schemas.microsoft.com/office/2006/documentManagement/types"/>
-    <xsd:import namespace="http://schemas.microsoft.com/office/infopath/2007/PartnerControls"/>
-    <xsd:element name="MediaServiceMetadata" ma:index="11" nillable="true" ma:displayName="MediaServiceMetadata" ma:hidden="true" ma:internalName="MediaServiceMetadata" ma:readOnly="true">
-      <xsd:simpleType>
-        <xsd:restriction base="dms:Note"/>
-      </xsd:simpleType>
-    </xsd:element>
-    <xsd:element name="MediaServiceFastMetadata" ma:index="12" nillable="true" ma:displayName="MediaServiceFastMetadata" ma:hidden="true" ma:internalName="MediaServiceFastMetadata" ma:readOnly="true">
-      <xsd:simpleType>
-        <xsd:restriction base="dms:Note"/>
-      </xsd:simpleType>
-    </xsd:element>
-    <xsd:element name="MediaServiceAutoTags" ma:index="13" nillable="true" ma:displayName="Tags" ma:internalName="MediaServiceAutoTags" ma:readOnly="true">
-      <xsd:simpleType>
-        <xsd:restriction base="dms:Text"/>
-      </xsd:simpleType>
-    </xsd:element>
-    <xsd:element name="MediaServiceOCR" ma:index="14" nillable="true" ma:displayName="Extracted Text" ma:internalName="MediaServiceOCR" ma:readOnly="true">
-      <xsd:simpleType>
-        <xsd:restriction base="dms:Note">
-          <xsd:maxLength value="255"/>
-        </xsd:restriction>
-      </xsd:simpleType>
-    </xsd:element>
-    <xsd:element name="MediaServiceGenerationTime" ma:index="15" nillable="true" ma:displayName="MediaServiceGenerationTime" ma:hidden="true" ma:internalName="MediaServiceGenerationTime" ma:readOnly="true">
-      <xsd:simpleType>
-        <xsd:restriction base="dms:Text"/>
-      </xsd:simpleType>
-    </xsd:element>
-    <xsd:element name="MediaServiceEventHashCode" ma:index="16" nillable="true" ma:displayName="MediaServiceEventHashCode" ma:hidden="true" ma:internalName="MediaServiceEventHashCode" ma:readOnly="true">
-      <xsd:simpleType>
-        <xsd:restriction base="dms:Text"/>
-      </xsd:simpleType>
-    </xsd:element>
-    <xsd:element name="MediaServiceAutoKeyPoints" ma:index="17" nillable="true" ma:displayName="MediaServiceAutoKeyPoints" ma:hidden="true" ma:internalName="MediaServiceAutoKeyPoints" ma:readOnly="true">
-      <xsd:simpleType>
-        <xsd:restriction base="dms:Note"/>
-      </xsd:simpleType>
-    </xsd:element>
-    <xsd:element name="MediaServiceKeyPoints" ma:index="18" nillable="true" ma:displayName="KeyPoints" ma:internalName="MediaServiceKeyPoints" ma:readOnly="true">
-      <xsd:simpleType>
-        <xsd:restriction base="dms:Note">
-          <xsd:maxLength value="255"/>
-        </xsd:restriction>
-      </xsd:simpleType>
-    </xsd:element>
-    <xsd:element name="MediaServiceDateTaken" ma:index="19" nillable="true" ma:displayName="MediaServiceDateTaken" ma:hidden="true" ma:indexed="true" ma:internalName="MediaServiceDateTaken" ma:readOnly="true">
-      <xsd:simpleType>
-        <xsd:restriction base="dms:Text"/>
-      </xsd:simpleType>
-    </xsd:element>
-  </xsd:schema>
-  <xsd:schema xmlns="http://schemas.openxmlformats.org/package/2006/metadata/core-properties" xmlns:xsd="http://www.w3.org/2001/XMLSchema" xmlns:xsi="http://www.w3.org/2001/XMLSchema-instance" xmlns:dc="http://purl.org/dc/elements/1.1/" xmlns:dcterms="http://purl.org/dc/terms/" xmlns:odoc="http://schemas.microsoft.com/internal/obd" targetNamespace="http://schemas.openxmlformats.org/package/2006/metadata/core-properties" elementFormDefault="qualified" attributeFormDefault="unqualified" blockDefault="#all">
-    <xsd:import namespace="http://purl.org/dc/elements/1.1/" schemaLocation="http://dublincore.org/schemas/xmls/qdc/2003/04/02/dc.xsd"/>
-    <xsd:import namespace="http://purl.org/dc/terms/" schemaLocation="http://dublincore.org/schemas/xmls/qdc/2003/04/02/dcterms.xsd"/>
-    <xsd:element name="coreProperties" type="CT_coreProperties"/>
-    <xsd:complexType name="CT_coreProperties">
-      <xsd:all>
-        <xsd:element ref="dc:creator" minOccurs="0" maxOccurs="1"/>
-        <xsd:element ref="dcterms:created" minOccurs="0" maxOccurs="1"/>
-        <xsd:element ref="dc:identifier" minOccurs="0" maxOccurs="1"/>
-        <xsd:element name="contentType" minOccurs="0" maxOccurs="1" type="xsd:string" ma:index="0" ma:displayName="Content Type"/>
-        <xsd:element ref="dc:title" minOccurs="0" maxOccurs="1" ma:index="4" ma:displayName="Title"/>
-        <xsd:element ref="dc:subject" minOccurs="0" maxOccurs="1"/>
-        <xsd:element ref="dc:description" minOccurs="0" maxOccurs="1"/>
-        <xsd:element name="keywords" minOccurs="0" maxOccurs="1" type="xsd:string"/>
-        <xsd:element ref="dc:language" minOccurs="0" maxOccurs="1"/>
-        <xsd:element name="category" minOccurs="0" maxOccurs="1" type="xsd:string"/>
-        <xsd:element name="version" minOccurs="0" maxOccurs="1" type="xsd:string"/>
-        <xsd:element name="revision" minOccurs="0" maxOccurs="1" type="xsd:string">
-          <xsd:annotation>
-            <xsd:documentation>
-                        This value indicates the number of saves or revisions. The application is responsible for updating this value after each revision.
-                    </xsd:documentation>
-          </xsd:annotation>
-        </xsd:element>
-        <xsd:element name="lastModifiedBy" minOccurs="0" maxOccurs="1" type="xsd:string"/>
-        <xsd:element ref="dcterms:modified" minOccurs="0" maxOccurs="1"/>
-        <xsd:element name="contentStatus" minOccurs="0" maxOccurs="1" type="xsd:string"/>
-      </xsd:all>
-    </xsd:complexType>
-  </xsd:schema>
-  <xs:schema xmlns:pc="http://schemas.microsoft.com/office/infopath/2007/PartnerControls" xmlns:xs="http://www.w3.org/2001/XMLSchema" targetNamespace="http://schemas.microsoft.com/office/infopath/2007/PartnerControls" elementFormDefault="qualified" attributeFormDefault="unqualified">
-    <xs:element name="Person">
-      <xs:complexType>
-        <xs:sequence>
-          <xs:element ref="pc:DisplayName" minOccurs="0"/>
-          <xs:element ref="pc:AccountId" minOccurs="0"/>
-          <xs:element ref="pc:AccountType" minOccurs="0"/>
-        </xs:sequence>
-      </xs:complexType>
-    </xs:element>
-    <xs:element name="DisplayName" type="xs:string"/>
-    <xs:element name="AccountId" type="xs:string"/>
-    <xs:element name="AccountType" type="xs:string"/>
-    <xs:element name="BDCAssociatedEntity">
-      <xs:complexType>
-        <xs:sequence>
-          <xs:element ref="pc:BDCEntity" minOccurs="0" maxOccurs="unbounded"/>
-        </xs:sequence>
-        <xs:attribute ref="pc:EntityNamespace"/>
-        <xs:attribute ref="pc:EntityName"/>
-        <xs:attribute ref="pc:SystemInstanceName"/>
-        <xs:attribute ref="pc:AssociationName"/>
-      </xs:complexType>
-    </xs:element>
-    <xs:attribute name="EntityNamespace" type="xs:string"/>
-    <xs:attribute name="EntityName" type="xs:string"/>
-    <xs:attribute name="SystemInstanceName" type="xs:string"/>
-    <xs:attribute name="AssociationName" type="xs:string"/>
-    <xs:element name="BDCEntity">
-      <xs:complexType>
-        <xs:sequence>
-          <xs:element ref="pc:EntityDisplayName" minOccurs="0"/>
-          <xs:element ref="pc:EntityInstanceReference" minOccurs="0"/>
-          <xs:element ref="pc:EntityId1" minOccurs="0"/>
-          <xs:element ref="pc:EntityId2" minOccurs="0"/>
-          <xs:element ref="pc:EntityId3" minOccurs="0"/>
-          <xs:element ref="pc:EntityId4" minOccurs="0"/>
-          <xs:element ref="pc:EntityId5" minOccurs="0"/>
-        </xs:sequence>
-      </xs:complexType>
-    </xs:element>
-    <xs:element name="EntityDisplayName" type="xs:string"/>
-    <xs:element name="EntityInstanceReference" type="xs:string"/>
-    <xs:element name="EntityId1" type="xs:string"/>
-    <xs:element name="EntityId2" type="xs:string"/>
-    <xs:element name="EntityId3" type="xs:string"/>
-    <xs:element name="EntityId4" type="xs:string"/>
-    <xs:element name="EntityId5" type="xs:string"/>
-    <xs:element name="Terms">
-      <xs:complexType>
-        <xs:sequence>
-          <xs:element ref="pc:TermInfo" minOccurs="0" maxOccurs="unbounded"/>
-        </xs:sequence>
-      </xs:complexType>
-    </xs:element>
-    <xs:element name="TermInfo">
-      <xs:complexType>
-        <xs:sequence>
-          <xs:element ref="pc:TermName" minOccurs="0"/>
-          <xs:element ref="pc:TermId" minOccurs="0"/>
-        </xs:sequence>
-      </xs:complexType>
-    </xs:element>
-    <xs:element name="TermName" type="xs:string"/>
-    <xs:element name="TermId" type="xs:string"/>
-  </xs:schema>
-</ct:contentTypeSchema>
-</file>
-
-<file path=customXml/item4.xml><?xml version="1.0" encoding="utf-8"?>
 <b:Sources xmlns:b="http://schemas.openxmlformats.org/officeDocument/2006/bibliography" xmlns="http://schemas.openxmlformats.org/officeDocument/2006/bibliography" SelectedStyle="\HarvardAnglia2008OfficeOnline.xsl" StyleName="Harvard - Anglia" Version="2008">
   <b:Source>
     <b:Tag>Rev22</b:Tag>
@@ -31150,15 +30780,224 @@
 </b:Sources>
 </file>
 
-<file path=customXml/itemProps1.xml><?xml version="1.0" encoding="utf-8"?>
-<ds:datastoreItem xmlns:ds="http://schemas.openxmlformats.org/officeDocument/2006/customXml" ds:itemID="{17E4C70F-DEA0-40B3-8D08-5CC337D8E43C}">
-  <ds:schemaRefs>
-    <ds:schemaRef ds:uri="http://schemas.microsoft.com/sharepoint/v3/contenttype/forms"/>
-  </ds:schemaRefs>
-</ds:datastoreItem>
+<file path=customXml/item4.xml><?xml version="1.0" encoding="utf-8"?>
+<ct:contentTypeSchema xmlns:ct="http://schemas.microsoft.com/office/2006/metadata/contentType" xmlns:ma="http://schemas.microsoft.com/office/2006/metadata/properties/metaAttributes" ct:_="" ma:_="" ma:contentTypeName="Document" ma:contentTypeID="0x010100CB75F3DED5164C41A0A8A3FD9050F261" ma:contentTypeVersion="12" ma:contentTypeDescription="Create a new document." ma:contentTypeScope="" ma:versionID="35869433aa8b444384c558a2d742b35b">
+  <xsd:schema xmlns:xsd="http://www.w3.org/2001/XMLSchema" xmlns:xs="http://www.w3.org/2001/XMLSchema" xmlns:p="http://schemas.microsoft.com/office/2006/metadata/properties" xmlns:ns3="9b5ea52e-df64-426a-98c7-e5e545cd8b47" xmlns:ns4="606e43b9-5a92-440d-8c28-abd8f5db2e1d" targetNamespace="http://schemas.microsoft.com/office/2006/metadata/properties" ma:root="true" ma:fieldsID="cc0cb3e38471de9737f5028332a830c0" ns3:_="" ns4:_="">
+    <xsd:import namespace="9b5ea52e-df64-426a-98c7-e5e545cd8b47"/>
+    <xsd:import namespace="606e43b9-5a92-440d-8c28-abd8f5db2e1d"/>
+    <xsd:element name="properties">
+      <xsd:complexType>
+        <xsd:sequence>
+          <xsd:element name="documentManagement">
+            <xsd:complexType>
+              <xsd:all>
+                <xsd:element ref="ns3:SharedWithUsers" minOccurs="0"/>
+                <xsd:element ref="ns3:SharedWithDetails" minOccurs="0"/>
+                <xsd:element ref="ns3:SharingHintHash" minOccurs="0"/>
+                <xsd:element ref="ns4:MediaServiceMetadata" minOccurs="0"/>
+                <xsd:element ref="ns4:MediaServiceFastMetadata" minOccurs="0"/>
+                <xsd:element ref="ns4:MediaServiceAutoTags" minOccurs="0"/>
+                <xsd:element ref="ns4:MediaServiceOCR" minOccurs="0"/>
+                <xsd:element ref="ns4:MediaServiceGenerationTime" minOccurs="0"/>
+                <xsd:element ref="ns4:MediaServiceEventHashCode" minOccurs="0"/>
+                <xsd:element ref="ns4:MediaServiceAutoKeyPoints" minOccurs="0"/>
+                <xsd:element ref="ns4:MediaServiceKeyPoints" minOccurs="0"/>
+                <xsd:element ref="ns4:MediaServiceDateTaken" minOccurs="0"/>
+              </xsd:all>
+            </xsd:complexType>
+          </xsd:element>
+        </xsd:sequence>
+      </xsd:complexType>
+    </xsd:element>
+  </xsd:schema>
+  <xsd:schema xmlns:xsd="http://www.w3.org/2001/XMLSchema" xmlns:xs="http://www.w3.org/2001/XMLSchema" xmlns:dms="http://schemas.microsoft.com/office/2006/documentManagement/types" xmlns:pc="http://schemas.microsoft.com/office/infopath/2007/PartnerControls" targetNamespace="9b5ea52e-df64-426a-98c7-e5e545cd8b47" elementFormDefault="qualified">
+    <xsd:import namespace="http://schemas.microsoft.com/office/2006/documentManagement/types"/>
+    <xsd:import namespace="http://schemas.microsoft.com/office/infopath/2007/PartnerControls"/>
+    <xsd:element name="SharedWithUsers" ma:index="8" nillable="true" ma:displayName="Shared With" ma:internalName="SharedWithUsers" ma:readOnly="true">
+      <xsd:complexType>
+        <xsd:complexContent>
+          <xsd:extension base="dms:UserMulti">
+            <xsd:sequence>
+              <xsd:element name="UserInfo" minOccurs="0" maxOccurs="unbounded">
+                <xsd:complexType>
+                  <xsd:sequence>
+                    <xsd:element name="DisplayName" type="xsd:string" minOccurs="0"/>
+                    <xsd:element name="AccountId" type="dms:UserId" minOccurs="0" nillable="true"/>
+                    <xsd:element name="AccountType" type="xsd:string" minOccurs="0"/>
+                  </xsd:sequence>
+                </xsd:complexType>
+              </xsd:element>
+            </xsd:sequence>
+          </xsd:extension>
+        </xsd:complexContent>
+      </xsd:complexType>
+    </xsd:element>
+    <xsd:element name="SharedWithDetails" ma:index="9" nillable="true" ma:displayName="Shared With Details" ma:internalName="SharedWithDetails" ma:readOnly="true">
+      <xsd:simpleType>
+        <xsd:restriction base="dms:Note">
+          <xsd:maxLength value="255"/>
+        </xsd:restriction>
+      </xsd:simpleType>
+    </xsd:element>
+    <xsd:element name="SharingHintHash" ma:index="10" nillable="true" ma:displayName="Sharing Hint Hash" ma:hidden="true" ma:internalName="SharingHintHash" ma:readOnly="true">
+      <xsd:simpleType>
+        <xsd:restriction base="dms:Text"/>
+      </xsd:simpleType>
+    </xsd:element>
+  </xsd:schema>
+  <xsd:schema xmlns:xsd="http://www.w3.org/2001/XMLSchema" xmlns:xs="http://www.w3.org/2001/XMLSchema" xmlns:dms="http://schemas.microsoft.com/office/2006/documentManagement/types" xmlns:pc="http://schemas.microsoft.com/office/infopath/2007/PartnerControls" targetNamespace="606e43b9-5a92-440d-8c28-abd8f5db2e1d" elementFormDefault="qualified">
+    <xsd:import namespace="http://schemas.microsoft.com/office/2006/documentManagement/types"/>
+    <xsd:import namespace="http://schemas.microsoft.com/office/infopath/2007/PartnerControls"/>
+    <xsd:element name="MediaServiceMetadata" ma:index="11" nillable="true" ma:displayName="MediaServiceMetadata" ma:hidden="true" ma:internalName="MediaServiceMetadata" ma:readOnly="true">
+      <xsd:simpleType>
+        <xsd:restriction base="dms:Note"/>
+      </xsd:simpleType>
+    </xsd:element>
+    <xsd:element name="MediaServiceFastMetadata" ma:index="12" nillable="true" ma:displayName="MediaServiceFastMetadata" ma:hidden="true" ma:internalName="MediaServiceFastMetadata" ma:readOnly="true">
+      <xsd:simpleType>
+        <xsd:restriction base="dms:Note"/>
+      </xsd:simpleType>
+    </xsd:element>
+    <xsd:element name="MediaServiceAutoTags" ma:index="13" nillable="true" ma:displayName="Tags" ma:internalName="MediaServiceAutoTags" ma:readOnly="true">
+      <xsd:simpleType>
+        <xsd:restriction base="dms:Text"/>
+      </xsd:simpleType>
+    </xsd:element>
+    <xsd:element name="MediaServiceOCR" ma:index="14" nillable="true" ma:displayName="Extracted Text" ma:internalName="MediaServiceOCR" ma:readOnly="true">
+      <xsd:simpleType>
+        <xsd:restriction base="dms:Note">
+          <xsd:maxLength value="255"/>
+        </xsd:restriction>
+      </xsd:simpleType>
+    </xsd:element>
+    <xsd:element name="MediaServiceGenerationTime" ma:index="15" nillable="true" ma:displayName="MediaServiceGenerationTime" ma:hidden="true" ma:internalName="MediaServiceGenerationTime" ma:readOnly="true">
+      <xsd:simpleType>
+        <xsd:restriction base="dms:Text"/>
+      </xsd:simpleType>
+    </xsd:element>
+    <xsd:element name="MediaServiceEventHashCode" ma:index="16" nillable="true" ma:displayName="MediaServiceEventHashCode" ma:hidden="true" ma:internalName="MediaServiceEventHashCode" ma:readOnly="true">
+      <xsd:simpleType>
+        <xsd:restriction base="dms:Text"/>
+      </xsd:simpleType>
+    </xsd:element>
+    <xsd:element name="MediaServiceAutoKeyPoints" ma:index="17" nillable="true" ma:displayName="MediaServiceAutoKeyPoints" ma:hidden="true" ma:internalName="MediaServiceAutoKeyPoints" ma:readOnly="true">
+      <xsd:simpleType>
+        <xsd:restriction base="dms:Note"/>
+      </xsd:simpleType>
+    </xsd:element>
+    <xsd:element name="MediaServiceKeyPoints" ma:index="18" nillable="true" ma:displayName="KeyPoints" ma:internalName="MediaServiceKeyPoints" ma:readOnly="true">
+      <xsd:simpleType>
+        <xsd:restriction base="dms:Note">
+          <xsd:maxLength value="255"/>
+        </xsd:restriction>
+      </xsd:simpleType>
+    </xsd:element>
+    <xsd:element name="MediaServiceDateTaken" ma:index="19" nillable="true" ma:displayName="MediaServiceDateTaken" ma:hidden="true" ma:indexed="true" ma:internalName="MediaServiceDateTaken" ma:readOnly="true">
+      <xsd:simpleType>
+        <xsd:restriction base="dms:Text"/>
+      </xsd:simpleType>
+    </xsd:element>
+  </xsd:schema>
+  <xsd:schema xmlns="http://schemas.openxmlformats.org/package/2006/metadata/core-properties" xmlns:xsd="http://www.w3.org/2001/XMLSchema" xmlns:xsi="http://www.w3.org/2001/XMLSchema-instance" xmlns:dc="http://purl.org/dc/elements/1.1/" xmlns:dcterms="http://purl.org/dc/terms/" xmlns:odoc="http://schemas.microsoft.com/internal/obd" targetNamespace="http://schemas.openxmlformats.org/package/2006/metadata/core-properties" elementFormDefault="qualified" attributeFormDefault="unqualified" blockDefault="#all">
+    <xsd:import namespace="http://purl.org/dc/elements/1.1/" schemaLocation="http://dublincore.org/schemas/xmls/qdc/2003/04/02/dc.xsd"/>
+    <xsd:import namespace="http://purl.org/dc/terms/" schemaLocation="http://dublincore.org/schemas/xmls/qdc/2003/04/02/dcterms.xsd"/>
+    <xsd:element name="coreProperties" type="CT_coreProperties"/>
+    <xsd:complexType name="CT_coreProperties">
+      <xsd:all>
+        <xsd:element ref="dc:creator" minOccurs="0" maxOccurs="1"/>
+        <xsd:element ref="dcterms:created" minOccurs="0" maxOccurs="1"/>
+        <xsd:element ref="dc:identifier" minOccurs="0" maxOccurs="1"/>
+        <xsd:element name="contentType" minOccurs="0" maxOccurs="1" type="xsd:string" ma:index="0" ma:displayName="Content Type"/>
+        <xsd:element ref="dc:title" minOccurs="0" maxOccurs="1" ma:index="4" ma:displayName="Title"/>
+        <xsd:element ref="dc:subject" minOccurs="0" maxOccurs="1"/>
+        <xsd:element ref="dc:description" minOccurs="0" maxOccurs="1"/>
+        <xsd:element name="keywords" minOccurs="0" maxOccurs="1" type="xsd:string"/>
+        <xsd:element ref="dc:language" minOccurs="0" maxOccurs="1"/>
+        <xsd:element name="category" minOccurs="0" maxOccurs="1" type="xsd:string"/>
+        <xsd:element name="version" minOccurs="0" maxOccurs="1" type="xsd:string"/>
+        <xsd:element name="revision" minOccurs="0" maxOccurs="1" type="xsd:string">
+          <xsd:annotation>
+            <xsd:documentation>
+                        This value indicates the number of saves or revisions. The application is responsible for updating this value after each revision.
+                    </xsd:documentation>
+          </xsd:annotation>
+        </xsd:element>
+        <xsd:element name="lastModifiedBy" minOccurs="0" maxOccurs="1" type="xsd:string"/>
+        <xsd:element ref="dcterms:modified" minOccurs="0" maxOccurs="1"/>
+        <xsd:element name="contentStatus" minOccurs="0" maxOccurs="1" type="xsd:string"/>
+      </xsd:all>
+    </xsd:complexType>
+  </xsd:schema>
+  <xs:schema xmlns:pc="http://schemas.microsoft.com/office/infopath/2007/PartnerControls" xmlns:xs="http://www.w3.org/2001/XMLSchema" targetNamespace="http://schemas.microsoft.com/office/infopath/2007/PartnerControls" elementFormDefault="qualified" attributeFormDefault="unqualified">
+    <xs:element name="Person">
+      <xs:complexType>
+        <xs:sequence>
+          <xs:element ref="pc:DisplayName" minOccurs="0"/>
+          <xs:element ref="pc:AccountId" minOccurs="0"/>
+          <xs:element ref="pc:AccountType" minOccurs="0"/>
+        </xs:sequence>
+      </xs:complexType>
+    </xs:element>
+    <xs:element name="DisplayName" type="xs:string"/>
+    <xs:element name="AccountId" type="xs:string"/>
+    <xs:element name="AccountType" type="xs:string"/>
+    <xs:element name="BDCAssociatedEntity">
+      <xs:complexType>
+        <xs:sequence>
+          <xs:element ref="pc:BDCEntity" minOccurs="0" maxOccurs="unbounded"/>
+        </xs:sequence>
+        <xs:attribute ref="pc:EntityNamespace"/>
+        <xs:attribute ref="pc:EntityName"/>
+        <xs:attribute ref="pc:SystemInstanceName"/>
+        <xs:attribute ref="pc:AssociationName"/>
+      </xs:complexType>
+    </xs:element>
+    <xs:attribute name="EntityNamespace" type="xs:string"/>
+    <xs:attribute name="EntityName" type="xs:string"/>
+    <xs:attribute name="SystemInstanceName" type="xs:string"/>
+    <xs:attribute name="AssociationName" type="xs:string"/>
+    <xs:element name="BDCEntity">
+      <xs:complexType>
+        <xs:sequence>
+          <xs:element ref="pc:EntityDisplayName" minOccurs="0"/>
+          <xs:element ref="pc:EntityInstanceReference" minOccurs="0"/>
+          <xs:element ref="pc:EntityId1" minOccurs="0"/>
+          <xs:element ref="pc:EntityId2" minOccurs="0"/>
+          <xs:element ref="pc:EntityId3" minOccurs="0"/>
+          <xs:element ref="pc:EntityId4" minOccurs="0"/>
+          <xs:element ref="pc:EntityId5" minOccurs="0"/>
+        </xs:sequence>
+      </xs:complexType>
+    </xs:element>
+    <xs:element name="EntityDisplayName" type="xs:string"/>
+    <xs:element name="EntityInstanceReference" type="xs:string"/>
+    <xs:element name="EntityId1" type="xs:string"/>
+    <xs:element name="EntityId2" type="xs:string"/>
+    <xs:element name="EntityId3" type="xs:string"/>
+    <xs:element name="EntityId4" type="xs:string"/>
+    <xs:element name="EntityId5" type="xs:string"/>
+    <xs:element name="Terms">
+      <xs:complexType>
+        <xs:sequence>
+          <xs:element ref="pc:TermInfo" minOccurs="0" maxOccurs="unbounded"/>
+        </xs:sequence>
+      </xs:complexType>
+    </xs:element>
+    <xs:element name="TermInfo">
+      <xs:complexType>
+        <xs:sequence>
+          <xs:element ref="pc:TermName" minOccurs="0"/>
+          <xs:element ref="pc:TermId" minOccurs="0"/>
+        </xs:sequence>
+      </xs:complexType>
+    </xs:element>
+    <xs:element name="TermName" type="xs:string"/>
+    <xs:element name="TermId" type="xs:string"/>
+  </xs:schema>
+</ct:contentTypeSchema>
 </file>
 
-<file path=customXml/itemProps2.xml><?xml version="1.0" encoding="utf-8"?>
+<file path=customXml/itemProps1.xml><?xml version="1.0" encoding="utf-8"?>
 <ds:datastoreItem xmlns:ds="http://schemas.openxmlformats.org/officeDocument/2006/customXml" ds:itemID="{3E744E35-81FE-4784-9753-09F48E8E4511}">
   <ds:schemaRefs>
     <ds:schemaRef ds:uri="http://schemas.microsoft.com/office/2006/metadata/properties"/>
@@ -31167,7 +31006,24 @@
 </ds:datastoreItem>
 </file>
 
+<file path=customXml/itemProps2.xml><?xml version="1.0" encoding="utf-8"?>
+<ds:datastoreItem xmlns:ds="http://schemas.openxmlformats.org/officeDocument/2006/customXml" ds:itemID="{17E4C70F-DEA0-40B3-8D08-5CC337D8E43C}">
+  <ds:schemaRefs>
+    <ds:schemaRef ds:uri="http://schemas.microsoft.com/sharepoint/v3/contenttype/forms"/>
+  </ds:schemaRefs>
+</ds:datastoreItem>
+</file>
+
 <file path=customXml/itemProps3.xml><?xml version="1.0" encoding="utf-8"?>
+<ds:datastoreItem xmlns:ds="http://schemas.openxmlformats.org/officeDocument/2006/customXml" ds:itemID="{0108CC42-C1FF-4068-920F-3D8CBADD21A4}">
+  <ds:schemaRefs>
+    <ds:schemaRef ds:uri="http://schemas.openxmlformats.org/officeDocument/2006/bibliography"/>
+    <ds:schemaRef ds:uri="urn:schemas-microsoft-com:xslt"/>
+  </ds:schemaRefs>
+</ds:datastoreItem>
+</file>
+
+<file path=customXml/itemProps4.xml><?xml version="1.0" encoding="utf-8"?>
 <ds:datastoreItem xmlns:ds="http://schemas.openxmlformats.org/officeDocument/2006/customXml" ds:itemID="{A4347D55-0E7B-4365-AD70-91CF1D3E0553}">
   <ds:schemaRefs>
     <ds:schemaRef ds:uri="http://schemas.microsoft.com/office/2006/metadata/contentType"/>
@@ -31184,13 +31040,4 @@
     <ds:schemaRef ds:uri="http://schemas.microsoft.com/internal/obd"/>
   </ds:schemaRefs>
 </ds:datastoreItem>
-</file>
-
-<file path=customXml/itemProps4.xml><?xml version="1.0" encoding="utf-8"?>
-<ds:datastoreItem xmlns:ds="http://schemas.openxmlformats.org/officeDocument/2006/customXml" ds:itemID="{0108CC42-C1FF-4068-920F-3D8CBADD21A4}">
-  <ds:schemaRefs>
-    <ds:schemaRef ds:uri="http://schemas.openxmlformats.org/officeDocument/2006/bibliography"/>
-    <ds:schemaRef ds:uri="urn:schemas-microsoft-com:xslt"/>
-  </ds:schemaRefs>
-</ds:datastoreItem>
 </file>
</xml_diff>

<commit_message>
changes to thesis doc
</commit_message>
<xml_diff>
--- a/docs/thesis.docx
+++ b/docs/thesis.docx
@@ -10464,7 +10464,21 @@
         <w:rPr>
           <w:lang w:val="en-US"/>
         </w:rPr>
-        <w:t xml:space="preserve">, Radar operates on the principles of emitting electromagnetic waves, using a transmitter antenna (Tx) and receiving their echoes via a receiver antenna (Rx) after reflecting off objects and analyzing the time delay and </w:t>
+        <w:t>, Radar operates on the principles of emitting electromagnetic waves, using a transmitter antenna (Tx</w:t>
+      </w:r>
+      <w:proofErr w:type="gramStart"/>
+      <w:r>
+        <w:rPr>
+          <w:lang w:val="en-US"/>
+        </w:rPr>
+        <w:t>)</w:t>
+      </w:r>
+      <w:proofErr w:type="gramEnd"/>
+      <w:r>
+        <w:rPr>
+          <w:lang w:val="en-US"/>
+        </w:rPr>
+        <w:t xml:space="preserve"> and receiving their echoes via a receiver antenna (Rx) after reflecting off objects and analyzing the time delay and </w:t>
       </w:r>
       <w:r>
         <w:rPr>
@@ -11141,7 +11155,21 @@
         <w:rPr>
           <w:rFonts w:cs="Calibri"/>
         </w:rPr>
-        <w:t>By breaking down each azimuth into an array of intensity values distributed radially, radar introduces an additional dimension that Lidar lacks. This unique feature enables radar to construct a top-down, image resembling a photograph, a task that a Lidar unit cannot accomplish without incorporating multiple channels. (Navtech Radar, 2023)</w:t>
+        <w:t>By breaking down each azimuth into an array of intensity values distributed radially, radar introduces an additional dimension that Lidar lacks. This unique feature enables radar to construct a top-down, image resembling a photograph, a task that a Lidar unit cannot accomplish without incorporating multiple channels. (</w:t>
+      </w:r>
+      <w:proofErr w:type="spellStart"/>
+      <w:r>
+        <w:rPr>
+          <w:rFonts w:cs="Calibri"/>
+        </w:rPr>
+        <w:t>Navtech</w:t>
+      </w:r>
+      <w:proofErr w:type="spellEnd"/>
+      <w:r>
+        <w:rPr>
+          <w:rFonts w:cs="Calibri"/>
+        </w:rPr>
+        <w:t xml:space="preserve"> Radar, 2023)</w:t>
       </w:r>
     </w:p>
     <w:p>
@@ -11156,7 +11184,55 @@
           <w:color w:val="000000"/>
           <w:shd w:val="clear" w:color="auto" w:fill="FFFFFF"/>
         </w:rPr>
-        <w:t xml:space="preserve"> (Xx, Xx and Xxxx, n.d.)</w:t>
+        <w:t xml:space="preserve"> (</w:t>
+      </w:r>
+      <w:proofErr w:type="spellStart"/>
+      <w:r>
+        <w:rPr>
+          <w:color w:val="000000"/>
+          <w:shd w:val="clear" w:color="auto" w:fill="FFFFFF"/>
+        </w:rPr>
+        <w:t>Xx</w:t>
+      </w:r>
+      <w:proofErr w:type="spellEnd"/>
+      <w:r>
+        <w:rPr>
+          <w:color w:val="000000"/>
+          <w:shd w:val="clear" w:color="auto" w:fill="FFFFFF"/>
+        </w:rPr>
+        <w:t xml:space="preserve">, </w:t>
+      </w:r>
+      <w:proofErr w:type="spellStart"/>
+      <w:r>
+        <w:rPr>
+          <w:color w:val="000000"/>
+          <w:shd w:val="clear" w:color="auto" w:fill="FFFFFF"/>
+        </w:rPr>
+        <w:t>Xx</w:t>
+      </w:r>
+      <w:proofErr w:type="spellEnd"/>
+      <w:r>
+        <w:rPr>
+          <w:color w:val="000000"/>
+          <w:shd w:val="clear" w:color="auto" w:fill="FFFFFF"/>
+        </w:rPr>
+        <w:t xml:space="preserve"> and </w:t>
+      </w:r>
+      <w:proofErr w:type="spellStart"/>
+      <w:r>
+        <w:rPr>
+          <w:color w:val="000000"/>
+          <w:shd w:val="clear" w:color="auto" w:fill="FFFFFF"/>
+        </w:rPr>
+        <w:t>Xxxx</w:t>
+      </w:r>
+      <w:proofErr w:type="spellEnd"/>
+      <w:r>
+        <w:rPr>
+          <w:color w:val="000000"/>
+          <w:shd w:val="clear" w:color="auto" w:fill="FFFFFF"/>
+        </w:rPr>
+        <w:t>, n.d.)</w:t>
       </w:r>
     </w:p>
     <w:p>
@@ -11189,7 +11265,15 @@
         <w:t xml:space="preserve"> </w:t>
       </w:r>
       <w:r>
-        <w:t>LiDAR excels in providing higher accuracy by being able to output over 100,000 points per frame while 3D radar outputs only 1,000 points per frame. (Hesai Webmaster, 2023)</w:t>
+        <w:t>LiDAR excels in providing higher accuracy by being able to output over 100,000 points per frame while 3D radar outputs only 1,000 points per frame. (</w:t>
+      </w:r>
+      <w:proofErr w:type="spellStart"/>
+      <w:r>
+        <w:t>Hesai</w:t>
+      </w:r>
+      <w:proofErr w:type="spellEnd"/>
+      <w:r>
+        <w:t xml:space="preserve"> Webmaster, 2023)</w:t>
       </w:r>
     </w:p>
     <w:p>
@@ -11605,11 +11689,16 @@
       <w:r>
         <w:t xml:space="preserve"> </w:t>
       </w:r>
+      <w:proofErr w:type="gramStart"/>
       <w:r>
         <w:t>Following</w:t>
       </w:r>
       <w:r>
-        <w:t xml:space="preserve"> each convolutional layer, there is a pooling layer illustrated by </w:t>
+        <w:t xml:space="preserve"> each convolutional layer, there</w:t>
+      </w:r>
+      <w:proofErr w:type="gramEnd"/>
+      <w:r>
+        <w:t xml:space="preserve"> is a pooling layer illustrated by </w:t>
       </w:r>
       <w:r>
         <w:rPr>
@@ -11649,7 +11738,23 @@
           <w:color w:val="000000"/>
           <w:shd w:val="clear" w:color="auto" w:fill="FFFFFF"/>
         </w:rPr>
-        <w:t xml:space="preserve"> (Gibiansky, 2014)</w:t>
+        <w:t xml:space="preserve"> (</w:t>
+      </w:r>
+      <w:proofErr w:type="spellStart"/>
+      <w:r>
+        <w:rPr>
+          <w:color w:val="000000"/>
+          <w:shd w:val="clear" w:color="auto" w:fill="FFFFFF"/>
+        </w:rPr>
+        <w:t>Gibiansky</w:t>
+      </w:r>
+      <w:proofErr w:type="spellEnd"/>
+      <w:r>
+        <w:rPr>
+          <w:color w:val="000000"/>
+          <w:shd w:val="clear" w:color="auto" w:fill="FFFFFF"/>
+        </w:rPr>
+        <w:t>, 2014)</w:t>
       </w:r>
     </w:p>
     <w:p/>
@@ -11718,7 +11823,23 @@
           <w:color w:val="000000"/>
           <w:shd w:val="clear" w:color="auto" w:fill="FFFFFF"/>
         </w:rPr>
-        <w:t xml:space="preserve"> (GeeksforGeeks, 2018)</w:t>
+        <w:t xml:space="preserve"> (</w:t>
+      </w:r>
+      <w:proofErr w:type="spellStart"/>
+      <w:r>
+        <w:rPr>
+          <w:color w:val="000000"/>
+          <w:shd w:val="clear" w:color="auto" w:fill="FFFFFF"/>
+        </w:rPr>
+        <w:t>GeeksforGeeks</w:t>
+      </w:r>
+      <w:proofErr w:type="spellEnd"/>
+      <w:r>
+        <w:rPr>
+          <w:color w:val="000000"/>
+          <w:shd w:val="clear" w:color="auto" w:fill="FFFFFF"/>
+        </w:rPr>
+        <w:t>, 2018)</w:t>
       </w:r>
     </w:p>
     <w:p>
@@ -11877,7 +11998,23 @@
           <w:color w:val="000000"/>
           <w:shd w:val="clear" w:color="auto" w:fill="FFFFFF"/>
         </w:rPr>
-        <w:t>(Girshick et al., 2016)</w:t>
+        <w:t>(</w:t>
+      </w:r>
+      <w:proofErr w:type="spellStart"/>
+      <w:r>
+        <w:rPr>
+          <w:color w:val="000000"/>
+          <w:shd w:val="clear" w:color="auto" w:fill="FFFFFF"/>
+        </w:rPr>
+        <w:t>Girshick</w:t>
+      </w:r>
+      <w:proofErr w:type="spellEnd"/>
+      <w:r>
+        <w:rPr>
+          <w:color w:val="000000"/>
+          <w:shd w:val="clear" w:color="auto" w:fill="FFFFFF"/>
+        </w:rPr>
+        <w:t xml:space="preserve"> et al., 2016)</w:t>
       </w:r>
       <w:r>
         <w:t xml:space="preserve">, combines this selective search method for region proposal generation with deep learning for object classification illustrated by </w:t>
@@ -13440,504 +13577,11 @@
       <w:pPr>
         <w:pStyle w:val="Heading3"/>
       </w:pPr>
-      <w:bookmarkStart w:id="60" w:name="_Toc163352804"/>
-      <w:r>
-        <w:t>Jupiter Notebook</w:t>
+      <w:bookmarkStart w:id="60" w:name="_Toc163352805"/>
+      <w:r>
+        <w:t>Python</w:t>
       </w:r>
       <w:bookmarkEnd w:id="60"/>
-    </w:p>
-    <w:p>
-      <w:pPr>
-        <w:pStyle w:val="Paragraph"/>
-        <w:rPr>
-          <w:shd w:val="clear" w:color="auto" w:fill="FFFFFF"/>
-        </w:rPr>
-      </w:pPr>
-      <w:r>
-        <w:rPr>
-          <w:shd w:val="clear" w:color="auto" w:fill="FFFFFF"/>
-        </w:rPr>
-        <w:t>Jupyter, short for Julia, Python, and R, began with these languages but now supports many more. The Jupyter Notebook is a free, open-source web application that allows for the sharing and collaborative editing of programming work. It enables programmers to create "notebooks," interactive documents that blend code, commentary, multimedia, and visuals, facilitating code execution directly in a web browser and proving valuable for educational demonstrations.</w:t>
-      </w:r>
-    </w:p>
-    <w:p>
-      <w:pPr>
-        <w:pStyle w:val="InformalHeading"/>
-        <w:rPr>
-          <w:shd w:val="clear" w:color="auto" w:fill="FFFFFF"/>
-        </w:rPr>
-      </w:pPr>
-      <w:r>
-        <w:rPr>
-          <w:shd w:val="clear" w:color="auto" w:fill="FFFFFF"/>
-        </w:rPr>
-        <w:t>Advantages of using Jupyter Notebook</w:t>
-      </w:r>
-      <w:r>
-        <w:rPr>
-          <w:shd w:val="clear" w:color="auto" w:fill="FFFFFF"/>
-        </w:rPr>
-        <w:t>:</w:t>
-      </w:r>
-    </w:p>
-    <w:p>
-      <w:pPr>
-        <w:pStyle w:val="Paragraph"/>
-        <w:numPr>
-          <w:ilvl w:val="0"/>
-          <w:numId w:val="3"/>
-        </w:numPr>
-        <w:jc w:val="left"/>
-        <w:rPr>
-          <w:b/>
-          <w:bCs/>
-        </w:rPr>
-      </w:pPr>
-      <w:r>
-        <w:rPr>
-          <w:b/>
-          <w:bCs/>
-        </w:rPr>
-        <w:t>Data visuali</w:t>
-      </w:r>
-      <w:r>
-        <w:rPr>
-          <w:b/>
-          <w:bCs/>
-        </w:rPr>
-        <w:t>s</w:t>
-      </w:r>
-      <w:r>
-        <w:rPr>
-          <w:b/>
-          <w:bCs/>
-        </w:rPr>
-        <w:t xml:space="preserve">ation. </w:t>
-      </w:r>
-      <w:r>
-        <w:t>Jupyter is often first encountered through its ability to display data sets as graphics, allowing for the creation, sharing, and dynamic modification of visualizations</w:t>
-      </w:r>
-      <w:r>
-        <w:t>.</w:t>
-      </w:r>
-    </w:p>
-    <w:p>
-      <w:pPr>
-        <w:pStyle w:val="Paragraph"/>
-        <w:numPr>
-          <w:ilvl w:val="0"/>
-          <w:numId w:val="3"/>
-        </w:numPr>
-        <w:rPr>
-          <w:b/>
-          <w:bCs/>
-        </w:rPr>
-      </w:pPr>
-      <w:r>
-        <w:rPr>
-          <w:b/>
-          <w:bCs/>
-        </w:rPr>
-        <w:t xml:space="preserve">Code Share. </w:t>
-      </w:r>
-      <w:r>
-        <w:t xml:space="preserve">Cloud platforms </w:t>
-      </w:r>
-      <w:r>
-        <w:t>like</w:t>
-      </w:r>
-      <w:r>
-        <w:t xml:space="preserve"> GitHub and Pastebin allow developers to exchange code but are generally inactive. Jupyter Notebook </w:t>
-      </w:r>
-      <w:r>
-        <w:t>will enable</w:t>
-      </w:r>
-      <w:r>
-        <w:t xml:space="preserve"> developers to preview your code, run it, and examine the results immediately in your browser</w:t>
-      </w:r>
-      <w:r>
-        <w:rPr>
-          <w:b/>
-          <w:bCs/>
-        </w:rPr>
-        <w:t>.</w:t>
-      </w:r>
-    </w:p>
-    <w:p>
-      <w:pPr>
-        <w:pStyle w:val="Paragraph"/>
-        <w:numPr>
-          <w:ilvl w:val="0"/>
-          <w:numId w:val="3"/>
-        </w:numPr>
-      </w:pPr>
-      <w:r>
-        <w:rPr>
-          <w:b/>
-          <w:bCs/>
-        </w:rPr>
-        <w:t xml:space="preserve">Live interaction with code. </w:t>
-      </w:r>
-      <w:r>
-        <w:t xml:space="preserve">The code in Jupyter Notebook is not static; it is real-time, gradually editable, and </w:t>
-      </w:r>
-      <w:r>
-        <w:t>replay</w:t>
-      </w:r>
-      <w:r>
-        <w:t>-</w:t>
-      </w:r>
-      <w:r>
-        <w:t>able</w:t>
-      </w:r>
-      <w:r>
-        <w:t>, with feedback provided immediately in the browser. Notebooks can have user controls that can be utili</w:t>
-      </w:r>
-      <w:r>
-        <w:t>s</w:t>
-      </w:r>
-      <w:r>
-        <w:t>ed as code input sources.</w:t>
-      </w:r>
-    </w:p>
-    <w:p>
-      <w:pPr>
-        <w:pStyle w:val="Paragraph"/>
-        <w:numPr>
-          <w:ilvl w:val="0"/>
-          <w:numId w:val="3"/>
-        </w:numPr>
-      </w:pPr>
-      <w:r>
-        <w:rPr>
-          <w:b/>
-          <w:bCs/>
-        </w:rPr>
-        <w:t>Documenting code samples.</w:t>
-      </w:r>
-      <w:r>
-        <w:rPr>
-          <w:b/>
-          <w:bCs/>
-        </w:rPr>
-        <w:t xml:space="preserve"> </w:t>
-      </w:r>
-      <w:r>
-        <w:t xml:space="preserve">A developer might put some code in a Jupyter Notebook to show how it works step by step with real-time feedback. The code is still fully functional, and the developer can add interaction by explaining, </w:t>
-      </w:r>
-      <w:r>
-        <w:t>deliver</w:t>
-      </w:r>
-      <w:r>
-        <w:t xml:space="preserve">ing, and talking </w:t>
-      </w:r>
-      <w:r>
-        <w:t>simultaneously</w:t>
-      </w:r>
-      <w:r>
-        <w:t>.</w:t>
-      </w:r>
-    </w:p>
-    <w:p>
-      <w:pPr>
-        <w:pStyle w:val="Paragraph"/>
-      </w:pPr>
-      <w:r>
-        <w:t>A Jupyter Notebook can have many parts, and each one is made up of different blocks.</w:t>
-      </w:r>
-    </w:p>
-    <w:p>
-      <w:pPr>
-        <w:pStyle w:val="InformalHeading"/>
-      </w:pPr>
-      <w:r>
-        <w:t>Components of Jupyter Notebook:</w:t>
-      </w:r>
-    </w:p>
-    <w:p>
-      <w:pPr>
-        <w:pStyle w:val="Paragraph"/>
-        <w:numPr>
-          <w:ilvl w:val="0"/>
-          <w:numId w:val="4"/>
-        </w:numPr>
-        <w:rPr>
-          <w:b/>
-          <w:bCs/>
-        </w:rPr>
-      </w:pPr>
-      <w:r>
-        <w:rPr>
-          <w:b/>
-          <w:bCs/>
-        </w:rPr>
-        <w:t>Text and HTML</w:t>
-      </w:r>
-      <w:r>
-        <w:rPr>
-          <w:b/>
-          <w:bCs/>
-        </w:rPr>
-        <w:t xml:space="preserve"> </w:t>
-      </w:r>
-      <w:r>
-        <w:t xml:space="preserve">Anywhere on the page, </w:t>
-      </w:r>
-      <w:r>
-        <w:t>developers</w:t>
-      </w:r>
-      <w:r>
-        <w:t xml:space="preserve"> can enter plain text or content written in Markdown syntax to turn it into HTML. The notebook template can have </w:t>
-      </w:r>
-      <w:r>
-        <w:t>a built-in CSS style or</w:t>
-      </w:r>
-      <w:r>
-        <w:t xml:space="preserve"> be added to</w:t>
-      </w:r>
-      <w:r>
-        <w:t xml:space="preserve"> it</w:t>
-      </w:r>
-      <w:r>
-        <w:t>.</w:t>
-      </w:r>
-    </w:p>
-    <w:p>
-      <w:pPr>
-        <w:pStyle w:val="Paragraph"/>
-        <w:numPr>
-          <w:ilvl w:val="0"/>
-          <w:numId w:val="4"/>
-        </w:numPr>
-        <w:rPr>
-          <w:b/>
-          <w:bCs/>
-        </w:rPr>
-      </w:pPr>
-      <w:r>
-        <w:rPr>
-          <w:b/>
-          <w:bCs/>
-        </w:rPr>
-        <w:t xml:space="preserve">Code and output. </w:t>
-      </w:r>
-      <w:r>
-        <w:t xml:space="preserve">Although developers can add support for other languages in the Jupyter environment, such as R or Julia, </w:t>
-      </w:r>
-      <w:r>
-        <w:t>Jupyter Notebooks’ programming is</w:t>
-      </w:r>
-      <w:r>
-        <w:t xml:space="preserve"> usually written in Python. The code blocks can be run and repeated in whatever order as many times as desired, and the results of the executed code appear immediately after the code blocks.</w:t>
-      </w:r>
-    </w:p>
-    <w:p>
-      <w:pPr>
-        <w:pStyle w:val="Paragraph"/>
-        <w:numPr>
-          <w:ilvl w:val="0"/>
-          <w:numId w:val="4"/>
-        </w:numPr>
-      </w:pPr>
-      <w:r>
-        <w:rPr>
-          <w:b/>
-          <w:bCs/>
-        </w:rPr>
-        <w:t xml:space="preserve">Multimedia </w:t>
-      </w:r>
-      <w:r>
-        <w:t xml:space="preserve">Due to the fact that it is built on web technologies, Jupyter Notebook </w:t>
-      </w:r>
-      <w:r>
-        <w:t>can</w:t>
-      </w:r>
-      <w:r>
-        <w:t xml:space="preserve"> display supported forms of multimedia on a web page. They can be pre-programmed by developers with the help of the IPython.display module</w:t>
-      </w:r>
-      <w:r>
-        <w:t>,</w:t>
-      </w:r>
-      <w:r>
-        <w:t xml:space="preserve"> or they can be inserted into a notebook as HTML elements.</w:t>
-      </w:r>
-    </w:p>
-    <w:p>
-      <w:pPr>
-        <w:pStyle w:val="Paragraph"/>
-        <w:numPr>
-          <w:ilvl w:val="0"/>
-          <w:numId w:val="4"/>
-        </w:numPr>
-        <w:rPr>
-          <w:b/>
-          <w:bCs/>
-        </w:rPr>
-      </w:pPr>
-      <w:r>
-        <w:rPr>
-          <w:b/>
-          <w:bCs/>
-        </w:rPr>
-        <w:t>Data</w:t>
-      </w:r>
-      <w:r>
-        <w:rPr>
-          <w:b/>
-          <w:bCs/>
-        </w:rPr>
-        <w:t xml:space="preserve"> </w:t>
-      </w:r>
-      <w:r>
-        <w:t>In addition to the</w:t>
-      </w:r>
-      <w:r>
-        <w:t xml:space="preserve"> </w:t>
-      </w:r>
-      <w:r>
-        <w:t>`</w:t>
-      </w:r>
-      <w:r>
-        <w:t>.ipynb</w:t>
-      </w:r>
-      <w:r>
-        <w:t>`</w:t>
-      </w:r>
-      <w:r>
-        <w:t xml:space="preserve"> file that makes up a Jupyter Notebook, data can be given as a separate file or imported programmatically. For instance, code might be inserted into the notebook to download data from a public Internet repository or access a database connection.</w:t>
-      </w:r>
-    </w:p>
-    <w:p>
-      <w:pPr>
-        <w:pStyle w:val="InformalHeading"/>
-      </w:pPr>
-      <w:r>
-        <w:t>The restriction set by Jupyter Notebook</w:t>
-      </w:r>
-    </w:p>
-    <w:p>
-      <w:pPr>
-        <w:pStyle w:val="Paragraph"/>
-        <w:numPr>
-          <w:ilvl w:val="0"/>
-          <w:numId w:val="5"/>
-        </w:numPr>
-      </w:pPr>
-      <w:r>
-        <w:rPr>
-          <w:b/>
-          <w:bCs/>
-        </w:rPr>
-        <w:t>Notebooks are not self-contained</w:t>
-      </w:r>
-      <w:r>
-        <w:rPr>
-          <w:b/>
-          <w:bCs/>
-        </w:rPr>
-        <w:t xml:space="preserve">. </w:t>
-      </w:r>
-      <w:r>
-        <w:t xml:space="preserve">The fact that Jupyter Notebook requires the Jupyter runtime and the libraries the developer wants to use is its biggest drawback. There are a few ways to create independent Jupyter Notebooks, but none of them </w:t>
-      </w:r>
-      <w:r>
-        <w:t>is</w:t>
-      </w:r>
-      <w:r>
-        <w:t xml:space="preserve"> supported by the project. It</w:t>
-      </w:r>
-      <w:r>
-        <w:t>’</w:t>
-      </w:r>
-      <w:r>
-        <w:t>s best to install or give laptops to those w</w:t>
-      </w:r>
-      <w:r>
-        <w:t>ith the necessary infrastructur</w:t>
-      </w:r>
-      <w:r>
-        <w:t>e (via Anaconda, for example).</w:t>
-      </w:r>
-    </w:p>
-    <w:p>
-      <w:pPr>
-        <w:pStyle w:val="Paragraph"/>
-        <w:numPr>
-          <w:ilvl w:val="0"/>
-          <w:numId w:val="5"/>
-        </w:numPr>
-      </w:pPr>
-      <w:r>
-        <w:rPr>
-          <w:b/>
-          <w:bCs/>
-        </w:rPr>
-        <w:t>The session state is difficult to save.</w:t>
-      </w:r>
-      <w:r>
-        <w:rPr>
-          <w:b/>
-          <w:bCs/>
-        </w:rPr>
-        <w:t xml:space="preserve"> </w:t>
-      </w:r>
-      <w:r>
-        <w:t>Using the Jupyter Notebook toolset, you can</w:t>
-      </w:r>
-      <w:r>
-        <w:t>’</w:t>
-      </w:r>
-      <w:r>
-        <w:t xml:space="preserve">t save the current state of the code in a Jupyter notebook and then load it again. Every time you load the notebook, </w:t>
-      </w:r>
-      <w:r>
-        <w:t>the developer</w:t>
-      </w:r>
-      <w:r>
-        <w:t xml:space="preserve"> </w:t>
-      </w:r>
-      <w:r>
-        <w:t>must</w:t>
-      </w:r>
-      <w:r>
-        <w:t xml:space="preserve"> run the code again to get it back to the way it was.</w:t>
-      </w:r>
-    </w:p>
-    <w:p>
-      <w:pPr>
-        <w:pStyle w:val="Paragraph"/>
-        <w:numPr>
-          <w:ilvl w:val="0"/>
-          <w:numId w:val="5"/>
-        </w:numPr>
-        <w:rPr>
-          <w:b/>
-          <w:bCs/>
-        </w:rPr>
-      </w:pPr>
-      <w:r>
-        <w:rPr>
-          <w:b/>
-          <w:bCs/>
-        </w:rPr>
-        <w:t>There is no interactive debugging or other IDE functionality.</w:t>
-      </w:r>
-      <w:r>
-        <w:t xml:space="preserve"> </w:t>
-      </w:r>
-      <w:r>
-        <w:t>Jupyter Notebook does not provide a full Python programming environment. Many functions that users anticipate from an IDE, such as interactive debugging, code completion, and module management, are missing.</w:t>
-      </w:r>
-    </w:p>
-    <w:p>
-      <w:pPr>
-        <w:pStyle w:val="Heading3"/>
-      </w:pPr>
-      <w:bookmarkStart w:id="61" w:name="_Toc163352805"/>
-      <w:r>
-        <w:t>Python</w:t>
-      </w:r>
-      <w:bookmarkEnd w:id="61"/>
     </w:p>
     <w:p>
       <w:pPr>
@@ -15154,24 +14798,505 @@
         </w:tc>
       </w:tr>
     </w:tbl>
+    <w:p/>
+    <w:p>
+      <w:pPr>
+        <w:pStyle w:val="Heading3"/>
+      </w:pPr>
+      <w:bookmarkStart w:id="61" w:name="_Toc163352804"/>
+      <w:r>
+        <w:t>Jupiter Notebook</w:t>
+      </w:r>
+      <w:bookmarkEnd w:id="61"/>
+    </w:p>
     <w:p>
       <w:pPr>
         <w:pStyle w:val="Paragraph"/>
-      </w:pPr>
+        <w:rPr>
+          <w:shd w:val="clear" w:color="auto" w:fill="FFFFFF"/>
+        </w:rPr>
+      </w:pPr>
+      <w:r>
+        <w:rPr>
+          <w:shd w:val="clear" w:color="auto" w:fill="FFFFFF"/>
+        </w:rPr>
+        <w:t>Jupyter, short for Julia, Python, and R, began with these languages but now supports many more. The Jupyter Notebook is a free, open-source web application that allows for the sharing and collaborative editing of programming work. It enables programmers to create "notebooks," interactive documents that blend code, commentary, multimedia, and visuals, facilitating code execution directly in a web browser and proving valuable for educational demonstrations.</w:t>
+      </w:r>
+    </w:p>
+    <w:p>
+      <w:pPr>
+        <w:pStyle w:val="InformalHeading"/>
+        <w:rPr>
+          <w:shd w:val="clear" w:color="auto" w:fill="FFFFFF"/>
+        </w:rPr>
+      </w:pPr>
+      <w:r>
+        <w:rPr>
+          <w:shd w:val="clear" w:color="auto" w:fill="FFFFFF"/>
+        </w:rPr>
+        <w:t>Advantages of using Jupyter Notebook</w:t>
+      </w:r>
+      <w:r>
+        <w:rPr>
+          <w:shd w:val="clear" w:color="auto" w:fill="FFFFFF"/>
+        </w:rPr>
+        <w:t>:</w:t>
+      </w:r>
     </w:p>
     <w:p>
       <w:pPr>
         <w:pStyle w:val="Paragraph"/>
-      </w:pPr>
+        <w:numPr>
+          <w:ilvl w:val="0"/>
+          <w:numId w:val="3"/>
+        </w:numPr>
+        <w:jc w:val="left"/>
+        <w:rPr>
+          <w:b/>
+          <w:bCs/>
+        </w:rPr>
+      </w:pPr>
+      <w:r>
+        <w:rPr>
+          <w:b/>
+          <w:bCs/>
+        </w:rPr>
+        <w:t>Data visuali</w:t>
+      </w:r>
+      <w:r>
+        <w:rPr>
+          <w:b/>
+          <w:bCs/>
+        </w:rPr>
+        <w:t>s</w:t>
+      </w:r>
+      <w:r>
+        <w:rPr>
+          <w:b/>
+          <w:bCs/>
+        </w:rPr>
+        <w:t xml:space="preserve">ation. </w:t>
+      </w:r>
+      <w:r>
+        <w:t>Jupyter is often first encountered through its ability to display data sets as graphics, allowing for the creation, sharing, and dynamic modification of visualizations</w:t>
+      </w:r>
+      <w:r>
+        <w:t>.</w:t>
+      </w:r>
     </w:p>
     <w:p>
       <w:pPr>
         <w:pStyle w:val="Paragraph"/>
-      </w:pPr>
+        <w:numPr>
+          <w:ilvl w:val="0"/>
+          <w:numId w:val="3"/>
+        </w:numPr>
+        <w:rPr>
+          <w:b/>
+          <w:bCs/>
+        </w:rPr>
+      </w:pPr>
+      <w:r>
+        <w:rPr>
+          <w:b/>
+          <w:bCs/>
+        </w:rPr>
+        <w:t xml:space="preserve">Code Share. </w:t>
+      </w:r>
+      <w:r>
+        <w:t xml:space="preserve">Cloud platforms </w:t>
+      </w:r>
+      <w:r>
+        <w:t>like</w:t>
+      </w:r>
+      <w:r>
+        <w:t xml:space="preserve"> GitHub and Pastebin allow developers to exchange code but are generally inactive. Jupyter Notebook </w:t>
+      </w:r>
+      <w:r>
+        <w:t>will enable</w:t>
+      </w:r>
+      <w:r>
+        <w:t xml:space="preserve"> developers to preview your code, run it, and examine the results immediately in your browser</w:t>
+      </w:r>
+      <w:r>
+        <w:rPr>
+          <w:b/>
+          <w:bCs/>
+        </w:rPr>
+        <w:t>.</w:t>
+      </w:r>
     </w:p>
     <w:p>
       <w:pPr>
         <w:pStyle w:val="Paragraph"/>
+        <w:numPr>
+          <w:ilvl w:val="0"/>
+          <w:numId w:val="3"/>
+        </w:numPr>
+      </w:pPr>
+      <w:r>
+        <w:rPr>
+          <w:b/>
+          <w:bCs/>
+        </w:rPr>
+        <w:t xml:space="preserve">Live interaction with code. </w:t>
+      </w:r>
+      <w:r>
+        <w:t xml:space="preserve">The code in Jupyter Notebook is not static; it is real-time, gradually editable, and </w:t>
+      </w:r>
+      <w:r>
+        <w:t>replay</w:t>
+      </w:r>
+      <w:r>
+        <w:t>-</w:t>
+      </w:r>
+      <w:r>
+        <w:t>able</w:t>
+      </w:r>
+      <w:r>
+        <w:t>, with feedback provided immediately in the browser. Notebooks can have user controls that can be utili</w:t>
+      </w:r>
+      <w:r>
+        <w:t>s</w:t>
+      </w:r>
+      <w:r>
+        <w:t>ed as code input sources.</w:t>
+      </w:r>
+    </w:p>
+    <w:p>
+      <w:pPr>
+        <w:pStyle w:val="Paragraph"/>
+        <w:numPr>
+          <w:ilvl w:val="0"/>
+          <w:numId w:val="3"/>
+        </w:numPr>
+      </w:pPr>
+      <w:r>
+        <w:rPr>
+          <w:b/>
+          <w:bCs/>
+        </w:rPr>
+        <w:t>Documenting code samples.</w:t>
+      </w:r>
+      <w:r>
+        <w:rPr>
+          <w:b/>
+          <w:bCs/>
+        </w:rPr>
+        <w:t xml:space="preserve"> </w:t>
+      </w:r>
+      <w:r>
+        <w:t xml:space="preserve">A developer might put some code in a Jupyter Notebook to show how it works step by step with real-time feedback. The code is still fully functional, and the developer can add interaction by explaining, </w:t>
+      </w:r>
+      <w:r>
+        <w:t>deliver</w:t>
+      </w:r>
+      <w:r>
+        <w:t xml:space="preserve">ing, and talking </w:t>
+      </w:r>
+      <w:r>
+        <w:t>simultaneously</w:t>
+      </w:r>
+      <w:r>
+        <w:t>.</w:t>
+      </w:r>
+    </w:p>
+    <w:p>
+      <w:pPr>
+        <w:pStyle w:val="Paragraph"/>
+      </w:pPr>
+      <w:r>
+        <w:t>A Jupyter Notebook can have many parts, and each one is made up of different blocks.</w:t>
+      </w:r>
+    </w:p>
+    <w:p>
+      <w:pPr>
+        <w:pStyle w:val="InformalHeading"/>
+      </w:pPr>
+      <w:r>
+        <w:t>Components of Jupyter Notebook:</w:t>
+      </w:r>
+    </w:p>
+    <w:p>
+      <w:pPr>
+        <w:pStyle w:val="Paragraph"/>
+        <w:numPr>
+          <w:ilvl w:val="0"/>
+          <w:numId w:val="4"/>
+        </w:numPr>
+        <w:rPr>
+          <w:b/>
+          <w:bCs/>
+        </w:rPr>
+      </w:pPr>
+      <w:r>
+        <w:rPr>
+          <w:b/>
+          <w:bCs/>
+        </w:rPr>
+        <w:t>Text and HTML</w:t>
+      </w:r>
+      <w:r>
+        <w:rPr>
+          <w:b/>
+          <w:bCs/>
+        </w:rPr>
+        <w:t xml:space="preserve"> </w:t>
+      </w:r>
+      <w:r>
+        <w:t xml:space="preserve">Anywhere on the page, </w:t>
+      </w:r>
+      <w:r>
+        <w:t>developers</w:t>
+      </w:r>
+      <w:r>
+        <w:t xml:space="preserve"> can enter plain text or content written in Markdown syntax to turn it into HTML. The notebook template can have </w:t>
+      </w:r>
+      <w:r>
+        <w:t>a built-in CSS style or</w:t>
+      </w:r>
+      <w:r>
+        <w:t xml:space="preserve"> be added to</w:t>
+      </w:r>
+      <w:r>
+        <w:t xml:space="preserve"> it</w:t>
+      </w:r>
+      <w:r>
+        <w:t>.</w:t>
+      </w:r>
+    </w:p>
+    <w:p>
+      <w:pPr>
+        <w:pStyle w:val="Paragraph"/>
+        <w:numPr>
+          <w:ilvl w:val="0"/>
+          <w:numId w:val="4"/>
+        </w:numPr>
+        <w:rPr>
+          <w:b/>
+          <w:bCs/>
+        </w:rPr>
+      </w:pPr>
+      <w:r>
+        <w:rPr>
+          <w:b/>
+          <w:bCs/>
+        </w:rPr>
+        <w:t xml:space="preserve">Code and output. </w:t>
+      </w:r>
+      <w:r>
+        <w:t xml:space="preserve">Although developers can add support for other languages in the Jupyter environment, such as R or Julia, </w:t>
+      </w:r>
+      <w:r>
+        <w:t>Jupyter Notebooks’ programming is</w:t>
+      </w:r>
+      <w:r>
+        <w:t xml:space="preserve"> usually written in Python. The code blocks can be run and repeated in whatever order as many times as desired, and the results of the executed code appear immediately after the code blocks.</w:t>
+      </w:r>
+    </w:p>
+    <w:p>
+      <w:pPr>
+        <w:pStyle w:val="Paragraph"/>
+        <w:numPr>
+          <w:ilvl w:val="0"/>
+          <w:numId w:val="4"/>
+        </w:numPr>
+      </w:pPr>
+      <w:r>
+        <w:rPr>
+          <w:b/>
+          <w:bCs/>
+        </w:rPr>
+        <w:t xml:space="preserve">Multimedia </w:t>
+      </w:r>
+      <w:r>
+        <w:t xml:space="preserve">Due to the fact that it is built on web technologies, Jupyter Notebook </w:t>
+      </w:r>
+      <w:r>
+        <w:t>can</w:t>
+      </w:r>
+      <w:r>
+        <w:t xml:space="preserve"> display supported forms of multimedia on a web page. They can be pre-programmed by developers with the help of the IPython.display module</w:t>
+      </w:r>
+      <w:r>
+        <w:t>,</w:t>
+      </w:r>
+      <w:r>
+        <w:t xml:space="preserve"> or they can be inserted into a notebook as HTML elements.</w:t>
+      </w:r>
+    </w:p>
+    <w:p>
+      <w:pPr>
+        <w:pStyle w:val="Paragraph"/>
+        <w:numPr>
+          <w:ilvl w:val="0"/>
+          <w:numId w:val="4"/>
+        </w:numPr>
+        <w:rPr>
+          <w:b/>
+          <w:bCs/>
+        </w:rPr>
+      </w:pPr>
+      <w:r>
+        <w:rPr>
+          <w:b/>
+          <w:bCs/>
+        </w:rPr>
+        <w:t>Data</w:t>
+      </w:r>
+      <w:r>
+        <w:rPr>
+          <w:b/>
+          <w:bCs/>
+        </w:rPr>
+        <w:t xml:space="preserve"> </w:t>
+      </w:r>
+      <w:r>
+        <w:t>In addition to the</w:t>
+      </w:r>
+      <w:r>
+        <w:t xml:space="preserve"> </w:t>
+      </w:r>
+      <w:proofErr w:type="gramStart"/>
+      <w:r>
+        <w:t>`</w:t>
+      </w:r>
+      <w:r>
+        <w:t>.ipynb</w:t>
+      </w:r>
+      <w:proofErr w:type="gramEnd"/>
+      <w:r>
+        <w:t>`</w:t>
+      </w:r>
+      <w:r>
+        <w:t xml:space="preserve"> file that makes up a Jupyter Notebook, data can be given as a separate file or imported programmatically. For instance, code might be inserted into the notebook to download data from a public Internet repository or access a database connection.</w:t>
+      </w:r>
+    </w:p>
+    <w:p>
+      <w:pPr>
+        <w:pStyle w:val="InformalHeading"/>
+      </w:pPr>
+      <w:r>
+        <w:t>The restriction set by Jupyter Notebook</w:t>
+      </w:r>
+    </w:p>
+    <w:p>
+      <w:pPr>
+        <w:pStyle w:val="Paragraph"/>
+        <w:numPr>
+          <w:ilvl w:val="0"/>
+          <w:numId w:val="5"/>
+        </w:numPr>
+      </w:pPr>
+      <w:r>
+        <w:rPr>
+          <w:b/>
+          <w:bCs/>
+        </w:rPr>
+        <w:t>Notebooks are not self-contained</w:t>
+      </w:r>
+      <w:r>
+        <w:rPr>
+          <w:b/>
+          <w:bCs/>
+        </w:rPr>
+        <w:t xml:space="preserve">. </w:t>
+      </w:r>
+      <w:r>
+        <w:t xml:space="preserve">The fact that Jupyter Notebook requires the Jupyter runtime and the libraries the developer wants to use is its biggest drawback. There are a few ways to create independent Jupyter Notebooks, but none of them </w:t>
+      </w:r>
+      <w:r>
+        <w:t>is</w:t>
+      </w:r>
+      <w:r>
+        <w:t xml:space="preserve"> supported by the project. It</w:t>
+      </w:r>
+      <w:r>
+        <w:t>’</w:t>
+      </w:r>
+      <w:r>
+        <w:t>s best to install or give laptops to those w</w:t>
+      </w:r>
+      <w:r>
+        <w:t>ith the necessary infrastructur</w:t>
+      </w:r>
+      <w:r>
+        <w:t>e (via Anaconda, for example).</w:t>
+      </w:r>
+    </w:p>
+    <w:p>
+      <w:pPr>
+        <w:pStyle w:val="Paragraph"/>
+        <w:numPr>
+          <w:ilvl w:val="0"/>
+          <w:numId w:val="5"/>
+        </w:numPr>
+      </w:pPr>
+      <w:r>
+        <w:rPr>
+          <w:b/>
+          <w:bCs/>
+        </w:rPr>
+        <w:t>The session state is difficult to save.</w:t>
+      </w:r>
+      <w:r>
+        <w:rPr>
+          <w:b/>
+          <w:bCs/>
+        </w:rPr>
+        <w:t xml:space="preserve"> </w:t>
+      </w:r>
+      <w:r>
+        <w:t>Using the Jupyter Notebook toolset, you can</w:t>
+      </w:r>
+      <w:r>
+        <w:t>’</w:t>
+      </w:r>
+      <w:r>
+        <w:t xml:space="preserve">t save the current state of the code in a Jupyter notebook and then load it again. Every time you load the notebook, </w:t>
+      </w:r>
+      <w:r>
+        <w:t>the developer</w:t>
+      </w:r>
+      <w:r>
+        <w:t xml:space="preserve"> </w:t>
+      </w:r>
+      <w:r>
+        <w:t>must</w:t>
+      </w:r>
+      <w:r>
+        <w:t xml:space="preserve"> run the code again to get it back to the way it was.</w:t>
+      </w:r>
+    </w:p>
+    <w:p>
+      <w:pPr>
+        <w:pStyle w:val="Paragraph"/>
+        <w:numPr>
+          <w:ilvl w:val="0"/>
+          <w:numId w:val="5"/>
+        </w:numPr>
+        <w:rPr>
+          <w:b/>
+          <w:bCs/>
+        </w:rPr>
+      </w:pPr>
+      <w:r>
+        <w:rPr>
+          <w:b/>
+          <w:bCs/>
+        </w:rPr>
+        <w:t>There is no interactive debugging or other IDE functionality.</w:t>
+      </w:r>
+      <w:r>
+        <w:t xml:space="preserve"> </w:t>
+      </w:r>
+      <w:r>
+        <w:t>Jupyter Notebook does not provide a full Python programming environment. Many functions that users anticipate from an IDE, such as interactive debugging, code completion, and module management, are missing.</w:t>
+      </w:r>
+    </w:p>
+    <w:p>
+      <w:pPr>
+        <w:pStyle w:val="Paragraph"/>
       </w:pPr>
     </w:p>
     <w:p>
@@ -15196,8 +15321,21 @@
       <w:pPr>
         <w:pStyle w:val="Paragraph"/>
       </w:pPr>
-      <w:r>
-        <w:t>Astyx, an early-released dataset, provides rich data for 3D object detection but is limited by its small size of 546 frames and 3000 object annotations, lacking special scenarios and urban data. RADIal offers a medium-scale dataset with urban streets and highways but lacks 3D bounding boxes and tracking IDs and does not cover adverse weather conditions. View-of-Delft addresses the object tracking problems present in the other datasets with 8,693 frames and 120,000 annotated objects but has a short detection range and lacks 4D radar information for long-range mode. TJ4DRaDSet includes various driving scenarios but lacks data in middle and short-range modes and scenarios with adverse weather conditions. K-Radar provides rich driving scenarios with adverse weather conditions but lacks 4D radar point cloud in long-range mode.</w:t>
+      <w:proofErr w:type="spellStart"/>
+      <w:r>
+        <w:t>Astyx</w:t>
+      </w:r>
+      <w:proofErr w:type="spellEnd"/>
+      <w:r>
+        <w:t xml:space="preserve">, an early-released dataset, provides rich data for 3D object detection but is limited by its small size of 546 frames and 3000 object annotations, lacking special scenarios and urban data. </w:t>
+      </w:r>
+      <w:proofErr w:type="spellStart"/>
+      <w:r>
+        <w:t>RADIal</w:t>
+      </w:r>
+      <w:proofErr w:type="spellEnd"/>
+      <w:r>
+        <w:t xml:space="preserve"> offers a medium-scale dataset with urban streets and highways but lacks 3D bounding boxes and tracking IDs and does not cover adverse weather conditions. View-of-Delft addresses the object tracking problems present in the other datasets with 8,693 frames and 120,000 annotated objects but has a short detection range and lacks 4D radar information for long-range mode. TJ4DRaDSet includes various driving scenarios but lacks data in middle and short-range modes and scenarios with adverse weather conditions. K-Radar provides rich driving scenarios with adverse weather conditions but lacks 4D radar point cloud in long-range mode.</w:t>
       </w:r>
     </w:p>
     <w:p>
@@ -21628,7 +21766,20 @@
         <w:t>Sensors</w:t>
       </w:r>
       <w:r>
-        <w:t>, [online] 22(11), pp.4208–4208. doi:https://doi.org/10.3390/s22114208.</w:t>
+        <w:t xml:space="preserve">, [online] 22(11), pp.4208–4208. </w:t>
+      </w:r>
+      <w:proofErr w:type="spellStart"/>
+      <w:proofErr w:type="gramStart"/>
+      <w:r>
+        <w:t>doi:https</w:t>
+      </w:r>
+      <w:proofErr w:type="spellEnd"/>
+      <w:r>
+        <w:t>://doi.org/10.3390/s22114208</w:t>
+      </w:r>
+      <w:proofErr w:type="gramEnd"/>
+      <w:r>
+        <w:t>.</w:t>
       </w:r>
     </w:p>
     <w:p>
@@ -21784,28 +21935,27 @@
           <w:i/>
           <w:iCs/>
         </w:rPr>
-        <w:t>Tesla &amp; Google Disagree About LIDAR - Which Is Right? - CleanTechnica</w:t>
-      </w:r>
-      <w:r>
-        <w:t>. [online] CleanTechnica. Available at: https://cleantechnica.com/2016/07/29/tesla-google-disagree-lidar-right/ [Accessed 10 Oct. 2023].</w:t>
-      </w:r>
-    </w:p>
-    <w:p>
-      <w:pPr>
-        <w:pStyle w:val="Paragraph"/>
-      </w:pPr>
-      <w:r>
-        <w:t>Bloom, C. (2020). </w:t>
-      </w:r>
+        <w:t xml:space="preserve">Tesla &amp; Google Disagree About LIDAR - Which Is Right? - </w:t>
+      </w:r>
+      <w:proofErr w:type="spellStart"/>
       <w:r>
         <w:rPr>
           <w:i/>
           <w:iCs/>
         </w:rPr>
-        <w:t>Introduction to Radar</w:t>
-      </w:r>
-      <w:r>
-        <w:t>. [online] Arrow.com. Available at: https://www.arrow.com/en/research-and-events/articles/introduction-to-radar [Accessed 23 Oct. 2023].</w:t>
+        <w:t>CleanTechnica</w:t>
+      </w:r>
+      <w:proofErr w:type="spellEnd"/>
+      <w:r>
+        <w:t xml:space="preserve">. [online] </w:t>
+      </w:r>
+      <w:proofErr w:type="spellStart"/>
+      <w:r>
+        <w:t>CleanTechnica</w:t>
+      </w:r>
+      <w:proofErr w:type="spellEnd"/>
+      <w:r>
+        <w:t>. Available at: https://cleantechnica.com/2016/07/29/tesla-google-disagree-lidar-right/ [Accessed 10 Oct. 2023].</w:t>
       </w:r>
     </w:p>
     <w:p>
@@ -21813,17 +21963,17 @@
         <w:pStyle w:val="Paragraph"/>
       </w:pPr>
       <w:r>
-        <w:t>Borah, C. (2020). </w:t>
+        <w:t>Bloom, C. (2020). </w:t>
       </w:r>
       <w:r>
         <w:rPr>
           <w:i/>
           <w:iCs/>
         </w:rPr>
-        <w:t>Evolution of Object Detection - Analytics Vidhya - Medium</w:t>
-      </w:r>
-      <w:r>
-        <w:t>. [online] Medium. Available at: https://medium.com/analytics-vidhya/evolution-of-object-detection-582259d2aa9b [Accessed 25 Oct. 2023].</w:t>
+        <w:t>Introduction to Radar</w:t>
+      </w:r>
+      <w:r>
+        <w:t>. [online] Arrow.com. Available at: https://www.arrow.com/en/research-and-events/articles/introduction-to-radar [Accessed 23 Oct. 2023].</w:t>
       </w:r>
     </w:p>
     <w:p>
@@ -21831,17 +21981,17 @@
         <w:pStyle w:val="Paragraph"/>
       </w:pPr>
       <w:r>
-        <w:t>Cohen, J. (2020). </w:t>
+        <w:t>Borah, C. (2020). </w:t>
       </w:r>
       <w:r>
         <w:rPr>
           <w:i/>
           <w:iCs/>
         </w:rPr>
-        <w:t>How RADARs work</w:t>
-      </w:r>
-      <w:r>
-        <w:t>. [online] Welcome to The Library! Available at: https://www.thinkautonomous.ai/blog/how-radars-work/ [Accessed 4 Oct. 2023].</w:t>
+        <w:t>Evolution of Object Detection - Analytics Vidhya - Medium</w:t>
+      </w:r>
+      <w:r>
+        <w:t>. [online] Medium. Available at: https://medium.com/analytics-vidhya/evolution-of-object-detection-582259d2aa9b [Accessed 25 Oct. 2023].</w:t>
       </w:r>
     </w:p>
     <w:p>
@@ -21849,17 +21999,17 @@
         <w:pStyle w:val="Paragraph"/>
       </w:pPr>
       <w:r>
-        <w:t>Cohen, J. (2023). </w:t>
+        <w:t>Cohen, J. (2020). </w:t>
       </w:r>
       <w:r>
         <w:rPr>
           <w:i/>
           <w:iCs/>
         </w:rPr>
-        <w:t>4D LiDARs vs 4D RADARs — Why the LiDAR vs RADAR comparison is more relevant today than ever</w:t>
-      </w:r>
-      <w:r>
-        <w:t>. [online] Welcome to The Library! Available at: https://www.thinkautonomous.ai/blog/fmcw-lidars-vs-imaging-radars/#:~:text=4D%20RADARs%20work%20using%20MIMO,have%20a%20pretty%20bad%20resolution. [Accessed 10 Oct. 2023].</w:t>
+        <w:t>How RADARs work</w:t>
+      </w:r>
+      <w:r>
+        <w:t>. [online] Welcome to The Library! Available at: https://www.thinkautonomous.ai/blog/how-radars-work/ [Accessed 4 Oct. 2023].</w:t>
       </w:r>
     </w:p>
     <w:p>
@@ -21867,53 +22017,33 @@
         <w:pStyle w:val="Paragraph"/>
       </w:pPr>
       <w:r>
-        <w:t>Davies, E.R. (2022). The dramatically changing face of computer vision. </w:t>
+        <w:t>Cohen, J. (2023). </w:t>
       </w:r>
       <w:r>
         <w:rPr>
           <w:i/>
           <w:iCs/>
         </w:rPr>
-        <w:t>Elsevier eBooks</w:t>
-      </w:r>
-      <w:r>
-        <w:t>, [online] pp.1–91. doi:https://doi.org/10.1016/b978-0-12-822109-9.00010-2.</w:t>
-      </w:r>
-    </w:p>
-    <w:p>
-      <w:pPr>
-        <w:pStyle w:val="Paragraph"/>
-      </w:pPr>
-      <w:r>
-        <w:t>Doppler effect | Definition, Example, &amp; Facts | Britannica. (2023). In: </w:t>
-      </w:r>
+        <w:t xml:space="preserve">4D </w:t>
+      </w:r>
+      <w:proofErr w:type="spellStart"/>
       <w:r>
         <w:rPr>
           <w:i/>
           <w:iCs/>
         </w:rPr>
-        <w:t>Encyclopædia Britannica</w:t>
-      </w:r>
-      <w:r>
-        <w:t>. [online] Available at: https://www.britannica.com/science/Doppler-effect [Accessed 4 Oct. 2023].</w:t>
-      </w:r>
-    </w:p>
-    <w:p>
-      <w:pPr>
-        <w:pStyle w:val="Paragraph"/>
-      </w:pPr>
-      <w:r>
-        <w:t>Everythingrf.com. (2021). </w:t>
-      </w:r>
+        <w:t>LiDARs</w:t>
+      </w:r>
+      <w:proofErr w:type="spellEnd"/>
       <w:r>
         <w:rPr>
           <w:i/>
           <w:iCs/>
         </w:rPr>
-        <w:t>What are 4D Radars? - everything RF</w:t>
-      </w:r>
-      <w:r>
-        <w:t>. [online] Available at: https://www.everythingrf.com/community/what-are-4d-radars [Accessed 10 Oct. 2023].</w:t>
+        <w:t xml:space="preserve"> vs 4D RADARs — Why the LiDAR vs RADAR comparison is more relevant today than ever</w:t>
+      </w:r>
+      <w:r>
+        <w:t>. [online] Welcome to The Library! Available at: https://www.thinkautonomous.ai/blog/fmcw-lidars-vs-imaging-radars/#:~:text=4D%20RADARs%20work%20using%20MIMO,have%20a%20pretty%20bad%20resolution. [Accessed 10 Oct. 2023].</w:t>
       </w:r>
     </w:p>
     <w:p>
@@ -21921,17 +22051,30 @@
         <w:pStyle w:val="Paragraph"/>
       </w:pPr>
       <w:r>
-        <w:t>Gandhi, R. (2018). </w:t>
+        <w:t>Davies, E.R. (2022). The dramatically changing face of computer vision. </w:t>
       </w:r>
       <w:r>
         <w:rPr>
           <w:i/>
           <w:iCs/>
         </w:rPr>
-        <w:t>R-CNN, Fast R-CNN, Faster R-CNN, YOLO — Object Detection Algorithms</w:t>
-      </w:r>
-      <w:r>
-        <w:t xml:space="preserve">. [online] Medium. Available at: https://towardsdatascience.com/r-cnn-fast-r-cnn-faster-r-cnn-yolo-object-detection-algorithms-36d53571365e </w:t>
+        <w:t>Elsevier eBooks</w:t>
+      </w:r>
+      <w:r>
+        <w:t xml:space="preserve">, [online] pp.1–91. </w:t>
+      </w:r>
+      <w:proofErr w:type="spellStart"/>
+      <w:proofErr w:type="gramStart"/>
+      <w:r>
+        <w:t>doi:https</w:t>
+      </w:r>
+      <w:proofErr w:type="spellEnd"/>
+      <w:r>
+        <w:t>://doi.org/10.1016/b978-0-12-822109-9.00010-2</w:t>
+      </w:r>
+      <w:proofErr w:type="gramEnd"/>
+      <w:r>
+        <w:t>.</w:t>
       </w:r>
     </w:p>
     <w:p>
@@ -21939,13 +22082,81 @@
         <w:pStyle w:val="Paragraph"/>
       </w:pPr>
       <w:r>
-        <w:t>GeeksforGeeks. (2018). </w:t>
-      </w:r>
+        <w:t>Doppler effect | Definition, Example, &amp; Facts | Britannica. (2023). In: </w:t>
+      </w:r>
+      <w:proofErr w:type="spellStart"/>
       <w:r>
         <w:rPr>
           <w:i/>
           <w:iCs/>
         </w:rPr>
+        <w:t>Encyclopædia</w:t>
+      </w:r>
+      <w:proofErr w:type="spellEnd"/>
+      <w:r>
+        <w:rPr>
+          <w:i/>
+          <w:iCs/>
+        </w:rPr>
+        <w:t xml:space="preserve"> Britannica</w:t>
+      </w:r>
+      <w:r>
+        <w:t>. [online] Available at: https://www.britannica.com/science/Doppler-effect [Accessed 4 Oct. 2023].</w:t>
+      </w:r>
+    </w:p>
+    <w:p>
+      <w:pPr>
+        <w:pStyle w:val="Paragraph"/>
+      </w:pPr>
+      <w:r>
+        <w:t>Everythingrf.com. (2021). </w:t>
+      </w:r>
+      <w:r>
+        <w:rPr>
+          <w:i/>
+          <w:iCs/>
+        </w:rPr>
+        <w:t>What are 4D Radars? - everything RF</w:t>
+      </w:r>
+      <w:r>
+        <w:t>. [online] Available at: https://www.everythingrf.com/community/what-are-4d-radars [Accessed 10 Oct. 2023].</w:t>
+      </w:r>
+    </w:p>
+    <w:p>
+      <w:pPr>
+        <w:pStyle w:val="Paragraph"/>
+      </w:pPr>
+      <w:r>
+        <w:t>Gandhi, R. (2018). </w:t>
+      </w:r>
+      <w:r>
+        <w:rPr>
+          <w:i/>
+          <w:iCs/>
+        </w:rPr>
+        <w:t>R-CNN, Fast R-CNN, Faster R-CNN, YOLO — Object Detection Algorithms</w:t>
+      </w:r>
+      <w:r>
+        <w:t xml:space="preserve">. [online] Medium. Available at: https://towardsdatascience.com/r-cnn-fast-r-cnn-faster-r-cnn-yolo-object-detection-algorithms-36d53571365e </w:t>
+      </w:r>
+    </w:p>
+    <w:p>
+      <w:pPr>
+        <w:pStyle w:val="Paragraph"/>
+      </w:pPr>
+      <w:proofErr w:type="spellStart"/>
+      <w:r>
+        <w:t>GeeksforGeeks</w:t>
+      </w:r>
+      <w:proofErr w:type="spellEnd"/>
+      <w:r>
+        <w:t>. (2018). </w:t>
+      </w:r>
+      <w:r>
+        <w:rPr>
+          <w:i/>
+          <w:iCs/>
+        </w:rPr>
         <w:t>Introduction to Recurrent Neural Network</w:t>
       </w:r>
       <w:r>
@@ -21956,11 +22167,19 @@
       <w:pPr>
         <w:pStyle w:val="Paragraph"/>
       </w:pPr>
+      <w:proofErr w:type="spellStart"/>
       <w:r>
         <w:rPr>
           <w:lang w:eastAsia="en-GB"/>
         </w:rPr>
-        <w:t>Gibiansky, A. (2014). </w:t>
+        <w:t>Gibiansky</w:t>
+      </w:r>
+      <w:proofErr w:type="spellEnd"/>
+      <w:r>
+        <w:rPr>
+          <w:lang w:eastAsia="en-GB"/>
+        </w:rPr>
+        <w:t>, A. (2014). </w:t>
       </w:r>
       <w:r>
         <w:rPr>
@@ -21968,38 +22187,23 @@
           <w:iCs/>
           <w:lang w:eastAsia="en-GB"/>
         </w:rPr>
-        <w:t>Convolutional Neural Networks - Andrew Gibiansky</w:t>
-      </w:r>
-      <w:r>
-        <w:rPr>
-          <w:lang w:eastAsia="en-GB"/>
-        </w:rPr>
-        <w:t xml:space="preserve">. [online] Gibiansky.com. Available at: https://andrew.gibiansky.com/blog/machine-learning/convolutional-neural-networks/#:~:text=If%20we%20use%20an%20m,)(j%2Bb). </w:t>
-      </w:r>
-    </w:p>
-    <w:p>
-      <w:pPr>
-        <w:pStyle w:val="Paragraph"/>
-      </w:pPr>
-      <w:r>
-        <w:rPr>
-          <w:lang w:eastAsia="en-GB"/>
-        </w:rPr>
-        <w:t>Gillis, A.S., Burns, E. and Brush, K. (2023). </w:t>
-      </w:r>
+        <w:t xml:space="preserve">Convolutional Neural Networks - Andrew </w:t>
+      </w:r>
+      <w:proofErr w:type="spellStart"/>
       <w:r>
         <w:rPr>
           <w:i/>
           <w:iCs/>
           <w:lang w:eastAsia="en-GB"/>
         </w:rPr>
-        <w:t>deep learning</w:t>
-      </w:r>
+        <w:t>Gibiansky</w:t>
+      </w:r>
+      <w:proofErr w:type="spellEnd"/>
       <w:r>
         <w:rPr>
           <w:lang w:eastAsia="en-GB"/>
         </w:rPr>
-        <w:t xml:space="preserve">. [online] Enterprise AI. Available at: https://www.techtarget.com/searchenterpriseai/definition/deep-learning-deep-neural-network </w:t>
+        <w:t xml:space="preserve">. [online] Gibiansky.com. Available at: https://andrew.gibiansky.com/blog/machine-learning/convolutional-neural-networks/#:~:text=If%20we%20use%20an%20m,)(j%2Bb). </w:t>
       </w:r>
     </w:p>
     <w:p>
@@ -22007,100 +22211,10 @@
         <w:pStyle w:val="Paragraph"/>
       </w:pPr>
       <w:r>
-        <w:t>Girshick, R., Donahue, J., Darrell, T. and Malik, J. (2016). Region-Based Convolutional Networks for Accurate Object Detection and Segmentation. </w:t>
-      </w:r>
-      <w:r>
-        <w:rPr>
-          <w:i/>
-          <w:iCs/>
-        </w:rPr>
-        <w:t>IEEE Transactions on Pattern Analysis and Machine Intelligence</w:t>
-      </w:r>
-      <w:r>
-        <w:t>, 38(1), pp.142–158. doi:https://doi.org/10.1109/tpami.2015.2437384.</w:t>
-      </w:r>
-    </w:p>
-    <w:p>
-      <w:pPr>
-        <w:pStyle w:val="Paragraph"/>
-      </w:pPr>
-      <w:r>
-        <w:t>GitHub. (2023). </w:t>
-      </w:r>
-      <w:r>
-        <w:rPr>
-          <w:i/>
-          <w:iCs/>
-        </w:rPr>
-        <w:t>view-of-delft-dataset/figures/example_frame_2.png at main · tudelft-iv/view-of-delft-dataset</w:t>
-      </w:r>
-      <w:r>
-        <w:t>. [online] Available at: https://github.com/tudelft-iv/view-of-delft-dataset/blob/main/figures/example_frame_2.png [Accessed 24 Oct. 2023].</w:t>
-      </w:r>
-    </w:p>
-    <w:p>
-      <w:pPr>
-        <w:pStyle w:val="Paragraph"/>
-      </w:pPr>
-      <w:r>
-        <w:t>Hearst, M.A., Dumais, S.T., Osman, M., Platt, J. and Bernhard Schölkopf (1998). Support vector machines. </w:t>
-      </w:r>
-      <w:r>
-        <w:rPr>
-          <w:i/>
-          <w:iCs/>
-        </w:rPr>
-        <w:t>IEEE Intelligent Systems &amp; Their Applications</w:t>
-      </w:r>
-      <w:r>
-        <w:t>, [online] 13(4), pp.18–28. doi:https://doi.org/10.1109/5254.708428.</w:t>
-      </w:r>
-    </w:p>
-    <w:p>
-      <w:pPr>
-        <w:pStyle w:val="Paragraph"/>
-      </w:pPr>
-      <w:r>
-        <w:t>Hesai Webmaster (2023). </w:t>
-      </w:r>
-      <w:r>
-        <w:rPr>
-          <w:i/>
-          <w:iCs/>
-        </w:rPr>
-        <w:t>What You Need to Know About Lidar: The Strengths and Limitations of Camera, Radar, and Lidar. | HESAI</w:t>
-      </w:r>
-      <w:r>
-        <w:t>. [online] HESAI. Available at: https://www.hesaitech.com/what-you-need-to-know-about-lidar-the-strengths-and-limitations-of-camera-radar-and-lidar/#:~:text=Compared%20to%20the%20traditional%203D,over%20100%2C000%20points%20per%20frame. [Accessed 24 Oct. 2023].</w:t>
-      </w:r>
-    </w:p>
-    <w:p>
-      <w:pPr>
-        <w:pStyle w:val="Paragraph"/>
-      </w:pPr>
-      <w:r>
-        <w:t>Jessica Van Brummelen, O’Brien, M., Gruyer, D. and Homayoun Najjaran (2018). Autonomous vehicle perception: The technology of today and tomorrow. </w:t>
-      </w:r>
-      <w:r>
-        <w:rPr>
-          <w:i/>
-          <w:iCs/>
-        </w:rPr>
-        <w:t>Transportation Research Part C-emerging Technologies</w:t>
-      </w:r>
-      <w:r>
-        <w:t>, [online] 89, pp.384–406. doi:https://doi.org/10.1016/j.trc.2018.02.012.</w:t>
-      </w:r>
-    </w:p>
-    <w:p>
-      <w:pPr>
-        <w:pStyle w:val="Paragraph"/>
-      </w:pPr>
-      <w:r>
         <w:rPr>
           <w:lang w:eastAsia="en-GB"/>
         </w:rPr>
-        <w:t>Levity.ai. (2023). </w:t>
+        <w:t>Gillis, A.S., Burns, E. and Brush, K. (2023). </w:t>
       </w:r>
       <w:r>
         <w:rPr>
@@ -22108,31 +22222,49 @@
           <w:iCs/>
           <w:lang w:eastAsia="en-GB"/>
         </w:rPr>
-        <w:t>Deep Learning vs. Machine Learning – What’s The Difference?</w:t>
+        <w:t>deep learning</w:t>
       </w:r>
       <w:r>
         <w:rPr>
           <w:lang w:eastAsia="en-GB"/>
         </w:rPr>
-        <w:t xml:space="preserve"> [online] Available at: https://levity.ai/blog/difference-machine-learning-deep-learning </w:t>
+        <w:t xml:space="preserve">. [online] Enterprise AI. Available at: https://www.techtarget.com/searchenterpriseai/definition/deep-learning-deep-neural-network </w:t>
       </w:r>
     </w:p>
     <w:p>
       <w:pPr>
         <w:pStyle w:val="Paragraph"/>
       </w:pPr>
-      <w:r>
-        <w:t>‌Mathworks.com. (2023). </w:t>
+      <w:proofErr w:type="spellStart"/>
+      <w:r>
+        <w:t>Girshick</w:t>
+      </w:r>
+      <w:proofErr w:type="spellEnd"/>
+      <w:r>
+        <w:t>, R., Donahue, J., Darrell, T. and Malik, J. (2016). Region-Based Convolutional Networks for Accurate Object Detection and Segmentation. </w:t>
       </w:r>
       <w:r>
         <w:rPr>
           <w:i/>
           <w:iCs/>
         </w:rPr>
-        <w:t>What Is SLAM (Simultaneous Localization and Mapping) – MATLAB &amp; Simulink</w:t>
-      </w:r>
-      <w:r>
-        <w:t>. [online] Available at: https://www.mathworks.com/discovery/slam.html#:~:text=SLAM%20(simultaneous%20localization%20and%20mapping)%20is%20a%20method%20used%20for,to%20map%20out%20unknown%20environments. [Accessed 10 Oct. 2023].</w:t>
+        <w:t>IEEE Transactions on Pattern Analysis and Machine Intelligence</w:t>
+      </w:r>
+      <w:r>
+        <w:t xml:space="preserve">, 38(1), pp.142–158. </w:t>
+      </w:r>
+      <w:proofErr w:type="spellStart"/>
+      <w:proofErr w:type="gramStart"/>
+      <w:r>
+        <w:t>doi:https</w:t>
+      </w:r>
+      <w:proofErr w:type="spellEnd"/>
+      <w:r>
+        <w:t>://doi.org/10.1109/tpami.2015.2437384</w:t>
+      </w:r>
+      <w:proofErr w:type="gramEnd"/>
+      <w:r>
+        <w:t>.</w:t>
       </w:r>
     </w:p>
     <w:p>
@@ -22140,53 +22272,33 @@
         <w:pStyle w:val="Paragraph"/>
       </w:pPr>
       <w:r>
-        <w:t>Navtech Radar. (2023). </w:t>
+        <w:t>GitHub. (2023). </w:t>
       </w:r>
       <w:r>
         <w:rPr>
           <w:i/>
           <w:iCs/>
         </w:rPr>
-        <w:t>FMCW Radar</w:t>
-      </w:r>
-      <w:r>
-        <w:t>. [online] Available at: https://navtechradar.com/explore/fmcw-radar/#:~:text=Frequency%20Modulated%20Continuous%20Wave%20(FMCW,by%20the%20radar%20and%20compared. [Accessed 10 Oct. 2023].</w:t>
-      </w:r>
-    </w:p>
-    <w:p>
-      <w:pPr>
-        <w:pStyle w:val="Paragraph"/>
-      </w:pPr>
-      <w:r>
-        <w:t>NHTSA. (2020). </w:t>
-      </w:r>
+        <w:t xml:space="preserve">view-of-delft-dataset/figures/example_frame_2.png at main · </w:t>
+      </w:r>
+      <w:proofErr w:type="spellStart"/>
       <w:r>
         <w:rPr>
           <w:i/>
           <w:iCs/>
         </w:rPr>
-        <w:t>NHTSA</w:t>
-      </w:r>
-      <w:r>
-        <w:t>. [online] Available at: https://www.nhtsa.gov/technology-innovation/automated-vehicles-safety [Accessed 23 Oct. 2023].</w:t>
-      </w:r>
-    </w:p>
-    <w:p>
-      <w:pPr>
-        <w:pStyle w:val="Paragraph"/>
-      </w:pPr>
-      <w:r>
-        <w:t>‌Ouaknine, A. (2022). </w:t>
-      </w:r>
+        <w:t>tudelft</w:t>
+      </w:r>
+      <w:proofErr w:type="spellEnd"/>
       <w:r>
         <w:rPr>
           <w:i/>
           <w:iCs/>
         </w:rPr>
-        <w:t>Deep learning for radar data exploitation of autonomous vehicle</w:t>
-      </w:r>
-      <w:r>
-        <w:t xml:space="preserve">. [online] arXiv.org. Available at: https://arxiv.org/abs/2203.08038 </w:t>
+        <w:t>-iv/view-of-delft-dataset</w:t>
+      </w:r>
+      <w:r>
+        <w:t>. [online] Available at: https://github.com/tudelft-iv/view-of-delft-dataset/blob/main/figures/example_frame_2.png [Accessed 24 Oct. 2023].</w:t>
       </w:r>
     </w:p>
     <w:p>
@@ -22194,35 +22306,69 @@
         <w:pStyle w:val="Paragraph"/>
       </w:pPr>
       <w:r>
-        <w:t>ResearchGate. (2019). </w:t>
+        <w:t xml:space="preserve">Hearst, M.A., Dumais, S.T., Osman, M., Platt, </w:t>
+      </w:r>
+      <w:proofErr w:type="gramStart"/>
+      <w:r>
+        <w:t>J.</w:t>
+      </w:r>
+      <w:proofErr w:type="gramEnd"/>
+      <w:r>
+        <w:t xml:space="preserve"> and Bernhard </w:t>
+      </w:r>
+      <w:proofErr w:type="spellStart"/>
+      <w:r>
+        <w:t>Schölkopf</w:t>
+      </w:r>
+      <w:proofErr w:type="spellEnd"/>
+      <w:r>
+        <w:t xml:space="preserve"> (1998). Support vector machines. </w:t>
       </w:r>
       <w:r>
         <w:rPr>
           <w:i/>
           <w:iCs/>
         </w:rPr>
-        <w:t>Figure 1. Schematic diagram of a basic convolutional neural network...</w:t>
-      </w:r>
-      <w:r>
-        <w:t xml:space="preserve"> [online] Available at: https://www.researchgate.net/figure/Schematic-diagram-of-a-basic-convolutional-neural-network-CNN-architecture-26_fig1_336805909 </w:t>
+        <w:t>IEEE Intelligent Systems &amp; Their Applications</w:t>
+      </w:r>
+      <w:r>
+        <w:t xml:space="preserve">, [online] 13(4), pp.18–28. </w:t>
+      </w:r>
+      <w:proofErr w:type="spellStart"/>
+      <w:proofErr w:type="gramStart"/>
+      <w:r>
+        <w:t>doi:https</w:t>
+      </w:r>
+      <w:proofErr w:type="spellEnd"/>
+      <w:r>
+        <w:t>://doi.org/10.1109/5254.708428</w:t>
+      </w:r>
+      <w:proofErr w:type="gramEnd"/>
+      <w:r>
+        <w:t>.</w:t>
       </w:r>
     </w:p>
     <w:p>
       <w:pPr>
         <w:pStyle w:val="Paragraph"/>
       </w:pPr>
-      <w:r>
-        <w:t>Synopsys.com. (2023). </w:t>
+      <w:proofErr w:type="spellStart"/>
+      <w:r>
+        <w:t>Hesai</w:t>
+      </w:r>
+      <w:proofErr w:type="spellEnd"/>
+      <w:r>
+        <w:t xml:space="preserve"> Webmaster (2023). </w:t>
       </w:r>
       <w:r>
         <w:rPr>
           <w:i/>
           <w:iCs/>
         </w:rPr>
-        <w:t>What is an Autonomous Car? – How Self-Driving Cars Work | Synopsys</w:t>
-      </w:r>
-      <w:r>
-        <w:t>. [online] Available at: https://www.synopsys.com/automotive/what-is-autonomous-car.html#:~:text=Definition,in%20the%20vehicle%20at%20all. [Accessed 10 Oct. 2023].</w:t>
+        <w:t>What You Need to Know About Lidar: The Strengths and Limitations of Camera, Radar, and Lidar. | HESAI</w:t>
+      </w:r>
+      <w:r>
+        <w:t>. [online] HESAI. Available at: https://www.hesaitech.com/what-you-need-to-know-about-lidar-the-strengths-and-limitations-of-camera-radar-and-lidar/#:~:text=Compared%20to%20the%20traditional%203D,over%20100%2C000%20points%20per%20frame. [Accessed 24 Oct. 2023].</w:t>
       </w:r>
     </w:p>
     <w:p>
@@ -22230,17 +22376,46 @@
         <w:pStyle w:val="Paragraph"/>
       </w:pPr>
       <w:r>
-        <w:t>Tyagi, M. (2021). </w:t>
+        <w:t xml:space="preserve">Jessica Van Brummelen, O’Brien, M., </w:t>
+      </w:r>
+      <w:proofErr w:type="spellStart"/>
+      <w:r>
+        <w:t>Gruyer</w:t>
+      </w:r>
+      <w:proofErr w:type="spellEnd"/>
+      <w:r>
+        <w:t xml:space="preserve">, D. and Homayoun </w:t>
+      </w:r>
+      <w:proofErr w:type="spellStart"/>
+      <w:r>
+        <w:t>Najjaran</w:t>
+      </w:r>
+      <w:proofErr w:type="spellEnd"/>
+      <w:r>
+        <w:t xml:space="preserve"> (2018). Autonomous vehicle perception: The technology of today and tomorrow. </w:t>
       </w:r>
       <w:r>
         <w:rPr>
           <w:i/>
           <w:iCs/>
         </w:rPr>
-        <w:t>HOG (Histogram of Oriented Gradients): An Overview - Towards Data Science</w:t>
-      </w:r>
-      <w:r>
-        <w:t>. [online] Medium. Available at: https://towardsdatascience.com/hog-histogram-of-oriented-gradients-67ecd887675f [Accessed 25 Oct. 2023].</w:t>
+        <w:t>Transportation Research Part C-emerging Technologies</w:t>
+      </w:r>
+      <w:r>
+        <w:t xml:space="preserve">, [online] 89, pp.384–406. </w:t>
+      </w:r>
+      <w:proofErr w:type="spellStart"/>
+      <w:proofErr w:type="gramStart"/>
+      <w:r>
+        <w:t>doi:https</w:t>
+      </w:r>
+      <w:proofErr w:type="spellEnd"/>
+      <w:r>
+        <w:t>://doi.org/10.1016/j.trc.2018.02.012</w:t>
+      </w:r>
+      <w:proofErr w:type="gramEnd"/>
+      <w:r>
+        <w:t>.</w:t>
       </w:r>
     </w:p>
     <w:p>
@@ -22248,190 +22423,10 @@
         <w:pStyle w:val="Paragraph"/>
       </w:pPr>
       <w:r>
-        <w:t>Udemy. (2023). </w:t>
-      </w:r>
-      <w:r>
-        <w:rPr>
-          <w:i/>
-          <w:iCs/>
-        </w:rPr>
-        <w:t>Automotive Radar</w:t>
-      </w:r>
-      <w:r>
-        <w:t>. [online] Available at: https://www.udemy.com/course/automotive-radar-basics-to-advance/ [Accessed 10 Oct. 2023].</w:t>
-      </w:r>
-    </w:p>
-    <w:p>
-      <w:pPr>
-        <w:pStyle w:val="Paragraph"/>
-      </w:pPr>
-      <w:r>
-        <w:t>Xx, N., Xx, X. and Xxxx (n.d.). Millimeter Wave Sensing: A Review of Application Pipelines and Building Blocks. </w:t>
-      </w:r>
-      <w:r>
-        <w:rPr>
-          <w:i/>
-          <w:iCs/>
-        </w:rPr>
-        <w:t>IEEE SENSORS JOURNAL</w:t>
-      </w:r>
-      <w:r>
-        <w:t>, [online] (1). Available at: https://arxiv.org/pdf/2012.13664.pdf.</w:t>
-      </w:r>
-    </w:p>
-    <w:p>
-      <w:pPr>
-        <w:pStyle w:val="Paragraph"/>
-      </w:pPr>
-      <w:r>
-        <w:t>Yang, B., Guo, R., Liang, M., Casas, S. and Urtasun, R. (n.d.). </w:t>
-      </w:r>
-      <w:r>
-        <w:rPr>
-          <w:i/>
-          <w:iCs/>
-        </w:rPr>
-        <w:t>RadarNet: Exploiting Radar for Robust Perception of Dynamic Objects</w:t>
-      </w:r>
-      <w:r>
-        <w:t>. [online] Available at: https://arxiv.org/pdf/2007.14366.pdf.</w:t>
-      </w:r>
-    </w:p>
-    <w:p>
-      <w:pPr>
-        <w:pStyle w:val="Paragraph"/>
-      </w:pPr>
-      <w:r>
-        <w:t>Zhou, T., Yang, M., Jiang, K., Wong, H.T. and Yang, D. (2020). MMW Radar-Based Technologies in Autonomous Driving: A Review. </w:t>
-      </w:r>
-      <w:r>
-        <w:rPr>
-          <w:i/>
-          <w:iCs/>
-        </w:rPr>
-        <w:t>Sensors</w:t>
-      </w:r>
-      <w:r>
-        <w:t>, [online] 20(24), pp.7283–7283. doi:https://doi.org/10.3390/s20247283.</w:t>
-      </w:r>
-    </w:p>
-    <w:p>
-      <w:pPr>
-        <w:pStyle w:val="Paragraph"/>
-      </w:pPr>
-      <w:r>
-        <w:t>Zhou, Y. and Yue, Y. (2022). </w:t>
-      </w:r>
-      <w:r>
-        <w:rPr>
-          <w:i/>
-          <w:iCs/>
-        </w:rPr>
-        <w:t>Radar Signal Processing Fundamentals</w:t>
-      </w:r>
-      <w:r>
-        <w:t>. [online] Encyclopedia.pub. Available at: https://encyclopedia.pub/entry/23781 [Accessed 23 Oct. 2023].</w:t>
-      </w:r>
-    </w:p>
-    <w:p>
-      <w:pPr>
-        <w:pStyle w:val="Paragraph"/>
-      </w:pPr>
-      <w:r>
-        <w:t>‌Joel Markus Vaz and Balaji, S. (2021). Convolutional neural networks (CNNs): concepts and applications in pharmacogenomics. </w:t>
-      </w:r>
-      <w:r>
-        <w:rPr>
-          <w:i/>
-          <w:iCs/>
-        </w:rPr>
-        <w:t>Molecular Diversity</w:t>
-      </w:r>
-      <w:r>
-        <w:t>, [online] 25(3), pp.1569–1584. doi:https://doi.org/10.1007/s11030-021-10225-3.</w:t>
-      </w:r>
-    </w:p>
-    <w:p>
-      <w:pPr>
-        <w:pStyle w:val="Paragraph"/>
-      </w:pPr>
-      <w:r>
-        <w:t>‌ Deng, J., Dong, W., Socher, R., Li, L., Li, K. and Li, F. (2009). ImageNet: A large-scale hierarchical image database. </w:t>
-      </w:r>
-      <w:r>
-        <w:rPr>
-          <w:i/>
-          <w:iCs/>
-        </w:rPr>
-        <w:t>2009 IEEE Conference on Computer Vision and Pattern Recognition</w:t>
-      </w:r>
-      <w:r>
-        <w:t>. [online] doi:https://doi.org/10.1109/cvpr.2009.5206848.</w:t>
-      </w:r>
-    </w:p>
-    <w:p>
-      <w:pPr>
-        <w:pStyle w:val="Paragraph"/>
-      </w:pPr>
-      <w:r>
-        <w:t>‌ Hironobu Fujiyoshi, Hirakawa, T. and Yamashita, T. (2019). Deep learning-based image recognition for autonomous driving. </w:t>
-      </w:r>
-      <w:r>
-        <w:rPr>
-          <w:i/>
-          <w:iCs/>
-        </w:rPr>
-        <w:t>IATSS Research</w:t>
-      </w:r>
-      <w:r>
-        <w:t>, [online] 43(4), pp.244–252. doi:https://doi.org/10.1016/j.iatssr.2019.11.008.</w:t>
-      </w:r>
-    </w:p>
-    <w:p>
-      <w:pPr>
-        <w:pStyle w:val="Paragraph"/>
-      </w:pPr>
-      <w:r>
-        <w:t>‌Balasubramaniam, A. and Pasricha, S. (n.d.). </w:t>
-      </w:r>
-      <w:r>
-        <w:rPr>
-          <w:i/>
-          <w:iCs/>
-        </w:rPr>
-        <w:t>Object Detection in Autonomous Vehicles: Status and Open Challenges</w:t>
-      </w:r>
-      <w:r>
-        <w:t>. [online] Available at: https://arxiv.org/ftp/arxiv/papers/2201/2201.07706.pdf#:~:text=Object%20detection%20consists%20of%20two.</w:t>
-      </w:r>
-    </w:p>
-    <w:p>
-      <w:pPr>
-        <w:pStyle w:val="Paragraph"/>
-      </w:pPr>
-      <w:r>
-        <w:t>‌Nitin Kushwaha (2023). </w:t>
-      </w:r>
-      <w:r>
-        <w:rPr>
-          <w:i/>
-          <w:iCs/>
-        </w:rPr>
-        <w:t>A Brief History of the Evolution of Image Classification</w:t>
-      </w:r>
-      <w:r>
-        <w:t xml:space="preserve">. [online] Medium. Available at: https://python.plainenglish.io/a-brief-history-of-the-evolution-of-image-classification-402c63baf50 </w:t>
-      </w:r>
-    </w:p>
-    <w:p>
-      <w:pPr>
-        <w:pStyle w:val="Paragraph"/>
-      </w:pPr>
-      <w:r>
         <w:rPr>
           <w:lang w:eastAsia="en-GB"/>
         </w:rPr>
-        <w:t>Deepchecks. (2021). </w:t>
+        <w:t>Levity.ai. (2023). </w:t>
       </w:r>
       <w:r>
         <w:rPr>
@@ -22439,13 +22434,13 @@
           <w:iCs/>
           <w:lang w:eastAsia="en-GB"/>
         </w:rPr>
-        <w:t>What is VGGNet | Deepchecks</w:t>
+        <w:t>Deep Learning vs. Machine Learning – What’s The Difference?</w:t>
       </w:r>
       <w:r>
         <w:rPr>
           <w:lang w:eastAsia="en-GB"/>
         </w:rPr>
-        <w:t xml:space="preserve">. [online] Available at: https://deepchecks.com/glossary/vggnet/#:~:text=Its%20object%20recognition%20method%20developed,dataset%20by%20a%20wide%20margin. </w:t>
+        <w:t xml:space="preserve"> [online] Available at: https://levity.ai/blog/difference-machine-learning-deep-learning </w:t>
       </w:r>
     </w:p>
     <w:p>
@@ -22453,35 +22448,40 @@
         <w:pStyle w:val="Paragraph"/>
       </w:pPr>
       <w:r>
-        <w:t>‌Great Learning Team (2020). </w:t>
+        <w:t>‌Mathworks.com. (2023). </w:t>
       </w:r>
       <w:r>
         <w:rPr>
           <w:i/>
           <w:iCs/>
         </w:rPr>
-        <w:t>Introduction to Resnet or Residual Network</w:t>
-      </w:r>
-      <w:r>
-        <w:t>. [online] Great Learning Blog: Free Resources what Matters to shape your Career! Available at: https://www.mygreatlearning.com/blog/resnet/#:~:text=ResNet%2C%20short%20for%20Residual%20Network,Residual%20Learning%20for%20Image%20Recognition%E2%80%9D.</w:t>
+        <w:t>What Is SLAM (Simultaneous Localization and Mapping) – MATLAB &amp; Simulink</w:t>
+      </w:r>
+      <w:r>
+        <w:t>. [online] Available at: https://www.mathworks.com/discovery/slam.html#:~:text=SLAM%20(simultaneous%20localization%20and%20mapping)%20is%20a%20method%20used%20for,to%20map%20out%20unknown%20environments. [Accessed 10 Oct. 2023].</w:t>
       </w:r>
     </w:p>
     <w:p>
       <w:pPr>
         <w:pStyle w:val="Paragraph"/>
       </w:pPr>
-      <w:r>
-        <w:t>‌Paperswithcode.com. (2020). </w:t>
+      <w:proofErr w:type="spellStart"/>
+      <w:r>
+        <w:t>Navtech</w:t>
+      </w:r>
+      <w:proofErr w:type="spellEnd"/>
+      <w:r>
+        <w:t xml:space="preserve"> Radar. (2023). </w:t>
       </w:r>
       <w:r>
         <w:rPr>
           <w:i/>
           <w:iCs/>
         </w:rPr>
-        <w:t>Papers with Code - DenseNet Explained</w:t>
-      </w:r>
-      <w:r>
-        <w:t>. [online] Available at: https://paperswithcode.com/method/densenet#:~:text=A%20DenseNet%20is%20a%20type,sizes)%20directly%20with%20each%20other.</w:t>
+        <w:t>FMCW Radar</w:t>
+      </w:r>
+      <w:r>
+        <w:t>. [online] Available at: https://navtechradar.com/explore/fmcw-radar/#:~:text=Frequency%20Modulated%20Continuous%20Wave%20(FMCW,by%20the%20radar%20and%20compared. [Accessed 10 Oct. 2023].</w:t>
       </w:r>
     </w:p>
     <w:p>
@@ -22489,18 +22489,500 @@
         <w:pStyle w:val="Paragraph"/>
       </w:pPr>
       <w:r>
-        <w:t>‌Dosovitskiy, A., Beyer, L., Kolesnikov, A., Weissenborn, D., Zhai, X., Unterthiner, T., Dehghani, M., Minderer, M., Heigold, G., Gelly, S., Uszkoreit, J. and Houlsby, N. (2020). </w:t>
+        <w:t>NHTSA. (2020). </w:t>
       </w:r>
       <w:r>
         <w:rPr>
           <w:i/>
           <w:iCs/>
         </w:rPr>
+        <w:t>NHTSA</w:t>
+      </w:r>
+      <w:r>
+        <w:t>. [online] Available at: https://www.nhtsa.gov/technology-innovation/automated-vehicles-safety [Accessed 23 Oct. 2023].</w:t>
+      </w:r>
+    </w:p>
+    <w:p>
+      <w:pPr>
+        <w:pStyle w:val="Paragraph"/>
+      </w:pPr>
+      <w:r>
+        <w:t>‌Ouaknine, A. (2022). </w:t>
+      </w:r>
+      <w:r>
+        <w:rPr>
+          <w:i/>
+          <w:iCs/>
+        </w:rPr>
+        <w:t>Deep learning for radar data exploitation of autonomous vehicle</w:t>
+      </w:r>
+      <w:r>
+        <w:t xml:space="preserve">. [online] arXiv.org. Available at: https://arxiv.org/abs/2203.08038 </w:t>
+      </w:r>
+    </w:p>
+    <w:p>
+      <w:pPr>
+        <w:pStyle w:val="Paragraph"/>
+      </w:pPr>
+      <w:r>
+        <w:t>ResearchGate. (2019). </w:t>
+      </w:r>
+      <w:r>
+        <w:rPr>
+          <w:i/>
+          <w:iCs/>
+        </w:rPr>
+        <w:t>Figure 1. Schematic diagram of a basic convolutional neural network...</w:t>
+      </w:r>
+      <w:r>
+        <w:t xml:space="preserve"> [online] Available at: https://www.researchgate.net/figure/Schematic-diagram-of-a-basic-convolutional-neural-network-CNN-architecture-26_fig1_336805909 </w:t>
+      </w:r>
+    </w:p>
+    <w:p>
+      <w:pPr>
+        <w:pStyle w:val="Paragraph"/>
+      </w:pPr>
+      <w:r>
+        <w:t>Synopsys.com. (2023). </w:t>
+      </w:r>
+      <w:r>
+        <w:rPr>
+          <w:i/>
+          <w:iCs/>
+        </w:rPr>
+        <w:t xml:space="preserve">What is an Autonomous Car? – </w:t>
+      </w:r>
+      <w:proofErr w:type="gramStart"/>
+      <w:r>
+        <w:rPr>
+          <w:i/>
+          <w:iCs/>
+        </w:rPr>
+        <w:t>How</w:t>
+      </w:r>
+      <w:proofErr w:type="gramEnd"/>
+      <w:r>
+        <w:rPr>
+          <w:i/>
+          <w:iCs/>
+        </w:rPr>
+        <w:t xml:space="preserve"> Self-Driving Cars Work | Synopsys</w:t>
+      </w:r>
+      <w:r>
+        <w:t>. [online] Available at: https://www.synopsys.com/automotive/what-is-autonomous-car.html#:~:text=Definition,in%20the%20vehicle%20at%20all. [Accessed 10 Oct. 2023].</w:t>
+      </w:r>
+    </w:p>
+    <w:p>
+      <w:pPr>
+        <w:pStyle w:val="Paragraph"/>
+      </w:pPr>
+      <w:r>
+        <w:t>Tyagi, M. (2021). </w:t>
+      </w:r>
+      <w:r>
+        <w:rPr>
+          <w:i/>
+          <w:iCs/>
+        </w:rPr>
+        <w:t>HOG (Histogram of Oriented Gradients): An Overview - Towards Data Science</w:t>
+      </w:r>
+      <w:r>
+        <w:t>. [online] Medium. Available at: https://towardsdatascience.com/hog-histogram-of-oriented-gradients-67ecd887675f [Accessed 25 Oct. 2023].</w:t>
+      </w:r>
+    </w:p>
+    <w:p>
+      <w:pPr>
+        <w:pStyle w:val="Paragraph"/>
+      </w:pPr>
+      <w:r>
+        <w:t>Udemy. (2023). </w:t>
+      </w:r>
+      <w:r>
+        <w:rPr>
+          <w:i/>
+          <w:iCs/>
+        </w:rPr>
+        <w:t>Automotive Radar</w:t>
+      </w:r>
+      <w:r>
+        <w:t>. [online] Available at: https://www.udemy.com/course/automotive-radar-basics-to-advance/ [Accessed 10 Oct. 2023].</w:t>
+      </w:r>
+    </w:p>
+    <w:p>
+      <w:pPr>
+        <w:pStyle w:val="Paragraph"/>
+      </w:pPr>
+      <w:proofErr w:type="spellStart"/>
+      <w:r>
+        <w:t>Xx</w:t>
+      </w:r>
+      <w:proofErr w:type="spellEnd"/>
+      <w:r>
+        <w:t xml:space="preserve">, N., </w:t>
+      </w:r>
+      <w:proofErr w:type="spellStart"/>
+      <w:r>
+        <w:t>Xx</w:t>
+      </w:r>
+      <w:proofErr w:type="spellEnd"/>
+      <w:r>
+        <w:t xml:space="preserve">, X. and </w:t>
+      </w:r>
+      <w:proofErr w:type="spellStart"/>
+      <w:r>
+        <w:t>Xxxx</w:t>
+      </w:r>
+      <w:proofErr w:type="spellEnd"/>
+      <w:r>
+        <w:t xml:space="preserve"> (n.d.). </w:t>
+      </w:r>
+      <w:proofErr w:type="spellStart"/>
+      <w:r>
+        <w:t>Millimeter</w:t>
+      </w:r>
+      <w:proofErr w:type="spellEnd"/>
+      <w:r>
+        <w:t xml:space="preserve"> Wave Sensing: A Review of Application Pipelines and Building Blocks. </w:t>
+      </w:r>
+      <w:r>
+        <w:rPr>
+          <w:i/>
+          <w:iCs/>
+        </w:rPr>
+        <w:t>IEEE SENSORS JOURNAL</w:t>
+      </w:r>
+      <w:r>
+        <w:t>, [online] (1). Available at: https://arxiv.org/pdf/2012.13664.pdf.</w:t>
+      </w:r>
+    </w:p>
+    <w:p>
+      <w:pPr>
+        <w:pStyle w:val="Paragraph"/>
+      </w:pPr>
+      <w:r>
+        <w:t>Yang, B., Guo, R., Liang, M., Casas, S. and Urtasun, R. (n.d.). </w:t>
+      </w:r>
+      <w:proofErr w:type="spellStart"/>
+      <w:r>
+        <w:rPr>
+          <w:i/>
+          <w:iCs/>
+        </w:rPr>
+        <w:t>RadarNet</w:t>
+      </w:r>
+      <w:proofErr w:type="spellEnd"/>
+      <w:r>
+        <w:rPr>
+          <w:i/>
+          <w:iCs/>
+        </w:rPr>
+        <w:t>: Exploiting Radar for Robust Perception of Dynamic Objects</w:t>
+      </w:r>
+      <w:r>
+        <w:t>. [online] Available at: https://arxiv.org/pdf/2007.14366.pdf.</w:t>
+      </w:r>
+    </w:p>
+    <w:p>
+      <w:pPr>
+        <w:pStyle w:val="Paragraph"/>
+      </w:pPr>
+      <w:r>
+        <w:t>Zhou, T., Yang, M., Jiang, K., Wong, H.T. and Yang, D. (2020). MMW Radar-Based Technologies in Autonomous Driving: A Review. </w:t>
+      </w:r>
+      <w:r>
+        <w:rPr>
+          <w:i/>
+          <w:iCs/>
+        </w:rPr>
+        <w:t>Sensors</w:t>
+      </w:r>
+      <w:r>
+        <w:t xml:space="preserve">, [online] 20(24), pp.7283–7283. </w:t>
+      </w:r>
+      <w:proofErr w:type="spellStart"/>
+      <w:proofErr w:type="gramStart"/>
+      <w:r>
+        <w:t>doi:https</w:t>
+      </w:r>
+      <w:proofErr w:type="spellEnd"/>
+      <w:r>
+        <w:t>://doi.org/10.3390/s20247283</w:t>
+      </w:r>
+      <w:proofErr w:type="gramEnd"/>
+      <w:r>
+        <w:t>.</w:t>
+      </w:r>
+    </w:p>
+    <w:p>
+      <w:pPr>
+        <w:pStyle w:val="Paragraph"/>
+      </w:pPr>
+      <w:r>
+        <w:t>Zhou, Y. and Yue, Y. (2022). </w:t>
+      </w:r>
+      <w:r>
+        <w:rPr>
+          <w:i/>
+          <w:iCs/>
+        </w:rPr>
+        <w:t>Radar Signal Processing Fundamentals</w:t>
+      </w:r>
+      <w:r>
+        <w:t>. [online] Encyclopedia.pub. Available at: https://encyclopedia.pub/entry/23781 [Accessed 23 Oct. 2023].</w:t>
+      </w:r>
+    </w:p>
+    <w:p>
+      <w:pPr>
+        <w:pStyle w:val="Paragraph"/>
+      </w:pPr>
+      <w:r>
+        <w:t>‌Joel Markus Vaz and Balaji, S. (2021). Convolutional neural networks (CNNs): concepts and applications in pharmacogenomics. </w:t>
+      </w:r>
+      <w:r>
+        <w:rPr>
+          <w:i/>
+          <w:iCs/>
+        </w:rPr>
+        <w:t>Molecular Diversity</w:t>
+      </w:r>
+      <w:r>
+        <w:t xml:space="preserve">, [online] 25(3), pp.1569–1584. </w:t>
+      </w:r>
+      <w:proofErr w:type="spellStart"/>
+      <w:proofErr w:type="gramStart"/>
+      <w:r>
+        <w:t>doi:https</w:t>
+      </w:r>
+      <w:proofErr w:type="spellEnd"/>
+      <w:r>
+        <w:t>://doi.org/10.1007/s11030-021-10225-3</w:t>
+      </w:r>
+      <w:proofErr w:type="gramEnd"/>
+      <w:r>
+        <w:t>.</w:t>
+      </w:r>
+    </w:p>
+    <w:p>
+      <w:pPr>
+        <w:pStyle w:val="Paragraph"/>
+      </w:pPr>
+      <w:r>
+        <w:t>‌ Deng, J., Dong, W., Socher, R., Li, L., Li, K. and Li, F. (2009). ImageNet: A large-scale hierarchical image database. </w:t>
+      </w:r>
+      <w:r>
+        <w:rPr>
+          <w:i/>
+          <w:iCs/>
+        </w:rPr>
+        <w:t>2009 IEEE Conference on Computer Vision and Pattern Recognition</w:t>
+      </w:r>
+      <w:r>
+        <w:t xml:space="preserve">. [online] </w:t>
+      </w:r>
+      <w:proofErr w:type="spellStart"/>
+      <w:proofErr w:type="gramStart"/>
+      <w:r>
+        <w:t>doi:https</w:t>
+      </w:r>
+      <w:proofErr w:type="spellEnd"/>
+      <w:r>
+        <w:t>://doi.org/10.1109/cvpr.2009.5206848</w:t>
+      </w:r>
+      <w:proofErr w:type="gramEnd"/>
+      <w:r>
+        <w:t>.</w:t>
+      </w:r>
+    </w:p>
+    <w:p>
+      <w:pPr>
+        <w:pStyle w:val="Paragraph"/>
+      </w:pPr>
+      <w:r>
+        <w:t>‌ Hironobu Fujiyoshi, Hirakawa, T. and Yamashita, T. (2019). Deep learning-based image recognition for autonomous driving. </w:t>
+      </w:r>
+      <w:r>
+        <w:rPr>
+          <w:i/>
+          <w:iCs/>
+        </w:rPr>
+        <w:t>IATSS Research</w:t>
+      </w:r>
+      <w:r>
+        <w:t xml:space="preserve">, [online] 43(4), pp.244–252. </w:t>
+      </w:r>
+      <w:proofErr w:type="spellStart"/>
+      <w:proofErr w:type="gramStart"/>
+      <w:r>
+        <w:t>doi:https</w:t>
+      </w:r>
+      <w:proofErr w:type="spellEnd"/>
+      <w:r>
+        <w:t>://doi.org/10.1016/j.iatssr.2019.11.008</w:t>
+      </w:r>
+      <w:proofErr w:type="gramEnd"/>
+      <w:r>
+        <w:t>.</w:t>
+      </w:r>
+    </w:p>
+    <w:p>
+      <w:pPr>
+        <w:pStyle w:val="Paragraph"/>
+      </w:pPr>
+      <w:r>
+        <w:t>‌Balasubramaniam, A. and Pasricha, S. (n.d.). </w:t>
+      </w:r>
+      <w:r>
+        <w:rPr>
+          <w:i/>
+          <w:iCs/>
+        </w:rPr>
+        <w:t>Object Detection in Autonomous Vehicles: Status and Open Challenges</w:t>
+      </w:r>
+      <w:r>
+        <w:t>. [online] Available at: https://arxiv.org/ftp/arxiv/papers/2201/2201.07706.pdf#:~:text=Object%20detection%20consists%20of%20two.</w:t>
+      </w:r>
+    </w:p>
+    <w:p>
+      <w:pPr>
+        <w:pStyle w:val="Paragraph"/>
+      </w:pPr>
+      <w:r>
+        <w:t>‌Nitin Kushwaha (2023). </w:t>
+      </w:r>
+      <w:r>
+        <w:rPr>
+          <w:i/>
+          <w:iCs/>
+        </w:rPr>
+        <w:t>A Brief History of the Evolution of Image Classification</w:t>
+      </w:r>
+      <w:r>
+        <w:t xml:space="preserve">. [online] Medium. Available at: https://python.plainenglish.io/a-brief-history-of-the-evolution-of-image-classification-402c63baf50 </w:t>
+      </w:r>
+    </w:p>
+    <w:p>
+      <w:pPr>
+        <w:pStyle w:val="Paragraph"/>
+      </w:pPr>
+      <w:r>
+        <w:rPr>
+          <w:lang w:eastAsia="en-GB"/>
+        </w:rPr>
+        <w:t>Deepchecks. (2021). </w:t>
+      </w:r>
+      <w:r>
+        <w:rPr>
+          <w:i/>
+          <w:iCs/>
+          <w:lang w:eastAsia="en-GB"/>
+        </w:rPr>
+        <w:t>What is VGGNet | Deepchecks</w:t>
+      </w:r>
+      <w:r>
+        <w:rPr>
+          <w:lang w:eastAsia="en-GB"/>
+        </w:rPr>
+        <w:t xml:space="preserve">. [online] Available at: https://deepchecks.com/glossary/vggnet/#:~:text=Its%20object%20recognition%20method%20developed,dataset%20by%20a%20wide%20margin. </w:t>
+      </w:r>
+    </w:p>
+    <w:p>
+      <w:pPr>
+        <w:pStyle w:val="Paragraph"/>
+      </w:pPr>
+      <w:r>
+        <w:t>‌Great Learning Team (2020). </w:t>
+      </w:r>
+      <w:r>
+        <w:rPr>
+          <w:i/>
+          <w:iCs/>
+        </w:rPr>
+        <w:t>Introduction to Resnet or Residual Network</w:t>
+      </w:r>
+      <w:r>
+        <w:t>. [online] Great Learning Blog: Free Resources what Matters to shape your Career! Available at: https://www.mygreatlearning.com/blog/resnet/#:~:text=ResNet%2C%20short%20for%20Residual%20Network,Residual%20Learning%20for%20Image%20Recognition%E2%80%9D.</w:t>
+      </w:r>
+    </w:p>
+    <w:p>
+      <w:pPr>
+        <w:pStyle w:val="Paragraph"/>
+      </w:pPr>
+      <w:r>
+        <w:t>‌Paperswithcode.com. (2020). </w:t>
+      </w:r>
+      <w:r>
+        <w:rPr>
+          <w:i/>
+          <w:iCs/>
+        </w:rPr>
+        <w:t>Papers with Code - DenseNet Explained</w:t>
+      </w:r>
+      <w:r>
+        <w:t>. [online] Available at: https://paperswithcode.com/method/densenet#:~:text=A%20DenseNet%20is%20a%20type,sizes)%20directly%20with%20each%20other.</w:t>
+      </w:r>
+    </w:p>
+    <w:p>
+      <w:pPr>
+        <w:pStyle w:val="Paragraph"/>
+      </w:pPr>
+      <w:r>
+        <w:t xml:space="preserve">‌Dosovitskiy, A., Beyer, L., Kolesnikov, A., Weissenborn, D., Zhai, X., </w:t>
+      </w:r>
+      <w:proofErr w:type="spellStart"/>
+      <w:r>
+        <w:t>Unterthiner</w:t>
+      </w:r>
+      <w:proofErr w:type="spellEnd"/>
+      <w:r>
+        <w:t xml:space="preserve">, T., Dehghani, M., </w:t>
+      </w:r>
+      <w:proofErr w:type="spellStart"/>
+      <w:r>
+        <w:t>Minderer</w:t>
+      </w:r>
+      <w:proofErr w:type="spellEnd"/>
+      <w:r>
+        <w:t xml:space="preserve">, M., </w:t>
+      </w:r>
+      <w:proofErr w:type="spellStart"/>
+      <w:r>
+        <w:t>Heigold</w:t>
+      </w:r>
+      <w:proofErr w:type="spellEnd"/>
+      <w:r>
+        <w:t xml:space="preserve">, G., Gelly, S., </w:t>
+      </w:r>
+      <w:proofErr w:type="spellStart"/>
+      <w:r>
+        <w:t>Uszkoreit</w:t>
+      </w:r>
+      <w:proofErr w:type="spellEnd"/>
+      <w:r>
+        <w:t xml:space="preserve">, J. and </w:t>
+      </w:r>
+      <w:proofErr w:type="spellStart"/>
+      <w:r>
+        <w:t>Houlsby</w:t>
+      </w:r>
+      <w:proofErr w:type="spellEnd"/>
+      <w:r>
+        <w:t>, N. (2020). </w:t>
+      </w:r>
+      <w:r>
+        <w:rPr>
+          <w:i/>
+          <w:iCs/>
+        </w:rPr>
         <w:t>An Image is Worth 16x16 Words: Transformers for Image Recognition at Scale</w:t>
       </w:r>
       <w:r>
-        <w:t>. [online] arXiv.org. Available at: https://arxiv.org/abs/2010.11929 .</w:t>
-      </w:r>
+        <w:t xml:space="preserve">. [online] arXiv.org. Available at: </w:t>
+      </w:r>
+      <w:proofErr w:type="gramStart"/>
+      <w:r>
+        <w:t>https://arxiv.org/abs/2010.11929 .</w:t>
+      </w:r>
+      <w:proofErr w:type="gramEnd"/>
     </w:p>
     <w:p>
       <w:pPr>
@@ -22524,7 +23006,21 @@
         <w:rPr>
           <w:lang w:eastAsia="en-GB"/>
         </w:rPr>
-        <w:t xml:space="preserve">GitHub. (2024). tudelft-iv/view-of-delft-dataset: This repository shares the documentation and development kit of the View of Delft automotive dataset. [online] Available at: </w:t>
+        <w:t>GitHub. (2024). </w:t>
+      </w:r>
+      <w:proofErr w:type="spellStart"/>
+      <w:r>
+        <w:rPr>
+          <w:lang w:eastAsia="en-GB"/>
+        </w:rPr>
+        <w:t>tudelft</w:t>
+      </w:r>
+      <w:proofErr w:type="spellEnd"/>
+      <w:r>
+        <w:rPr>
+          <w:lang w:eastAsia="en-GB"/>
+        </w:rPr>
+        <w:t xml:space="preserve">-iv/view-of-delft-dataset: This repository shares the documentation and development kit of the View of Delft automotive dataset. [online] Available at: </w:t>
       </w:r>
       <w:hyperlink r:id="rId43" w:anchor="introduction" w:history="1">
         <w:r>
@@ -22602,7 +23098,23 @@
           <w:i/>
           <w:iCs/>
         </w:rPr>
-        <w:t>OpenPCDet/docs/multiple_models_demo.png at master · open-mmlab/OpenPCDet</w:t>
+        <w:t>OpenPCDet/docs/multiple_models_demo.png at master · open-</w:t>
+      </w:r>
+      <w:proofErr w:type="spellStart"/>
+      <w:r>
+        <w:rPr>
+          <w:i/>
+          <w:iCs/>
+        </w:rPr>
+        <w:t>mmlab</w:t>
+      </w:r>
+      <w:proofErr w:type="spellEnd"/>
+      <w:r>
+        <w:rPr>
+          <w:i/>
+          <w:iCs/>
+        </w:rPr>
+        <w:t>/OpenPCDet</w:t>
       </w:r>
       <w:r>
         <w:t xml:space="preserve">. [online] Available at: https://github.com/open-mmlab/OpenPCDet/blob/master/docs/multiple_models_demo.png </w:t>
@@ -22638,7 +23150,25 @@
           <w:iCs/>
           <w:lang w:eastAsia="en-GB"/>
         </w:rPr>
-        <w:t>AV PV-RCNN: Improving 3D Object Detection with Adaptive Deformation and VectorPool Aggregation</w:t>
+        <w:t xml:space="preserve">AV PV-RCNN: Improving 3D Object Detection with Adaptive Deformation and </w:t>
+      </w:r>
+      <w:proofErr w:type="spellStart"/>
+      <w:r>
+        <w:rPr>
+          <w:i/>
+          <w:iCs/>
+          <w:lang w:eastAsia="en-GB"/>
+        </w:rPr>
+        <w:t>VectorPool</w:t>
+      </w:r>
+      <w:proofErr w:type="spellEnd"/>
+      <w:r>
+        <w:rPr>
+          <w:i/>
+          <w:iCs/>
+          <w:lang w:eastAsia="en-GB"/>
+        </w:rPr>
+        <w:t xml:space="preserve"> Aggregation</w:t>
       </w:r>
       <w:r>
         <w:rPr>
@@ -29964,6 +30494,12 @@
 </file>
 
 <file path=customXml/item1.xml><?xml version="1.0" encoding="utf-8"?>
+<p:properties xmlns:p="http://schemas.microsoft.com/office/2006/metadata/properties" xmlns:xsi="http://www.w3.org/2001/XMLSchema-instance" xmlns:pc="http://schemas.microsoft.com/office/infopath/2007/PartnerControls">
+  <documentManagement/>
+</p:properties>
+</file>
+
+<file path=customXml/item2.xml><?xml version="1.0" encoding="utf-8"?>
 <?mso-contentType ?>
 <FormTemplates xmlns="http://schemas.microsoft.com/sharepoint/v3/contenttype/forms">
   <Display>DocumentLibraryForm</Display>
@@ -29972,230 +30508,7 @@
 </FormTemplates>
 </file>
 
-<file path=customXml/item2.xml><?xml version="1.0" encoding="utf-8"?>
-<p:properties xmlns:p="http://schemas.microsoft.com/office/2006/metadata/properties" xmlns:xsi="http://www.w3.org/2001/XMLSchema-instance" xmlns:pc="http://schemas.microsoft.com/office/infopath/2007/PartnerControls">
-  <documentManagement/>
-</p:properties>
-</file>
-
 <file path=customXml/item3.xml><?xml version="1.0" encoding="utf-8"?>
-<ct:contentTypeSchema xmlns:ct="http://schemas.microsoft.com/office/2006/metadata/contentType" xmlns:ma="http://schemas.microsoft.com/office/2006/metadata/properties/metaAttributes" ct:_="" ma:_="" ma:contentTypeName="Document" ma:contentTypeID="0x010100CB75F3DED5164C41A0A8A3FD9050F261" ma:contentTypeVersion="12" ma:contentTypeDescription="Create a new document." ma:contentTypeScope="" ma:versionID="35869433aa8b444384c558a2d742b35b">
-  <xsd:schema xmlns:xsd="http://www.w3.org/2001/XMLSchema" xmlns:xs="http://www.w3.org/2001/XMLSchema" xmlns:p="http://schemas.microsoft.com/office/2006/metadata/properties" xmlns:ns3="9b5ea52e-df64-426a-98c7-e5e545cd8b47" xmlns:ns4="606e43b9-5a92-440d-8c28-abd8f5db2e1d" targetNamespace="http://schemas.microsoft.com/office/2006/metadata/properties" ma:root="true" ma:fieldsID="cc0cb3e38471de9737f5028332a830c0" ns3:_="" ns4:_="">
-    <xsd:import namespace="9b5ea52e-df64-426a-98c7-e5e545cd8b47"/>
-    <xsd:import namespace="606e43b9-5a92-440d-8c28-abd8f5db2e1d"/>
-    <xsd:element name="properties">
-      <xsd:complexType>
-        <xsd:sequence>
-          <xsd:element name="documentManagement">
-            <xsd:complexType>
-              <xsd:all>
-                <xsd:element ref="ns3:SharedWithUsers" minOccurs="0"/>
-                <xsd:element ref="ns3:SharedWithDetails" minOccurs="0"/>
-                <xsd:element ref="ns3:SharingHintHash" minOccurs="0"/>
-                <xsd:element ref="ns4:MediaServiceMetadata" minOccurs="0"/>
-                <xsd:element ref="ns4:MediaServiceFastMetadata" minOccurs="0"/>
-                <xsd:element ref="ns4:MediaServiceAutoTags" minOccurs="0"/>
-                <xsd:element ref="ns4:MediaServiceOCR" minOccurs="0"/>
-                <xsd:element ref="ns4:MediaServiceGenerationTime" minOccurs="0"/>
-                <xsd:element ref="ns4:MediaServiceEventHashCode" minOccurs="0"/>
-                <xsd:element ref="ns4:MediaServiceAutoKeyPoints" minOccurs="0"/>
-                <xsd:element ref="ns4:MediaServiceKeyPoints" minOccurs="0"/>
-                <xsd:element ref="ns4:MediaServiceDateTaken" minOccurs="0"/>
-              </xsd:all>
-            </xsd:complexType>
-          </xsd:element>
-        </xsd:sequence>
-      </xsd:complexType>
-    </xsd:element>
-  </xsd:schema>
-  <xsd:schema xmlns:xsd="http://www.w3.org/2001/XMLSchema" xmlns:xs="http://www.w3.org/2001/XMLSchema" xmlns:dms="http://schemas.microsoft.com/office/2006/documentManagement/types" xmlns:pc="http://schemas.microsoft.com/office/infopath/2007/PartnerControls" targetNamespace="9b5ea52e-df64-426a-98c7-e5e545cd8b47" elementFormDefault="qualified">
-    <xsd:import namespace="http://schemas.microsoft.com/office/2006/documentManagement/types"/>
-    <xsd:import namespace="http://schemas.microsoft.com/office/infopath/2007/PartnerControls"/>
-    <xsd:element name="SharedWithUsers" ma:index="8" nillable="true" ma:displayName="Shared With" ma:internalName="SharedWithUsers" ma:readOnly="true">
-      <xsd:complexType>
-        <xsd:complexContent>
-          <xsd:extension base="dms:UserMulti">
-            <xsd:sequence>
-              <xsd:element name="UserInfo" minOccurs="0" maxOccurs="unbounded">
-                <xsd:complexType>
-                  <xsd:sequence>
-                    <xsd:element name="DisplayName" type="xsd:string" minOccurs="0"/>
-                    <xsd:element name="AccountId" type="dms:UserId" minOccurs="0" nillable="true"/>
-                    <xsd:element name="AccountType" type="xsd:string" minOccurs="0"/>
-                  </xsd:sequence>
-                </xsd:complexType>
-              </xsd:element>
-            </xsd:sequence>
-          </xsd:extension>
-        </xsd:complexContent>
-      </xsd:complexType>
-    </xsd:element>
-    <xsd:element name="SharedWithDetails" ma:index="9" nillable="true" ma:displayName="Shared With Details" ma:internalName="SharedWithDetails" ma:readOnly="true">
-      <xsd:simpleType>
-        <xsd:restriction base="dms:Note">
-          <xsd:maxLength value="255"/>
-        </xsd:restriction>
-      </xsd:simpleType>
-    </xsd:element>
-    <xsd:element name="SharingHintHash" ma:index="10" nillable="true" ma:displayName="Sharing Hint Hash" ma:hidden="true" ma:internalName="SharingHintHash" ma:readOnly="true">
-      <xsd:simpleType>
-        <xsd:restriction base="dms:Text"/>
-      </xsd:simpleType>
-    </xsd:element>
-  </xsd:schema>
-  <xsd:schema xmlns:xsd="http://www.w3.org/2001/XMLSchema" xmlns:xs="http://www.w3.org/2001/XMLSchema" xmlns:dms="http://schemas.microsoft.com/office/2006/documentManagement/types" xmlns:pc="http://schemas.microsoft.com/office/infopath/2007/PartnerControls" targetNamespace="606e43b9-5a92-440d-8c28-abd8f5db2e1d" elementFormDefault="qualified">
-    <xsd:import namespace="http://schemas.microsoft.com/office/2006/documentManagement/types"/>
-    <xsd:import namespace="http://schemas.microsoft.com/office/infopath/2007/PartnerControls"/>
-    <xsd:element name="MediaServiceMetadata" ma:index="11" nillable="true" ma:displayName="MediaServiceMetadata" ma:hidden="true" ma:internalName="MediaServiceMetadata" ma:readOnly="true">
-      <xsd:simpleType>
-        <xsd:restriction base="dms:Note"/>
-      </xsd:simpleType>
-    </xsd:element>
-    <xsd:element name="MediaServiceFastMetadata" ma:index="12" nillable="true" ma:displayName="MediaServiceFastMetadata" ma:hidden="true" ma:internalName="MediaServiceFastMetadata" ma:readOnly="true">
-      <xsd:simpleType>
-        <xsd:restriction base="dms:Note"/>
-      </xsd:simpleType>
-    </xsd:element>
-    <xsd:element name="MediaServiceAutoTags" ma:index="13" nillable="true" ma:displayName="Tags" ma:internalName="MediaServiceAutoTags" ma:readOnly="true">
-      <xsd:simpleType>
-        <xsd:restriction base="dms:Text"/>
-      </xsd:simpleType>
-    </xsd:element>
-    <xsd:element name="MediaServiceOCR" ma:index="14" nillable="true" ma:displayName="Extracted Text" ma:internalName="MediaServiceOCR" ma:readOnly="true">
-      <xsd:simpleType>
-        <xsd:restriction base="dms:Note">
-          <xsd:maxLength value="255"/>
-        </xsd:restriction>
-      </xsd:simpleType>
-    </xsd:element>
-    <xsd:element name="MediaServiceGenerationTime" ma:index="15" nillable="true" ma:displayName="MediaServiceGenerationTime" ma:hidden="true" ma:internalName="MediaServiceGenerationTime" ma:readOnly="true">
-      <xsd:simpleType>
-        <xsd:restriction base="dms:Text"/>
-      </xsd:simpleType>
-    </xsd:element>
-    <xsd:element name="MediaServiceEventHashCode" ma:index="16" nillable="true" ma:displayName="MediaServiceEventHashCode" ma:hidden="true" ma:internalName="MediaServiceEventHashCode" ma:readOnly="true">
-      <xsd:simpleType>
-        <xsd:restriction base="dms:Text"/>
-      </xsd:simpleType>
-    </xsd:element>
-    <xsd:element name="MediaServiceAutoKeyPoints" ma:index="17" nillable="true" ma:displayName="MediaServiceAutoKeyPoints" ma:hidden="true" ma:internalName="MediaServiceAutoKeyPoints" ma:readOnly="true">
-      <xsd:simpleType>
-        <xsd:restriction base="dms:Note"/>
-      </xsd:simpleType>
-    </xsd:element>
-    <xsd:element name="MediaServiceKeyPoints" ma:index="18" nillable="true" ma:displayName="KeyPoints" ma:internalName="MediaServiceKeyPoints" ma:readOnly="true">
-      <xsd:simpleType>
-        <xsd:restriction base="dms:Note">
-          <xsd:maxLength value="255"/>
-        </xsd:restriction>
-      </xsd:simpleType>
-    </xsd:element>
-    <xsd:element name="MediaServiceDateTaken" ma:index="19" nillable="true" ma:displayName="MediaServiceDateTaken" ma:hidden="true" ma:indexed="true" ma:internalName="MediaServiceDateTaken" ma:readOnly="true">
-      <xsd:simpleType>
-        <xsd:restriction base="dms:Text"/>
-      </xsd:simpleType>
-    </xsd:element>
-  </xsd:schema>
-  <xsd:schema xmlns="http://schemas.openxmlformats.org/package/2006/metadata/core-properties" xmlns:xsd="http://www.w3.org/2001/XMLSchema" xmlns:xsi="http://www.w3.org/2001/XMLSchema-instance" xmlns:dc="http://purl.org/dc/elements/1.1/" xmlns:dcterms="http://purl.org/dc/terms/" xmlns:odoc="http://schemas.microsoft.com/internal/obd" targetNamespace="http://schemas.openxmlformats.org/package/2006/metadata/core-properties" elementFormDefault="qualified" attributeFormDefault="unqualified" blockDefault="#all">
-    <xsd:import namespace="http://purl.org/dc/elements/1.1/" schemaLocation="http://dublincore.org/schemas/xmls/qdc/2003/04/02/dc.xsd"/>
-    <xsd:import namespace="http://purl.org/dc/terms/" schemaLocation="http://dublincore.org/schemas/xmls/qdc/2003/04/02/dcterms.xsd"/>
-    <xsd:element name="coreProperties" type="CT_coreProperties"/>
-    <xsd:complexType name="CT_coreProperties">
-      <xsd:all>
-        <xsd:element ref="dc:creator" minOccurs="0" maxOccurs="1"/>
-        <xsd:element ref="dcterms:created" minOccurs="0" maxOccurs="1"/>
-        <xsd:element ref="dc:identifier" minOccurs="0" maxOccurs="1"/>
-        <xsd:element name="contentType" minOccurs="0" maxOccurs="1" type="xsd:string" ma:index="0" ma:displayName="Content Type"/>
-        <xsd:element ref="dc:title" minOccurs="0" maxOccurs="1" ma:index="4" ma:displayName="Title"/>
-        <xsd:element ref="dc:subject" minOccurs="0" maxOccurs="1"/>
-        <xsd:element ref="dc:description" minOccurs="0" maxOccurs="1"/>
-        <xsd:element name="keywords" minOccurs="0" maxOccurs="1" type="xsd:string"/>
-        <xsd:element ref="dc:language" minOccurs="0" maxOccurs="1"/>
-        <xsd:element name="category" minOccurs="0" maxOccurs="1" type="xsd:string"/>
-        <xsd:element name="version" minOccurs="0" maxOccurs="1" type="xsd:string"/>
-        <xsd:element name="revision" minOccurs="0" maxOccurs="1" type="xsd:string">
-          <xsd:annotation>
-            <xsd:documentation>
-                        This value indicates the number of saves or revisions. The application is responsible for updating this value after each revision.
-                    </xsd:documentation>
-          </xsd:annotation>
-        </xsd:element>
-        <xsd:element name="lastModifiedBy" minOccurs="0" maxOccurs="1" type="xsd:string"/>
-        <xsd:element ref="dcterms:modified" minOccurs="0" maxOccurs="1"/>
-        <xsd:element name="contentStatus" minOccurs="0" maxOccurs="1" type="xsd:string"/>
-      </xsd:all>
-    </xsd:complexType>
-  </xsd:schema>
-  <xs:schema xmlns:pc="http://schemas.microsoft.com/office/infopath/2007/PartnerControls" xmlns:xs="http://www.w3.org/2001/XMLSchema" targetNamespace="http://schemas.microsoft.com/office/infopath/2007/PartnerControls" elementFormDefault="qualified" attributeFormDefault="unqualified">
-    <xs:element name="Person">
-      <xs:complexType>
-        <xs:sequence>
-          <xs:element ref="pc:DisplayName" minOccurs="0"/>
-          <xs:element ref="pc:AccountId" minOccurs="0"/>
-          <xs:element ref="pc:AccountType" minOccurs="0"/>
-        </xs:sequence>
-      </xs:complexType>
-    </xs:element>
-    <xs:element name="DisplayName" type="xs:string"/>
-    <xs:element name="AccountId" type="xs:string"/>
-    <xs:element name="AccountType" type="xs:string"/>
-    <xs:element name="BDCAssociatedEntity">
-      <xs:complexType>
-        <xs:sequence>
-          <xs:element ref="pc:BDCEntity" minOccurs="0" maxOccurs="unbounded"/>
-        </xs:sequence>
-        <xs:attribute ref="pc:EntityNamespace"/>
-        <xs:attribute ref="pc:EntityName"/>
-        <xs:attribute ref="pc:SystemInstanceName"/>
-        <xs:attribute ref="pc:AssociationName"/>
-      </xs:complexType>
-    </xs:element>
-    <xs:attribute name="EntityNamespace" type="xs:string"/>
-    <xs:attribute name="EntityName" type="xs:string"/>
-    <xs:attribute name="SystemInstanceName" type="xs:string"/>
-    <xs:attribute name="AssociationName" type="xs:string"/>
-    <xs:element name="BDCEntity">
-      <xs:complexType>
-        <xs:sequence>
-          <xs:element ref="pc:EntityDisplayName" minOccurs="0"/>
-          <xs:element ref="pc:EntityInstanceReference" minOccurs="0"/>
-          <xs:element ref="pc:EntityId1" minOccurs="0"/>
-          <xs:element ref="pc:EntityId2" minOccurs="0"/>
-          <xs:element ref="pc:EntityId3" minOccurs="0"/>
-          <xs:element ref="pc:EntityId4" minOccurs="0"/>
-          <xs:element ref="pc:EntityId5" minOccurs="0"/>
-        </xs:sequence>
-      </xs:complexType>
-    </xs:element>
-    <xs:element name="EntityDisplayName" type="xs:string"/>
-    <xs:element name="EntityInstanceReference" type="xs:string"/>
-    <xs:element name="EntityId1" type="xs:string"/>
-    <xs:element name="EntityId2" type="xs:string"/>
-    <xs:element name="EntityId3" type="xs:string"/>
-    <xs:element name="EntityId4" type="xs:string"/>
-    <xs:element name="EntityId5" type="xs:string"/>
-    <xs:element name="Terms">
-      <xs:complexType>
-        <xs:sequence>
-          <xs:element ref="pc:TermInfo" minOccurs="0" maxOccurs="unbounded"/>
-        </xs:sequence>
-      </xs:complexType>
-    </xs:element>
-    <xs:element name="TermInfo">
-      <xs:complexType>
-        <xs:sequence>
-          <xs:element ref="pc:TermName" minOccurs="0"/>
-          <xs:element ref="pc:TermId" minOccurs="0"/>
-        </xs:sequence>
-      </xs:complexType>
-    </xs:element>
-    <xs:element name="TermName" type="xs:string"/>
-    <xs:element name="TermId" type="xs:string"/>
-  </xs:schema>
-</ct:contentTypeSchema>
-</file>
-
-<file path=customXml/item4.xml><?xml version="1.0" encoding="utf-8"?>
 <b:Sources xmlns:b="http://schemas.openxmlformats.org/officeDocument/2006/bibliography" xmlns="http://schemas.openxmlformats.org/officeDocument/2006/bibliography" SelectedStyle="\HarvardAnglia2008OfficeOnline.xsl" StyleName="Harvard - Anglia" Version="2008">
   <b:Source>
     <b:Tag>Rev22</b:Tag>
@@ -30890,15 +31203,224 @@
 </b:Sources>
 </file>
 
-<file path=customXml/itemProps1.xml><?xml version="1.0" encoding="utf-8"?>
-<ds:datastoreItem xmlns:ds="http://schemas.openxmlformats.org/officeDocument/2006/customXml" ds:itemID="{17E4C70F-DEA0-40B3-8D08-5CC337D8E43C}">
-  <ds:schemaRefs>
-    <ds:schemaRef ds:uri="http://schemas.microsoft.com/sharepoint/v3/contenttype/forms"/>
-  </ds:schemaRefs>
-</ds:datastoreItem>
+<file path=customXml/item4.xml><?xml version="1.0" encoding="utf-8"?>
+<ct:contentTypeSchema xmlns:ct="http://schemas.microsoft.com/office/2006/metadata/contentType" xmlns:ma="http://schemas.microsoft.com/office/2006/metadata/properties/metaAttributes" ct:_="" ma:_="" ma:contentTypeName="Document" ma:contentTypeID="0x010100CB75F3DED5164C41A0A8A3FD9050F261" ma:contentTypeVersion="12" ma:contentTypeDescription="Create a new document." ma:contentTypeScope="" ma:versionID="35869433aa8b444384c558a2d742b35b">
+  <xsd:schema xmlns:xsd="http://www.w3.org/2001/XMLSchema" xmlns:xs="http://www.w3.org/2001/XMLSchema" xmlns:p="http://schemas.microsoft.com/office/2006/metadata/properties" xmlns:ns3="9b5ea52e-df64-426a-98c7-e5e545cd8b47" xmlns:ns4="606e43b9-5a92-440d-8c28-abd8f5db2e1d" targetNamespace="http://schemas.microsoft.com/office/2006/metadata/properties" ma:root="true" ma:fieldsID="cc0cb3e38471de9737f5028332a830c0" ns3:_="" ns4:_="">
+    <xsd:import namespace="9b5ea52e-df64-426a-98c7-e5e545cd8b47"/>
+    <xsd:import namespace="606e43b9-5a92-440d-8c28-abd8f5db2e1d"/>
+    <xsd:element name="properties">
+      <xsd:complexType>
+        <xsd:sequence>
+          <xsd:element name="documentManagement">
+            <xsd:complexType>
+              <xsd:all>
+                <xsd:element ref="ns3:SharedWithUsers" minOccurs="0"/>
+                <xsd:element ref="ns3:SharedWithDetails" minOccurs="0"/>
+                <xsd:element ref="ns3:SharingHintHash" minOccurs="0"/>
+                <xsd:element ref="ns4:MediaServiceMetadata" minOccurs="0"/>
+                <xsd:element ref="ns4:MediaServiceFastMetadata" minOccurs="0"/>
+                <xsd:element ref="ns4:MediaServiceAutoTags" minOccurs="0"/>
+                <xsd:element ref="ns4:MediaServiceOCR" minOccurs="0"/>
+                <xsd:element ref="ns4:MediaServiceGenerationTime" minOccurs="0"/>
+                <xsd:element ref="ns4:MediaServiceEventHashCode" minOccurs="0"/>
+                <xsd:element ref="ns4:MediaServiceAutoKeyPoints" minOccurs="0"/>
+                <xsd:element ref="ns4:MediaServiceKeyPoints" minOccurs="0"/>
+                <xsd:element ref="ns4:MediaServiceDateTaken" minOccurs="0"/>
+              </xsd:all>
+            </xsd:complexType>
+          </xsd:element>
+        </xsd:sequence>
+      </xsd:complexType>
+    </xsd:element>
+  </xsd:schema>
+  <xsd:schema xmlns:xsd="http://www.w3.org/2001/XMLSchema" xmlns:xs="http://www.w3.org/2001/XMLSchema" xmlns:dms="http://schemas.microsoft.com/office/2006/documentManagement/types" xmlns:pc="http://schemas.microsoft.com/office/infopath/2007/PartnerControls" targetNamespace="9b5ea52e-df64-426a-98c7-e5e545cd8b47" elementFormDefault="qualified">
+    <xsd:import namespace="http://schemas.microsoft.com/office/2006/documentManagement/types"/>
+    <xsd:import namespace="http://schemas.microsoft.com/office/infopath/2007/PartnerControls"/>
+    <xsd:element name="SharedWithUsers" ma:index="8" nillable="true" ma:displayName="Shared With" ma:internalName="SharedWithUsers" ma:readOnly="true">
+      <xsd:complexType>
+        <xsd:complexContent>
+          <xsd:extension base="dms:UserMulti">
+            <xsd:sequence>
+              <xsd:element name="UserInfo" minOccurs="0" maxOccurs="unbounded">
+                <xsd:complexType>
+                  <xsd:sequence>
+                    <xsd:element name="DisplayName" type="xsd:string" minOccurs="0"/>
+                    <xsd:element name="AccountId" type="dms:UserId" minOccurs="0" nillable="true"/>
+                    <xsd:element name="AccountType" type="xsd:string" minOccurs="0"/>
+                  </xsd:sequence>
+                </xsd:complexType>
+              </xsd:element>
+            </xsd:sequence>
+          </xsd:extension>
+        </xsd:complexContent>
+      </xsd:complexType>
+    </xsd:element>
+    <xsd:element name="SharedWithDetails" ma:index="9" nillable="true" ma:displayName="Shared With Details" ma:internalName="SharedWithDetails" ma:readOnly="true">
+      <xsd:simpleType>
+        <xsd:restriction base="dms:Note">
+          <xsd:maxLength value="255"/>
+        </xsd:restriction>
+      </xsd:simpleType>
+    </xsd:element>
+    <xsd:element name="SharingHintHash" ma:index="10" nillable="true" ma:displayName="Sharing Hint Hash" ma:hidden="true" ma:internalName="SharingHintHash" ma:readOnly="true">
+      <xsd:simpleType>
+        <xsd:restriction base="dms:Text"/>
+      </xsd:simpleType>
+    </xsd:element>
+  </xsd:schema>
+  <xsd:schema xmlns:xsd="http://www.w3.org/2001/XMLSchema" xmlns:xs="http://www.w3.org/2001/XMLSchema" xmlns:dms="http://schemas.microsoft.com/office/2006/documentManagement/types" xmlns:pc="http://schemas.microsoft.com/office/infopath/2007/PartnerControls" targetNamespace="606e43b9-5a92-440d-8c28-abd8f5db2e1d" elementFormDefault="qualified">
+    <xsd:import namespace="http://schemas.microsoft.com/office/2006/documentManagement/types"/>
+    <xsd:import namespace="http://schemas.microsoft.com/office/infopath/2007/PartnerControls"/>
+    <xsd:element name="MediaServiceMetadata" ma:index="11" nillable="true" ma:displayName="MediaServiceMetadata" ma:hidden="true" ma:internalName="MediaServiceMetadata" ma:readOnly="true">
+      <xsd:simpleType>
+        <xsd:restriction base="dms:Note"/>
+      </xsd:simpleType>
+    </xsd:element>
+    <xsd:element name="MediaServiceFastMetadata" ma:index="12" nillable="true" ma:displayName="MediaServiceFastMetadata" ma:hidden="true" ma:internalName="MediaServiceFastMetadata" ma:readOnly="true">
+      <xsd:simpleType>
+        <xsd:restriction base="dms:Note"/>
+      </xsd:simpleType>
+    </xsd:element>
+    <xsd:element name="MediaServiceAutoTags" ma:index="13" nillable="true" ma:displayName="Tags" ma:internalName="MediaServiceAutoTags" ma:readOnly="true">
+      <xsd:simpleType>
+        <xsd:restriction base="dms:Text"/>
+      </xsd:simpleType>
+    </xsd:element>
+    <xsd:element name="MediaServiceOCR" ma:index="14" nillable="true" ma:displayName="Extracted Text" ma:internalName="MediaServiceOCR" ma:readOnly="true">
+      <xsd:simpleType>
+        <xsd:restriction base="dms:Note">
+          <xsd:maxLength value="255"/>
+        </xsd:restriction>
+      </xsd:simpleType>
+    </xsd:element>
+    <xsd:element name="MediaServiceGenerationTime" ma:index="15" nillable="true" ma:displayName="MediaServiceGenerationTime" ma:hidden="true" ma:internalName="MediaServiceGenerationTime" ma:readOnly="true">
+      <xsd:simpleType>
+        <xsd:restriction base="dms:Text"/>
+      </xsd:simpleType>
+    </xsd:element>
+    <xsd:element name="MediaServiceEventHashCode" ma:index="16" nillable="true" ma:displayName="MediaServiceEventHashCode" ma:hidden="true" ma:internalName="MediaServiceEventHashCode" ma:readOnly="true">
+      <xsd:simpleType>
+        <xsd:restriction base="dms:Text"/>
+      </xsd:simpleType>
+    </xsd:element>
+    <xsd:element name="MediaServiceAutoKeyPoints" ma:index="17" nillable="true" ma:displayName="MediaServiceAutoKeyPoints" ma:hidden="true" ma:internalName="MediaServiceAutoKeyPoints" ma:readOnly="true">
+      <xsd:simpleType>
+        <xsd:restriction base="dms:Note"/>
+      </xsd:simpleType>
+    </xsd:element>
+    <xsd:element name="MediaServiceKeyPoints" ma:index="18" nillable="true" ma:displayName="KeyPoints" ma:internalName="MediaServiceKeyPoints" ma:readOnly="true">
+      <xsd:simpleType>
+        <xsd:restriction base="dms:Note">
+          <xsd:maxLength value="255"/>
+        </xsd:restriction>
+      </xsd:simpleType>
+    </xsd:element>
+    <xsd:element name="MediaServiceDateTaken" ma:index="19" nillable="true" ma:displayName="MediaServiceDateTaken" ma:hidden="true" ma:indexed="true" ma:internalName="MediaServiceDateTaken" ma:readOnly="true">
+      <xsd:simpleType>
+        <xsd:restriction base="dms:Text"/>
+      </xsd:simpleType>
+    </xsd:element>
+  </xsd:schema>
+  <xsd:schema xmlns="http://schemas.openxmlformats.org/package/2006/metadata/core-properties" xmlns:xsd="http://www.w3.org/2001/XMLSchema" xmlns:xsi="http://www.w3.org/2001/XMLSchema-instance" xmlns:dc="http://purl.org/dc/elements/1.1/" xmlns:dcterms="http://purl.org/dc/terms/" xmlns:odoc="http://schemas.microsoft.com/internal/obd" targetNamespace="http://schemas.openxmlformats.org/package/2006/metadata/core-properties" elementFormDefault="qualified" attributeFormDefault="unqualified" blockDefault="#all">
+    <xsd:import namespace="http://purl.org/dc/elements/1.1/" schemaLocation="http://dublincore.org/schemas/xmls/qdc/2003/04/02/dc.xsd"/>
+    <xsd:import namespace="http://purl.org/dc/terms/" schemaLocation="http://dublincore.org/schemas/xmls/qdc/2003/04/02/dcterms.xsd"/>
+    <xsd:element name="coreProperties" type="CT_coreProperties"/>
+    <xsd:complexType name="CT_coreProperties">
+      <xsd:all>
+        <xsd:element ref="dc:creator" minOccurs="0" maxOccurs="1"/>
+        <xsd:element ref="dcterms:created" minOccurs="0" maxOccurs="1"/>
+        <xsd:element ref="dc:identifier" minOccurs="0" maxOccurs="1"/>
+        <xsd:element name="contentType" minOccurs="0" maxOccurs="1" type="xsd:string" ma:index="0" ma:displayName="Content Type"/>
+        <xsd:element ref="dc:title" minOccurs="0" maxOccurs="1" ma:index="4" ma:displayName="Title"/>
+        <xsd:element ref="dc:subject" minOccurs="0" maxOccurs="1"/>
+        <xsd:element ref="dc:description" minOccurs="0" maxOccurs="1"/>
+        <xsd:element name="keywords" minOccurs="0" maxOccurs="1" type="xsd:string"/>
+        <xsd:element ref="dc:language" minOccurs="0" maxOccurs="1"/>
+        <xsd:element name="category" minOccurs="0" maxOccurs="1" type="xsd:string"/>
+        <xsd:element name="version" minOccurs="0" maxOccurs="1" type="xsd:string"/>
+        <xsd:element name="revision" minOccurs="0" maxOccurs="1" type="xsd:string">
+          <xsd:annotation>
+            <xsd:documentation>
+                        This value indicates the number of saves or revisions. The application is responsible for updating this value after each revision.
+                    </xsd:documentation>
+          </xsd:annotation>
+        </xsd:element>
+        <xsd:element name="lastModifiedBy" minOccurs="0" maxOccurs="1" type="xsd:string"/>
+        <xsd:element ref="dcterms:modified" minOccurs="0" maxOccurs="1"/>
+        <xsd:element name="contentStatus" minOccurs="0" maxOccurs="1" type="xsd:string"/>
+      </xsd:all>
+    </xsd:complexType>
+  </xsd:schema>
+  <xs:schema xmlns:pc="http://schemas.microsoft.com/office/infopath/2007/PartnerControls" xmlns:xs="http://www.w3.org/2001/XMLSchema" targetNamespace="http://schemas.microsoft.com/office/infopath/2007/PartnerControls" elementFormDefault="qualified" attributeFormDefault="unqualified">
+    <xs:element name="Person">
+      <xs:complexType>
+        <xs:sequence>
+          <xs:element ref="pc:DisplayName" minOccurs="0"/>
+          <xs:element ref="pc:AccountId" minOccurs="0"/>
+          <xs:element ref="pc:AccountType" minOccurs="0"/>
+        </xs:sequence>
+      </xs:complexType>
+    </xs:element>
+    <xs:element name="DisplayName" type="xs:string"/>
+    <xs:element name="AccountId" type="xs:string"/>
+    <xs:element name="AccountType" type="xs:string"/>
+    <xs:element name="BDCAssociatedEntity">
+      <xs:complexType>
+        <xs:sequence>
+          <xs:element ref="pc:BDCEntity" minOccurs="0" maxOccurs="unbounded"/>
+        </xs:sequence>
+        <xs:attribute ref="pc:EntityNamespace"/>
+        <xs:attribute ref="pc:EntityName"/>
+        <xs:attribute ref="pc:SystemInstanceName"/>
+        <xs:attribute ref="pc:AssociationName"/>
+      </xs:complexType>
+    </xs:element>
+    <xs:attribute name="EntityNamespace" type="xs:string"/>
+    <xs:attribute name="EntityName" type="xs:string"/>
+    <xs:attribute name="SystemInstanceName" type="xs:string"/>
+    <xs:attribute name="AssociationName" type="xs:string"/>
+    <xs:element name="BDCEntity">
+      <xs:complexType>
+        <xs:sequence>
+          <xs:element ref="pc:EntityDisplayName" minOccurs="0"/>
+          <xs:element ref="pc:EntityInstanceReference" minOccurs="0"/>
+          <xs:element ref="pc:EntityId1" minOccurs="0"/>
+          <xs:element ref="pc:EntityId2" minOccurs="0"/>
+          <xs:element ref="pc:EntityId3" minOccurs="0"/>
+          <xs:element ref="pc:EntityId4" minOccurs="0"/>
+          <xs:element ref="pc:EntityId5" minOccurs="0"/>
+        </xs:sequence>
+      </xs:complexType>
+    </xs:element>
+    <xs:element name="EntityDisplayName" type="xs:string"/>
+    <xs:element name="EntityInstanceReference" type="xs:string"/>
+    <xs:element name="EntityId1" type="xs:string"/>
+    <xs:element name="EntityId2" type="xs:string"/>
+    <xs:element name="EntityId3" type="xs:string"/>
+    <xs:element name="EntityId4" type="xs:string"/>
+    <xs:element name="EntityId5" type="xs:string"/>
+    <xs:element name="Terms">
+      <xs:complexType>
+        <xs:sequence>
+          <xs:element ref="pc:TermInfo" minOccurs="0" maxOccurs="unbounded"/>
+        </xs:sequence>
+      </xs:complexType>
+    </xs:element>
+    <xs:element name="TermInfo">
+      <xs:complexType>
+        <xs:sequence>
+          <xs:element ref="pc:TermName" minOccurs="0"/>
+          <xs:element ref="pc:TermId" minOccurs="0"/>
+        </xs:sequence>
+      </xs:complexType>
+    </xs:element>
+    <xs:element name="TermName" type="xs:string"/>
+    <xs:element name="TermId" type="xs:string"/>
+  </xs:schema>
+</ct:contentTypeSchema>
 </file>
 
-<file path=customXml/itemProps2.xml><?xml version="1.0" encoding="utf-8"?>
+<file path=customXml/itemProps1.xml><?xml version="1.0" encoding="utf-8"?>
 <ds:datastoreItem xmlns:ds="http://schemas.openxmlformats.org/officeDocument/2006/customXml" ds:itemID="{3E744E35-81FE-4784-9753-09F48E8E4511}">
   <ds:schemaRefs>
     <ds:schemaRef ds:uri="http://schemas.microsoft.com/office/2006/metadata/properties"/>
@@ -30907,7 +31429,24 @@
 </ds:datastoreItem>
 </file>
 
+<file path=customXml/itemProps2.xml><?xml version="1.0" encoding="utf-8"?>
+<ds:datastoreItem xmlns:ds="http://schemas.openxmlformats.org/officeDocument/2006/customXml" ds:itemID="{17E4C70F-DEA0-40B3-8D08-5CC337D8E43C}">
+  <ds:schemaRefs>
+    <ds:schemaRef ds:uri="http://schemas.microsoft.com/sharepoint/v3/contenttype/forms"/>
+  </ds:schemaRefs>
+</ds:datastoreItem>
+</file>
+
 <file path=customXml/itemProps3.xml><?xml version="1.0" encoding="utf-8"?>
+<ds:datastoreItem xmlns:ds="http://schemas.openxmlformats.org/officeDocument/2006/customXml" ds:itemID="{0108CC42-C1FF-4068-920F-3D8CBADD21A4}">
+  <ds:schemaRefs>
+    <ds:schemaRef ds:uri="http://schemas.openxmlformats.org/officeDocument/2006/bibliography"/>
+    <ds:schemaRef ds:uri="urn:schemas-microsoft-com:xslt"/>
+  </ds:schemaRefs>
+</ds:datastoreItem>
+</file>
+
+<file path=customXml/itemProps4.xml><?xml version="1.0" encoding="utf-8"?>
 <ds:datastoreItem xmlns:ds="http://schemas.openxmlformats.org/officeDocument/2006/customXml" ds:itemID="{A4347D55-0E7B-4365-AD70-91CF1D3E0553}">
   <ds:schemaRefs>
     <ds:schemaRef ds:uri="http://schemas.microsoft.com/office/2006/metadata/contentType"/>
@@ -30924,13 +31463,4 @@
     <ds:schemaRef ds:uri="http://schemas.microsoft.com/internal/obd"/>
   </ds:schemaRefs>
 </ds:datastoreItem>
-</file>
-
-<file path=customXml/itemProps4.xml><?xml version="1.0" encoding="utf-8"?>
-<ds:datastoreItem xmlns:ds="http://schemas.openxmlformats.org/officeDocument/2006/customXml" ds:itemID="{0108CC42-C1FF-4068-920F-3D8CBADD21A4}">
-  <ds:schemaRefs>
-    <ds:schemaRef ds:uri="http://schemas.openxmlformats.org/officeDocument/2006/bibliography"/>
-    <ds:schemaRef ds:uri="urn:schemas-microsoft-com:xslt"/>
-  </ds:schemaRefs>
-</ds:datastoreItem>
 </file>
</xml_diff>